<commit_message>
22256 - QN enhancement; Removed QNS.
git-tfs-id: [https://tfs.omnicloud.local/tfs/cco%20program/]$/eCoaching_V2;C50473
</commit_message>
<xml_diff>
--- a/Design/DD/Web/CCO_eCoaching_Log_Review_QualityNow_DD.docx
+++ b/Design/DD/Web/CCO_eCoaching_Log_Review_QualityNow_DD.docx
@@ -115,23 +115,13 @@
         </w:rPr>
         <w:t xml:space="preserve">CCO </w:t>
       </w:r>
-      <w:proofErr w:type="spellStart"/>
       <w:r>
         <w:rPr>
           <w:rFonts w:ascii="Arial" w:hAnsi="Arial" w:cs="Arial"/>
           <w:sz w:val="32"/>
           <w:szCs w:val="32"/>
         </w:rPr>
-        <w:t>eCoaching</w:t>
-      </w:r>
-      <w:proofErr w:type="spellEnd"/>
-      <w:r>
-        <w:rPr>
-          <w:rFonts w:ascii="Arial" w:hAnsi="Arial" w:cs="Arial"/>
-          <w:sz w:val="32"/>
-          <w:szCs w:val="32"/>
-        </w:rPr>
-        <w:t xml:space="preserve"> </w:t>
+        <w:t xml:space="preserve">eCoaching </w:t>
       </w:r>
       <w:r>
         <w:rPr>
@@ -320,7 +310,7 @@
           </mc:Choice>
           <mc:Fallback>
             <w:pict>
-              <v:line w14:anchorId="788C21F4" id="Line 12" o:spid="_x0000_s1026" style="position:absolute;z-index:251657216;visibility:visible;mso-wrap-style:square;mso-width-percent:0;mso-height-percent:0;mso-wrap-distance-left:9pt;mso-wrap-distance-top:0;mso-wrap-distance-right:9pt;mso-wrap-distance-bottom:0;mso-position-horizontal:absolute;mso-position-horizontal-relative:text;mso-position-vertical:absolute;mso-position-vertical-relative:text;mso-width-percent:0;mso-height-percent:0;mso-width-relative:page;mso-height-relative:page" from="367.2pt,33.3pt" to="439.25pt,33.35pt" o:gfxdata="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" o:allowincell="f">
+              <v:line w14:anchorId="318A4793" id="Line 12" o:spid="_x0000_s1026" style="position:absolute;z-index:251657216;visibility:visible;mso-wrap-style:square;mso-width-percent:0;mso-height-percent:0;mso-wrap-distance-left:9pt;mso-wrap-distance-top:0;mso-wrap-distance-right:9pt;mso-wrap-distance-bottom:0;mso-position-horizontal:absolute;mso-position-horizontal-relative:text;mso-position-vertical:absolute;mso-position-vertical-relative:text;mso-width-percent:0;mso-height-percent:0;mso-width-relative:page;mso-height-relative:page" from="367.2pt,33.3pt" to="439.25pt,33.35pt" o:gfxdata="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" o:allowincell="f">
                 <v:stroke startarrowwidth="narrow" startarrowlength="short" endarrowwidth="narrow" endarrowlength="short"/>
               </v:line>
             </w:pict>
@@ -408,7 +398,7 @@
           </mc:Choice>
           <mc:Fallback>
             <w:pict>
-              <v:line w14:anchorId="26AB72F2" id="Line 10" o:spid="_x0000_s1026" style="position:absolute;z-index:251655168;visibility:visible;mso-wrap-style:square;mso-width-percent:0;mso-height-percent:0;mso-wrap-distance-left:9pt;mso-wrap-distance-top:0;mso-wrap-distance-right:9pt;mso-wrap-distance-bottom:0;mso-position-horizontal:absolute;mso-position-horizontal-relative:text;mso-position-vertical:absolute;mso-position-vertical-relative:text;mso-width-percent:0;mso-height-percent:0;mso-width-relative:page;mso-height-relative:page" from="1in,33.3pt" to="266.45pt,33.35pt" o:gfxdata="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" o:allowincell="f">
+              <v:line w14:anchorId="0330CA7D" id="Line 10" o:spid="_x0000_s1026" style="position:absolute;z-index:251655168;visibility:visible;mso-wrap-style:square;mso-width-percent:0;mso-height-percent:0;mso-wrap-distance-left:9pt;mso-wrap-distance-top:0;mso-wrap-distance-right:9pt;mso-wrap-distance-bottom:0;mso-position-horizontal:absolute;mso-position-horizontal-relative:text;mso-position-vertical:absolute;mso-position-vertical-relative:text;mso-width-percent:0;mso-height-percent:0;mso-width-relative:page;mso-height-relative:page" from="1in,33.3pt" to="266.45pt,33.35pt" o:gfxdata="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" o:allowincell="f">
                 <v:stroke startarrowwidth="narrow" startarrowlength="short" endarrowwidth="narrow" endarrowlength="short"/>
               </v:line>
             </w:pict>
@@ -421,18 +411,8 @@
           <w:b w:val="0"/>
           <w:sz w:val="20"/>
         </w:rPr>
-        <w:t xml:space="preserve">Prepared </w:t>
-      </w:r>
-      <w:proofErr w:type="gramStart"/>
-      <w:r>
-        <w:rPr>
-          <w:rFonts w:ascii="Times New Roman" w:hAnsi="Times New Roman"/>
-          <w:b w:val="0"/>
-          <w:sz w:val="20"/>
-        </w:rPr>
-        <w:t>by:</w:t>
-      </w:r>
-      <w:proofErr w:type="gramEnd"/>
+        <w:t>Prepared by:</w:t>
+      </w:r>
       <w:r>
         <w:rPr>
           <w:rFonts w:ascii="Times New Roman" w:hAnsi="Times New Roman"/>
@@ -636,7 +616,7 @@
           </mc:Choice>
           <mc:Fallback>
             <w:pict>
-              <v:line w14:anchorId="5A740BBC" id="Line 14" o:spid="_x0000_s1026" style="position:absolute;z-index:251659264;visibility:visible;mso-wrap-style:square;mso-width-percent:0;mso-height-percent:0;mso-wrap-distance-left:9pt;mso-wrap-distance-top:0;mso-wrap-distance-right:9pt;mso-wrap-distance-bottom:0;mso-position-horizontal:absolute;mso-position-horizontal-relative:text;mso-position-vertical:absolute;mso-position-vertical-relative:text;mso-width-percent:0;mso-height-percent:0;mso-width-relative:page;mso-height-relative:page" from="76.05pt,2pt" to="270.45pt,2pt" o:gfxdata="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" o:allowincell="f">
+              <v:line w14:anchorId="6F067FC6" id="Line 14" o:spid="_x0000_s1026" style="position:absolute;z-index:251659264;visibility:visible;mso-wrap-style:square;mso-width-percent:0;mso-height-percent:0;mso-wrap-distance-left:9pt;mso-wrap-distance-top:0;mso-wrap-distance-right:9pt;mso-wrap-distance-bottom:0;mso-position-horizontal:absolute;mso-position-horizontal-relative:text;mso-position-vertical:absolute;mso-position-vertical-relative:text;mso-width-percent:0;mso-height-percent:0;mso-width-relative:page;mso-height-relative:page" from="76.05pt,2pt" to="270.45pt,2pt" o:gfxdata="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" o:allowincell="f">
                 <v:stroke startarrowwidth="narrow" startarrowlength="short" endarrowwidth="narrow" endarrowlength="short"/>
               </v:line>
             </w:pict>
@@ -902,6 +882,91 @@
                 <w:sz w:val="20"/>
               </w:rPr>
             </w:pPr>
+            <w:r>
+              <w:rPr>
+                <w:sz w:val="20"/>
+              </w:rPr>
+              <w:t>09/28/2021</w:t>
+            </w:r>
+          </w:p>
+        </w:tc>
+        <w:tc>
+          <w:tcPr>
+            <w:tcW w:w="5238" w:type="dxa"/>
+          </w:tcPr>
+          <w:p>
+            <w:pPr>
+              <w:pStyle w:val="hdr1"/>
+              <w:ind w:left="0"/>
+              <w:jc w:val="left"/>
+              <w:rPr>
+                <w:color w:val="000000"/>
+                <w:sz w:val="20"/>
+              </w:rPr>
+            </w:pPr>
+            <w:r>
+              <w:rPr>
+                <w:color w:val="000000"/>
+                <w:sz w:val="20"/>
+              </w:rPr>
+              <w:t>TFS 22256 Quality Now Logs Enhancement</w:t>
+            </w:r>
+          </w:p>
+          <w:p>
+            <w:pPr>
+              <w:pStyle w:val="hdr1"/>
+              <w:ind w:left="0"/>
+              <w:jc w:val="left"/>
+              <w:rPr>
+                <w:color w:val="000000"/>
+                <w:sz w:val="20"/>
+              </w:rPr>
+            </w:pPr>
+            <w:r>
+              <w:rPr>
+                <w:color w:val="000000"/>
+                <w:sz w:val="20"/>
+              </w:rPr>
+              <w:t>Removed QNS log related, since they are loaded to database as Completed.</w:t>
+            </w:r>
+          </w:p>
+        </w:tc>
+        <w:tc>
+          <w:tcPr>
+            <w:tcW w:w="2790" w:type="dxa"/>
+          </w:tcPr>
+          <w:p>
+            <w:pPr>
+              <w:pStyle w:val="hdr1"/>
+              <w:ind w:left="0"/>
+              <w:jc w:val="left"/>
+              <w:rPr>
+                <w:sz w:val="20"/>
+              </w:rPr>
+            </w:pPr>
+            <w:r>
+              <w:rPr>
+                <w:sz w:val="20"/>
+              </w:rPr>
+              <w:t>Lili Huang</w:t>
+            </w:r>
+          </w:p>
+        </w:tc>
+      </w:tr>
+      <w:tr>
+        <w:tc>
+          <w:tcPr>
+            <w:tcW w:w="1440" w:type="dxa"/>
+          </w:tcPr>
+          <w:p>
+            <w:pPr>
+              <w:pStyle w:val="hdr1"/>
+              <w:ind w:left="0"/>
+              <w:jc w:val="left"/>
+              <w:rPr>
+                <w:sz w:val="20"/>
+              </w:rPr>
+            </w:pPr>
           </w:p>
         </w:tc>
         <w:tc>
@@ -1715,15 +1780,7 @@
         <w:ind w:left="1152"/>
       </w:pPr>
       <w:r>
-        <w:t xml:space="preserve">User has a role as “ECL” in </w:t>
-      </w:r>
-      <w:proofErr w:type="spellStart"/>
-      <w:r>
-        <w:t>Historical_Dashboard_ACL</w:t>
-      </w:r>
-      <w:proofErr w:type="spellEnd"/>
-      <w:r>
-        <w:t xml:space="preserve"> table</w:t>
+        <w:t>User has a role as “ECL” in Historical_Dashboard_ACL table</w:t>
       </w:r>
       <w:r>
         <w:t xml:space="preserve"> (for coaching logs only)</w:t>
@@ -1756,13 +1813,8 @@
         <w:t>ing</w:t>
       </w:r>
       <w:r>
-        <w:t xml:space="preserve"> with WHHR or WHER or WHRC</w:t>
-      </w:r>
-      <w:proofErr w:type="gramStart"/>
-      <w:r>
-        <w:t>);</w:t>
-      </w:r>
-      <w:proofErr w:type="gramEnd"/>
+        <w:t xml:space="preserve"> with WHHR or WHER or WHRC);</w:t>
+      </w:r>
     </w:p>
     <w:p>
       <w:pPr>
@@ -2063,11 +2115,7 @@
         <w:adjustRightInd w:val="0"/>
       </w:pPr>
       <w:r>
-        <w:t xml:space="preserve">Check if the user has access to view the selected log </w:t>
-      </w:r>
-      <w:proofErr w:type="gramStart"/>
-      <w:r>
-        <w:t>detail</w:t>
+        <w:t>Check if the user has access to view the selected log detail</w:t>
       </w:r>
       <w:r>
         <w:t>s</w:t>
@@ -2075,7 +2123,6 @@
       <w:r>
         <w:t>;</w:t>
       </w:r>
-      <w:proofErr w:type="gramEnd"/>
     </w:p>
     <w:p>
       <w:pPr>
@@ -2094,14 +2141,12 @@
       <w:r>
         <w:t xml:space="preserve">unauthorized </w:t>
       </w:r>
-      <w:proofErr w:type="gramStart"/>
       <w:r>
         <w:t>page</w:t>
       </w:r>
       <w:r>
         <w:t>;</w:t>
       </w:r>
-      <w:proofErr w:type="gramEnd"/>
     </w:p>
     <w:p>
       <w:pPr>
@@ -2112,15 +2157,7 @@
         <w:ind w:left="1080"/>
       </w:pPr>
       <w:r>
-        <w:t xml:space="preserve">Else call stored procedure </w:t>
-      </w:r>
-      <w:proofErr w:type="spellStart"/>
-      <w:r>
-        <w:t>sp_SelectReviewFrom_Coaching_Log</w:t>
-      </w:r>
-      <w:proofErr w:type="spellEnd"/>
-      <w:r>
-        <w:t xml:space="preserve"> to get </w:t>
+        <w:t xml:space="preserve">Else call stored procedure sp_SelectReviewFrom_Coaching_Log to get </w:t>
       </w:r>
       <w:r>
         <w:t>log details</w:t>
@@ -2154,16 +2191,11 @@
         <w:ind w:left="2160"/>
       </w:pPr>
       <w:r>
-        <w:t xml:space="preserve">Display Review page as Read </w:t>
-      </w:r>
-      <w:proofErr w:type="gramStart"/>
-      <w:r>
-        <w:t>Only</w:t>
+        <w:t>Display Review page as Read Only</w:t>
       </w:r>
       <w:r>
         <w:t>;</w:t>
       </w:r>
-      <w:proofErr w:type="gramEnd"/>
     </w:p>
     <w:p>
       <w:pPr>
@@ -2189,13 +2221,8 @@
         <w:ind w:left="1800" w:firstLine="360"/>
       </w:pPr>
       <w:r>
-        <w:t>Determine Pending Form Type (See section 5 for details</w:t>
-      </w:r>
-      <w:proofErr w:type="gramStart"/>
-      <w:r>
-        <w:t>);</w:t>
-      </w:r>
-      <w:proofErr w:type="gramEnd"/>
+        <w:t>Determine Pending Form Type (See section 5 for details);</w:t>
+      </w:r>
     </w:p>
     <w:p>
       <w:pPr>
@@ -2206,16 +2233,11 @@
         <w:ind w:left="1800" w:firstLine="360"/>
       </w:pPr>
       <w:r>
-        <w:t>Determine Review Page display mode (Read Only vs Editable</w:t>
-      </w:r>
-      <w:proofErr w:type="gramStart"/>
-      <w:r>
-        <w:t>)</w:t>
+        <w:t>Determine Review Page display mode (Read Only vs Editable)</w:t>
       </w:r>
       <w:r>
         <w:t>;</w:t>
       </w:r>
-      <w:proofErr w:type="gramEnd"/>
     </w:p>
     <w:p>
       <w:pPr>
@@ -2226,13 +2248,8 @@
         <w:ind w:left="1800" w:firstLine="360"/>
       </w:pPr>
       <w:r>
-        <w:t xml:space="preserve">Display Review </w:t>
-      </w:r>
-      <w:proofErr w:type="gramStart"/>
-      <w:r>
-        <w:t>Page;</w:t>
-      </w:r>
-      <w:proofErr w:type="gramEnd"/>
+        <w:t>Display Review Page;</w:t>
+      </w:r>
     </w:p>
     <w:p>
       <w:pPr>
@@ -2338,13 +2355,8 @@
         <w:t>pda</w:t>
       </w:r>
       <w:r>
-        <w:t xml:space="preserve">te the reviewed log in </w:t>
-      </w:r>
-      <w:proofErr w:type="gramStart"/>
-      <w:r>
-        <w:t>database;</w:t>
-      </w:r>
-      <w:proofErr w:type="gramEnd"/>
+        <w:t>te the reviewed log in database;</w:t>
+      </w:r>
     </w:p>
     <w:p>
       <w:pPr>
@@ -2411,13 +2423,8 @@
         <w:adjustRightInd w:val="0"/>
       </w:pPr>
       <w:r>
-        <w:t xml:space="preserve">Close log detail modal </w:t>
-      </w:r>
-      <w:proofErr w:type="gramStart"/>
-      <w:r>
-        <w:t>dialog;</w:t>
-      </w:r>
-      <w:proofErr w:type="gramEnd"/>
+        <w:t>Close log detail modal dialog;</w:t>
+      </w:r>
     </w:p>
     <w:p>
       <w:pPr>
@@ -2934,15 +2941,7 @@
           <w:bCs/>
           <w:u w:val="single"/>
         </w:rPr>
-        <w:t>Reviews/</w:t>
-      </w:r>
-      <w:proofErr w:type="gramStart"/>
-      <w:r>
-        <w:rPr>
-          <w:bCs/>
-          <w:u w:val="single"/>
-        </w:rPr>
-        <w:t>Acks</w:t>
+        <w:t>Reviews/Acks</w:t>
       </w:r>
       <w:r>
         <w:rPr>
@@ -2956,15 +2955,7 @@
           <w:bCs/>
           <w:u w:val="single"/>
         </w:rPr>
-        <w:t xml:space="preserve"> (</w:t>
-      </w:r>
-      <w:proofErr w:type="gramEnd"/>
-      <w:r>
-        <w:rPr>
-          <w:bCs/>
-          <w:u w:val="single"/>
-        </w:rPr>
-        <w:t>triggered by clicking “</w:t>
+        <w:t xml:space="preserve"> (triggered by clicking “</w:t>
       </w:r>
       <w:r>
         <w:rPr>
@@ -3439,15 +3430,7 @@
           <w:bCs/>
           <w:u w:val="single"/>
         </w:rPr>
-        <w:t xml:space="preserve"> (prepare log </w:t>
-      </w:r>
-      <w:proofErr w:type="gramStart"/>
-      <w:r>
-        <w:rPr>
-          <w:bCs/>
-          <w:u w:val="single"/>
-        </w:rPr>
-        <w:t xml:space="preserve">summary) </w:t>
+        <w:t xml:space="preserve"> (prepare log summary) </w:t>
       </w:r>
       <w:r>
         <w:rPr>
@@ -3461,15 +3444,7 @@
           <w:bCs/>
           <w:u w:val="single"/>
         </w:rPr>
-        <w:t>(</w:t>
-      </w:r>
-      <w:proofErr w:type="gramEnd"/>
-      <w:r>
-        <w:rPr>
-          <w:bCs/>
-          <w:u w:val="single"/>
-        </w:rPr>
-        <w:t>triggered by clicking “</w:t>
+        <w:t>(triggered by clicking “</w:t>
       </w:r>
       <w:r>
         <w:rPr>
@@ -3621,23 +3596,7 @@
           <w:bCs/>
           <w:u w:val="single"/>
         </w:rPr>
-        <w:t xml:space="preserve">(coaches </w:t>
-      </w:r>
-      <w:proofErr w:type="spellStart"/>
-      <w:r>
-        <w:rPr>
-          <w:bCs/>
-          <w:u w:val="single"/>
-        </w:rPr>
-        <w:t>csr</w:t>
-      </w:r>
-      <w:proofErr w:type="spellEnd"/>
-      <w:r>
-        <w:rPr>
-          <w:bCs/>
-          <w:u w:val="single"/>
-        </w:rPr>
-        <w:t xml:space="preserve">) </w:t>
+        <w:t xml:space="preserve">(coaches csr) </w:t>
       </w:r>
       <w:r>
         <w:rPr>
@@ -3802,15 +3761,7 @@
           <w:bCs/>
           <w:u w:val="single"/>
         </w:rPr>
-        <w:t xml:space="preserve">acks after follow-up </w:t>
-      </w:r>
-      <w:proofErr w:type="gramStart"/>
-      <w:r>
-        <w:rPr>
-          <w:bCs/>
-          <w:u w:val="single"/>
-        </w:rPr>
-        <w:t>coaching</w:t>
+        <w:t>acks after follow-up coaching</w:t>
       </w:r>
       <w:r>
         <w:rPr>
@@ -3824,15 +3775,7 @@
           <w:bCs/>
           <w:u w:val="single"/>
         </w:rPr>
-        <w:t xml:space="preserve"> (</w:t>
-      </w:r>
-      <w:proofErr w:type="gramEnd"/>
-      <w:r>
-        <w:rPr>
-          <w:bCs/>
-          <w:u w:val="single"/>
-        </w:rPr>
-        <w:t>triggered by clicking “</w:t>
+        <w:t xml:space="preserve"> (triggered by clicking “</w:t>
       </w:r>
       <w:r>
         <w:rPr>
@@ -3977,30 +3920,14 @@
           <w:bCs/>
           <w:u w:val="single"/>
         </w:rPr>
-        <w:t xml:space="preserve">views completed </w:t>
-      </w:r>
-      <w:proofErr w:type="gramStart"/>
-      <w:r>
-        <w:rPr>
-          <w:bCs/>
-          <w:u w:val="single"/>
-        </w:rPr>
-        <w:t xml:space="preserve">log </w:t>
-      </w:r>
-      <w:r>
-        <w:rPr>
-          <w:bCs/>
-          <w:u w:val="single"/>
-        </w:rPr>
-        <w:t xml:space="preserve"> (</w:t>
-      </w:r>
-      <w:proofErr w:type="gramEnd"/>
-      <w:r>
-        <w:rPr>
-          <w:bCs/>
-          <w:u w:val="single"/>
-        </w:rPr>
-        <w:t>triggered by clicking “</w:t>
+        <w:t xml:space="preserve">views completed log </w:t>
+      </w:r>
+      <w:r>
+        <w:rPr>
+          <w:bCs/>
+          <w:u w:val="single"/>
+        </w:rPr>
+        <w:t xml:space="preserve"> (triggered by clicking “</w:t>
       </w:r>
       <w:r>
         <w:rPr>
@@ -4127,30 +4054,14 @@
           <w:bCs/>
           <w:u w:val="single"/>
         </w:rPr>
-        <w:t xml:space="preserve">views completed </w:t>
-      </w:r>
-      <w:proofErr w:type="gramStart"/>
-      <w:r>
-        <w:rPr>
-          <w:bCs/>
-          <w:u w:val="single"/>
-        </w:rPr>
-        <w:t xml:space="preserve">log </w:t>
-      </w:r>
-      <w:r>
-        <w:rPr>
-          <w:bCs/>
-          <w:u w:val="single"/>
-        </w:rPr>
-        <w:t xml:space="preserve"> (</w:t>
-      </w:r>
-      <w:proofErr w:type="gramEnd"/>
-      <w:r>
-        <w:rPr>
-          <w:bCs/>
-          <w:u w:val="single"/>
-        </w:rPr>
-        <w:t>triggered by clicking “</w:t>
+        <w:t xml:space="preserve">views completed log </w:t>
+      </w:r>
+      <w:r>
+        <w:rPr>
+          <w:bCs/>
+          <w:u w:val="single"/>
+        </w:rPr>
+        <w:t xml:space="preserve"> (triggered by clicking “</w:t>
       </w:r>
       <w:r>
         <w:rPr>
@@ -4302,30 +4213,14 @@
           <w:bCs/>
           <w:u w:val="single"/>
         </w:rPr>
-        <w:t xml:space="preserve">views completed </w:t>
-      </w:r>
-      <w:proofErr w:type="gramStart"/>
-      <w:r>
-        <w:rPr>
-          <w:bCs/>
-          <w:u w:val="single"/>
-        </w:rPr>
-        <w:t xml:space="preserve">log </w:t>
-      </w:r>
-      <w:r>
-        <w:rPr>
-          <w:bCs/>
-          <w:u w:val="single"/>
-        </w:rPr>
-        <w:t xml:space="preserve"> (</w:t>
-      </w:r>
-      <w:proofErr w:type="gramEnd"/>
-      <w:r>
-        <w:rPr>
-          <w:bCs/>
-          <w:u w:val="single"/>
-        </w:rPr>
-        <w:t>triggered by clicking “</w:t>
+        <w:t xml:space="preserve">views completed log </w:t>
+      </w:r>
+      <w:r>
+        <w:rPr>
+          <w:bCs/>
+          <w:u w:val="single"/>
+        </w:rPr>
+        <w:t xml:space="preserve"> (triggered by clicking “</w:t>
       </w:r>
       <w:r>
         <w:rPr>
@@ -4404,30 +4299,14 @@
           <w:bCs/>
           <w:u w:val="single"/>
         </w:rPr>
-        <w:t xml:space="preserve">views pending </w:t>
-      </w:r>
-      <w:proofErr w:type="gramStart"/>
-      <w:r>
-        <w:rPr>
-          <w:bCs/>
-          <w:u w:val="single"/>
-        </w:rPr>
-        <w:t xml:space="preserve">log </w:t>
-      </w:r>
-      <w:r>
-        <w:rPr>
-          <w:bCs/>
-          <w:u w:val="single"/>
-        </w:rPr>
-        <w:t xml:space="preserve"> (</w:t>
-      </w:r>
-      <w:proofErr w:type="gramEnd"/>
-      <w:r>
-        <w:rPr>
-          <w:bCs/>
-          <w:u w:val="single"/>
-        </w:rPr>
-        <w:t>triggered by clicking “</w:t>
+        <w:t xml:space="preserve">views pending log </w:t>
+      </w:r>
+      <w:r>
+        <w:rPr>
+          <w:bCs/>
+          <w:u w:val="single"/>
+        </w:rPr>
+        <w:t xml:space="preserve"> (triggered by clicking “</w:t>
       </w:r>
       <w:r>
         <w:rPr>
@@ -4869,14 +4748,7 @@
               <w:rPr>
                 <w:bCs/>
               </w:rPr>
-              <w:t xml:space="preserve"> – other than “My Submission</w:t>
-            </w:r>
-            <w:proofErr w:type="gramStart"/>
-            <w:r>
-              <w:rPr>
-                <w:bCs/>
-              </w:rPr>
-              <w:t>”</w:t>
+              <w:t xml:space="preserve"> – other than “My Submission”</w:t>
             </w:r>
             <w:r>
               <w:rPr>
@@ -4884,7 +4756,6 @@
               </w:rPr>
               <w:t>;</w:t>
             </w:r>
-            <w:proofErr w:type="gramEnd"/>
           </w:p>
           <w:p>
             <w:pPr>
@@ -4910,14 +4781,12 @@
                 <w:bCs/>
               </w:rPr>
             </w:pPr>
-            <w:proofErr w:type="gramStart"/>
             <w:r>
               <w:rPr>
                 <w:bCs/>
               </w:rPr>
               <w:t>Employee;</w:t>
             </w:r>
-            <w:proofErr w:type="gramEnd"/>
           </w:p>
           <w:p>
             <w:pPr>
@@ -4928,14 +4797,12 @@
                 <w:bCs/>
               </w:rPr>
             </w:pPr>
-            <w:proofErr w:type="gramStart"/>
             <w:r>
               <w:rPr>
                 <w:bCs/>
               </w:rPr>
               <w:t>Supervisor;</w:t>
             </w:r>
-            <w:proofErr w:type="gramEnd"/>
           </w:p>
           <w:p>
             <w:pPr>
@@ -4946,14 +4813,12 @@
                 <w:bCs/>
               </w:rPr>
             </w:pPr>
-            <w:proofErr w:type="gramStart"/>
             <w:r>
               <w:rPr>
                 <w:bCs/>
               </w:rPr>
               <w:t>Manager;</w:t>
             </w:r>
-            <w:proofErr w:type="gramEnd"/>
           </w:p>
           <w:p>
             <w:pPr>
@@ -5008,14 +4873,12 @@
                 <w:bCs/>
               </w:rPr>
             </w:pPr>
-            <w:proofErr w:type="gramStart"/>
             <w:r>
               <w:rPr>
                 <w:bCs/>
               </w:rPr>
               <w:t>ARC;</w:t>
             </w:r>
-            <w:proofErr w:type="gramEnd"/>
           </w:p>
           <w:p>
             <w:pPr>
@@ -5026,14 +4889,12 @@
                 <w:bCs/>
               </w:rPr>
             </w:pPr>
-            <w:proofErr w:type="gramStart"/>
             <w:r>
               <w:rPr>
                 <w:bCs/>
               </w:rPr>
               <w:t>ECL;</w:t>
             </w:r>
-            <w:proofErr w:type="gramEnd"/>
           </w:p>
           <w:p>
             <w:pPr>
@@ -5044,14 +4905,12 @@
                 <w:bCs/>
               </w:rPr>
             </w:pPr>
-            <w:proofErr w:type="gramStart"/>
             <w:r>
               <w:rPr>
                 <w:bCs/>
               </w:rPr>
               <w:t>Employee;</w:t>
             </w:r>
-            <w:proofErr w:type="gramEnd"/>
           </w:p>
           <w:p>
             <w:pPr>
@@ -5062,14 +4921,12 @@
                 <w:bCs/>
               </w:rPr>
             </w:pPr>
-            <w:proofErr w:type="gramStart"/>
             <w:r>
               <w:rPr>
                 <w:bCs/>
               </w:rPr>
               <w:t>Supervisor;</w:t>
             </w:r>
-            <w:proofErr w:type="gramEnd"/>
           </w:p>
           <w:p>
             <w:pPr>
@@ -5080,14 +4937,12 @@
                 <w:bCs/>
               </w:rPr>
             </w:pPr>
-            <w:proofErr w:type="gramStart"/>
             <w:r>
               <w:rPr>
                 <w:bCs/>
               </w:rPr>
               <w:t>Manager;</w:t>
             </w:r>
-            <w:proofErr w:type="gramEnd"/>
           </w:p>
           <w:p>
             <w:pPr>
@@ -5202,16 +5057,8 @@
               <w:rPr>
                 <w:bCs/>
               </w:rPr>
-              <w:t xml:space="preserve">If user is the supervisor (or reassigned to), then </w:t>
+              <w:t>If user is the supervisor (or reassigned to), then Editable;</w:t>
             </w:r>
-            <w:proofErr w:type="gramStart"/>
-            <w:r>
-              <w:rPr>
-                <w:bCs/>
-              </w:rPr>
-              <w:t>Editable;</w:t>
-            </w:r>
-            <w:proofErr w:type="gramEnd"/>
           </w:p>
           <w:p>
             <w:pPr>
@@ -5288,16 +5135,8 @@
               <w:rPr>
                 <w:bCs/>
               </w:rPr>
-              <w:t xml:space="preserve">, then </w:t>
+              <w:t>, then Editable;</w:t>
             </w:r>
-            <w:proofErr w:type="gramStart"/>
-            <w:r>
-              <w:rPr>
-                <w:bCs/>
-              </w:rPr>
-              <w:t>Editable;</w:t>
-            </w:r>
-            <w:proofErr w:type="gramEnd"/>
           </w:p>
           <w:p>
             <w:pPr>
@@ -5356,16 +5195,8 @@
               <w:rPr>
                 <w:bCs/>
               </w:rPr>
-              <w:t xml:space="preserve">If user is the supervisor (or reassigned to), then </w:t>
+              <w:t>If user is the supervisor (or reassigned to), then Editable;</w:t>
             </w:r>
-            <w:proofErr w:type="gramStart"/>
-            <w:r>
-              <w:rPr>
-                <w:bCs/>
-              </w:rPr>
-              <w:t>Editable;</w:t>
-            </w:r>
-            <w:proofErr w:type="gramEnd"/>
           </w:p>
           <w:p>
             <w:pPr>
@@ -5424,16 +5255,8 @@
               <w:rPr>
                 <w:bCs/>
               </w:rPr>
-              <w:t xml:space="preserve">If user is the supervisor (or reassigned to), then </w:t>
+              <w:t>If user is the supervisor (or reassigned to), then Editable;</w:t>
             </w:r>
-            <w:proofErr w:type="gramStart"/>
-            <w:r>
-              <w:rPr>
-                <w:bCs/>
-              </w:rPr>
-              <w:t>Editable;</w:t>
-            </w:r>
-            <w:proofErr w:type="gramEnd"/>
           </w:p>
           <w:p>
             <w:pPr>
@@ -5592,16 +5415,8 @@
         <w:rPr>
           <w:bCs/>
         </w:rPr>
-        <w:t xml:space="preserve"> Pending Follow-up </w:t>
-      </w:r>
-      <w:proofErr w:type="gramStart"/>
-      <w:r>
-        <w:rPr>
-          <w:bCs/>
-        </w:rPr>
-        <w:t>Preparation;</w:t>
-      </w:r>
-      <w:proofErr w:type="gramEnd"/>
+        <w:t xml:space="preserve"> Pending Follow-up Preparation;</w:t>
+      </w:r>
     </w:p>
     <w:p>
       <w:pPr>
@@ -5627,7 +5442,6 @@
         </w:rPr>
         <w:t xml:space="preserve">Supervisor checks two more activities (phone, webchat, or written correspondence) and decide if follow-up coaching is </w:t>
       </w:r>
-      <w:proofErr w:type="gramStart"/>
       <w:r>
         <w:rPr>
           <w:bCs/>
@@ -5648,7 +5462,6 @@
         </w:rPr>
         <w:t>;</w:t>
       </w:r>
-      <w:proofErr w:type="gramEnd"/>
     </w:p>
     <w:p>
       <w:pPr>
@@ -5791,136 +5604,6 @@
         </w:rPr>
         <w:t xml:space="preserve"> Completed.</w:t>
       </w:r>
-    </w:p>
-    <w:p>
-      <w:pPr>
-        <w:autoSpaceDE w:val="0"/>
-        <w:autoSpaceDN w:val="0"/>
-        <w:adjustRightInd w:val="0"/>
-        <w:ind w:left="360"/>
-        <w:outlineLvl w:val="1"/>
-        <w:rPr>
-          <w:bCs/>
-        </w:rPr>
-      </w:pPr>
-    </w:p>
-    <w:p>
-      <w:pPr>
-        <w:autoSpaceDE w:val="0"/>
-        <w:autoSpaceDN w:val="0"/>
-        <w:adjustRightInd w:val="0"/>
-        <w:ind w:left="360"/>
-        <w:rPr>
-          <w:bCs/>
-          <w:u w:val="single"/>
-        </w:rPr>
-      </w:pPr>
-      <w:r>
-        <w:rPr>
-          <w:bCs/>
-          <w:u w:val="single"/>
-        </w:rPr>
-        <w:t>Supervisor Form (</w:t>
-      </w:r>
-      <w:r>
-        <w:rPr>
-          <w:bCs/>
-          <w:u w:val="single"/>
-        </w:rPr>
-        <w:t>1</w:t>
-      </w:r>
-      <w:r>
-        <w:rPr>
-          <w:bCs/>
-          <w:u w:val="single"/>
-        </w:rPr>
-        <w:t xml:space="preserve"> evaluation per batch; one batch per log</w:t>
-      </w:r>
-      <w:r>
-        <w:rPr>
-          <w:bCs/>
-          <w:u w:val="single"/>
-        </w:rPr>
-        <w:t>) – submitted by supervisor</w:t>
-      </w:r>
-      <w:r>
-        <w:rPr>
-          <w:bCs/>
-          <w:u w:val="single"/>
-        </w:rPr>
-        <w:t>:</w:t>
-      </w:r>
-    </w:p>
-    <w:p>
-      <w:pPr>
-        <w:autoSpaceDE w:val="0"/>
-        <w:autoSpaceDN w:val="0"/>
-        <w:adjustRightInd w:val="0"/>
-        <w:ind w:left="360"/>
-        <w:rPr>
-          <w:bCs/>
-        </w:rPr>
-      </w:pPr>
-      <w:r>
-        <w:rPr>
-          <w:bCs/>
-        </w:rPr>
-        <w:t xml:space="preserve">Pending Supervisor Review </w:t>
-      </w:r>
-      <w:r>
-        <w:rPr>
-          <w:bCs/>
-        </w:rPr>
-        <w:sym w:font="Wingdings" w:char="F0E0"/>
-      </w:r>
-      <w:r>
-        <w:rPr>
-          <w:bCs/>
-        </w:rPr>
-        <w:t xml:space="preserve"> Pending Employee </w:t>
-      </w:r>
-      <w:r>
-        <w:rPr>
-          <w:bCs/>
-        </w:rPr>
-        <w:t>Review</w:t>
-      </w:r>
-      <w:r>
-        <w:rPr>
-          <w:bCs/>
-        </w:rPr>
-        <w:t xml:space="preserve"> </w:t>
-      </w:r>
-      <w:r>
-        <w:rPr>
-          <w:bCs/>
-        </w:rPr>
-        <w:sym w:font="Wingdings" w:char="F0E0"/>
-      </w:r>
-      <w:r>
-        <w:rPr>
-          <w:bCs/>
-        </w:rPr>
-        <w:t xml:space="preserve"> </w:t>
-      </w:r>
-      <w:r>
-        <w:rPr>
-          <w:bCs/>
-        </w:rPr>
-        <w:t>Completed.</w:t>
-      </w:r>
-    </w:p>
-    <w:p>
-      <w:pPr>
-        <w:autoSpaceDE w:val="0"/>
-        <w:autoSpaceDN w:val="0"/>
-        <w:adjustRightInd w:val="0"/>
-        <w:ind w:left="360"/>
-        <w:outlineLvl w:val="1"/>
-        <w:rPr>
-          <w:bCs/>
-        </w:rPr>
-      </w:pPr>
     </w:p>
     <w:sectPr>
       <w:footerReference w:type="default" r:id="rId26"/>
@@ -5980,23 +5663,7 @@
         <w:sz w:val="18"/>
       </w:rPr>
       <w:tab/>
-      <w:t xml:space="preserve">                                         </w:t>
-    </w:r>
-    <w:proofErr w:type="spellStart"/>
-    <w:r>
-      <w:rPr>
-        <w:b/>
-        <w:sz w:val="18"/>
-      </w:rPr>
-      <w:t>CCO_eCoaching_Log_Review</w:t>
-    </w:r>
-    <w:proofErr w:type="spellEnd"/>
-    <w:r>
-      <w:rPr>
-        <w:b/>
-        <w:sz w:val="18"/>
-      </w:rPr>
-      <w:t xml:space="preserve"> _QualityNow_DD</w:t>
+      <w:t xml:space="preserve">                                         CCO_eCoaching_Log_Review _QualityNow_DD</w:t>
     </w:r>
   </w:p>
   <w:p>

</xml_diff>

<commit_message>
24326 - logs not displaying certain fields properly
git-tfs-id: [https://tfs.omnicloud.local/tfs/cco%20program/]$/eCoaching_V2;C51223
</commit_message>
<xml_diff>
--- a/Design/DD/Web/CCO_eCoaching_Log_Review_QualityNow_DD.docx
+++ b/Design/DD/Web/CCO_eCoaching_Log_Review_QualityNow_DD.docx
@@ -115,13 +115,23 @@
         </w:rPr>
         <w:t xml:space="preserve">CCO </w:t>
       </w:r>
+      <w:proofErr w:type="spellStart"/>
       <w:r>
         <w:rPr>
           <w:rFonts w:ascii="Arial" w:hAnsi="Arial" w:cs="Arial"/>
           <w:sz w:val="32"/>
           <w:szCs w:val="32"/>
         </w:rPr>
-        <w:t xml:space="preserve">eCoaching </w:t>
+        <w:t>eCoaching</w:t>
+      </w:r>
+      <w:proofErr w:type="spellEnd"/>
+      <w:r>
+        <w:rPr>
+          <w:rFonts w:ascii="Arial" w:hAnsi="Arial" w:cs="Arial"/>
+          <w:sz w:val="32"/>
+          <w:szCs w:val="32"/>
+        </w:rPr>
+        <w:t xml:space="preserve"> </w:t>
       </w:r>
       <w:r>
         <w:rPr>
@@ -310,7 +320,7 @@
           </mc:Choice>
           <mc:Fallback>
             <w:pict>
-              <v:line w14:anchorId="318A4793" id="Line 12" o:spid="_x0000_s1026" style="position:absolute;z-index:251657216;visibility:visible;mso-wrap-style:square;mso-width-percent:0;mso-height-percent:0;mso-wrap-distance-left:9pt;mso-wrap-distance-top:0;mso-wrap-distance-right:9pt;mso-wrap-distance-bottom:0;mso-position-horizontal:absolute;mso-position-horizontal-relative:text;mso-position-vertical:absolute;mso-position-vertical-relative:text;mso-width-percent:0;mso-height-percent:0;mso-width-relative:page;mso-height-relative:page" from="367.2pt,33.3pt" to="439.25pt,33.35pt" o:gfxdata="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" o:allowincell="f">
+              <v:line w14:anchorId="44FBD710" id="Line 12" o:spid="_x0000_s1026" style="position:absolute;z-index:251657216;visibility:visible;mso-wrap-style:square;mso-width-percent:0;mso-height-percent:0;mso-wrap-distance-left:9pt;mso-wrap-distance-top:0;mso-wrap-distance-right:9pt;mso-wrap-distance-bottom:0;mso-position-horizontal:absolute;mso-position-horizontal-relative:text;mso-position-vertical:absolute;mso-position-vertical-relative:text;mso-width-percent:0;mso-height-percent:0;mso-width-relative:page;mso-height-relative:page" from="367.2pt,33.3pt" to="439.25pt,33.35pt" o:gfxdata="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" o:allowincell="f">
                 <v:stroke startarrowwidth="narrow" startarrowlength="short" endarrowwidth="narrow" endarrowlength="short"/>
               </v:line>
             </w:pict>
@@ -398,7 +408,7 @@
           </mc:Choice>
           <mc:Fallback>
             <w:pict>
-              <v:line w14:anchorId="0330CA7D" id="Line 10" o:spid="_x0000_s1026" style="position:absolute;z-index:251655168;visibility:visible;mso-wrap-style:square;mso-width-percent:0;mso-height-percent:0;mso-wrap-distance-left:9pt;mso-wrap-distance-top:0;mso-wrap-distance-right:9pt;mso-wrap-distance-bottom:0;mso-position-horizontal:absolute;mso-position-horizontal-relative:text;mso-position-vertical:absolute;mso-position-vertical-relative:text;mso-width-percent:0;mso-height-percent:0;mso-width-relative:page;mso-height-relative:page" from="1in,33.3pt" to="266.45pt,33.35pt" o:gfxdata="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" o:allowincell="f">
+              <v:line w14:anchorId="0ABE6EBB" id="Line 10" o:spid="_x0000_s1026" style="position:absolute;z-index:251655168;visibility:visible;mso-wrap-style:square;mso-width-percent:0;mso-height-percent:0;mso-wrap-distance-left:9pt;mso-wrap-distance-top:0;mso-wrap-distance-right:9pt;mso-wrap-distance-bottom:0;mso-position-horizontal:absolute;mso-position-horizontal-relative:text;mso-position-vertical:absolute;mso-position-vertical-relative:text;mso-width-percent:0;mso-height-percent:0;mso-width-relative:page;mso-height-relative:page" from="1in,33.3pt" to="266.45pt,33.35pt" o:gfxdata="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" o:allowincell="f">
                 <v:stroke startarrowwidth="narrow" startarrowlength="short" endarrowwidth="narrow" endarrowlength="short"/>
               </v:line>
             </w:pict>
@@ -616,7 +626,7 @@
           </mc:Choice>
           <mc:Fallback>
             <w:pict>
-              <v:line w14:anchorId="6F067FC6" id="Line 14" o:spid="_x0000_s1026" style="position:absolute;z-index:251659264;visibility:visible;mso-wrap-style:square;mso-width-percent:0;mso-height-percent:0;mso-wrap-distance-left:9pt;mso-wrap-distance-top:0;mso-wrap-distance-right:9pt;mso-wrap-distance-bottom:0;mso-position-horizontal:absolute;mso-position-horizontal-relative:text;mso-position-vertical:absolute;mso-position-vertical-relative:text;mso-width-percent:0;mso-height-percent:0;mso-width-relative:page;mso-height-relative:page" from="76.05pt,2pt" to="270.45pt,2pt" o:gfxdata="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" o:allowincell="f">
+              <v:line w14:anchorId="12682C07" id="Line 14" o:spid="_x0000_s1026" style="position:absolute;z-index:251659264;visibility:visible;mso-wrap-style:square;mso-width-percent:0;mso-height-percent:0;mso-wrap-distance-left:9pt;mso-wrap-distance-top:0;mso-wrap-distance-right:9pt;mso-wrap-distance-bottom:0;mso-position-horizontal:absolute;mso-position-horizontal-relative:text;mso-position-vertical:absolute;mso-position-vertical-relative:text;mso-width-percent:0;mso-height-percent:0;mso-width-relative:page;mso-height-relative:page" from="76.05pt,2pt" to="270.45pt,2pt" o:gfxdata="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" o:allowincell="f">
                 <v:stroke startarrowwidth="narrow" startarrowlength="short" endarrowwidth="narrow" endarrowlength="short"/>
               </v:line>
             </w:pict>
@@ -967,6 +977,14 @@
                 <w:sz w:val="20"/>
               </w:rPr>
             </w:pPr>
+            <w:ins w:id="0" w:author="Huang, Lili" w:date="2022-03-10T09:34:00Z">
+              <w:r>
+                <w:rPr>
+                  <w:sz w:val="20"/>
+                </w:rPr>
+                <w:t>03/10/2022</w:t>
+              </w:r>
+            </w:ins>
           </w:p>
         </w:tc>
         <w:tc>
@@ -979,10 +997,74 @@
               <w:ind w:left="0"/>
               <w:jc w:val="left"/>
               <w:rPr>
+                <w:ins w:id="1" w:author="Huang, Lili" w:date="2022-03-10T09:35:00Z"/>
                 <w:color w:val="000000"/>
                 <w:sz w:val="20"/>
               </w:rPr>
             </w:pPr>
+            <w:ins w:id="2" w:author="Huang, Lili" w:date="2022-03-10T09:34:00Z">
+              <w:r>
+                <w:rPr>
+                  <w:color w:val="000000"/>
+                  <w:sz w:val="20"/>
+                </w:rPr>
+                <w:t xml:space="preserve">TFS </w:t>
+              </w:r>
+            </w:ins>
+            <w:ins w:id="3" w:author="Huang, Lili" w:date="2022-03-10T09:35:00Z">
+              <w:r>
+                <w:rPr>
+                  <w:color w:val="000000"/>
+                  <w:sz w:val="20"/>
+                </w:rPr>
+                <w:t xml:space="preserve">24326 </w:t>
+              </w:r>
+              <w:proofErr w:type="gramStart"/>
+              <w:r>
+                <w:rPr>
+                  <w:color w:val="000000"/>
+                  <w:sz w:val="20"/>
+                </w:rPr>
+                <w:t xml:space="preserve">–  </w:t>
+              </w:r>
+              <w:proofErr w:type="spellStart"/>
+              <w:r>
+                <w:rPr>
+                  <w:color w:val="000000"/>
+                  <w:sz w:val="20"/>
+                </w:rPr>
+                <w:t>eCL</w:t>
+              </w:r>
+              <w:proofErr w:type="spellEnd"/>
+              <w:proofErr w:type="gramEnd"/>
+              <w:r>
+                <w:rPr>
+                  <w:color w:val="000000"/>
+                  <w:sz w:val="20"/>
+                </w:rPr>
+                <w:t xml:space="preserve"> logs not displaying fields properly;</w:t>
+              </w:r>
+            </w:ins>
+          </w:p>
+          <w:p>
+            <w:pPr>
+              <w:pStyle w:val="hdr1"/>
+              <w:ind w:left="0"/>
+              <w:jc w:val="left"/>
+              <w:rPr>
+                <w:color w:val="000000"/>
+                <w:sz w:val="20"/>
+              </w:rPr>
+            </w:pPr>
+            <w:ins w:id="4" w:author="Huang, Lili" w:date="2022-03-10T09:35:00Z">
+              <w:r>
+                <w:rPr>
+                  <w:color w:val="000000"/>
+                  <w:sz w:val="20"/>
+                </w:rPr>
+                <w:t>Updated screenshots</w:t>
+              </w:r>
+            </w:ins>
           </w:p>
         </w:tc>
         <w:tc>
@@ -998,6 +1080,14 @@
                 <w:sz w:val="20"/>
               </w:rPr>
             </w:pPr>
+            <w:ins w:id="5" w:author="Huang, Lili" w:date="2022-03-10T09:35:00Z">
+              <w:r>
+                <w:rPr>
+                  <w:sz w:val="20"/>
+                </w:rPr>
+                <w:t>Lili Huang</w:t>
+              </w:r>
+            </w:ins>
           </w:p>
         </w:tc>
       </w:tr>
@@ -1066,167 +1156,110 @@
       <w:r>
         <w:fldChar w:fldCharType="separate"/>
       </w:r>
-      <w:hyperlink w:anchor="_Toc79152210" w:history="1">
-        <w:r>
-          <w:rPr>
-            <w:rStyle w:val="Hyperlink"/>
-            <w:b/>
-            <w:noProof/>
-          </w:rPr>
-          <w:t>1.</w:t>
-        </w:r>
-        <w:r>
-          <w:rPr>
-            <w:rFonts w:asciiTheme="minorHAnsi" w:eastAsiaTheme="minorEastAsia" w:hAnsiTheme="minorHAnsi" w:cstheme="minorBidi"/>
-            <w:noProof/>
-            <w:sz w:val="22"/>
-            <w:szCs w:val="22"/>
-          </w:rPr>
-          <w:tab/>
-        </w:r>
-        <w:r>
-          <w:rPr>
-            <w:rStyle w:val="Hyperlink"/>
-            <w:b/>
-            <w:noProof/>
-          </w:rPr>
-          <w:t>Description</w:t>
-        </w:r>
+      <w:r>
+        <w:rPr>
+          <w:noProof/>
+        </w:rPr>
+        <w:fldChar w:fldCharType="begin"/>
+      </w:r>
+      <w:r>
+        <w:rPr>
+          <w:noProof/>
+        </w:rPr>
+        <w:instrText xml:space="preserve"> HYPERLINK \l "_Toc79152210" </w:instrText>
+      </w:r>
+      <w:ins w:id="6" w:author="Huang, Lili" w:date="2022-03-10T09:36:00Z">
         <w:r>
           <w:rPr>
             <w:noProof/>
-            <w:webHidden/>
-          </w:rPr>
-          <w:tab/>
-        </w:r>
-        <w:r>
-          <w:rPr>
-            <w:noProof/>
-            <w:webHidden/>
-          </w:rPr>
-          <w:fldChar w:fldCharType="begin"/>
-        </w:r>
-        <w:r>
-          <w:rPr>
-            <w:noProof/>
-            <w:webHidden/>
-          </w:rPr>
-          <w:instrText xml:space="preserve"> PAGEREF _Toc79152210 \h </w:instrText>
-        </w:r>
-        <w:r>
-          <w:rPr>
-            <w:noProof/>
-            <w:webHidden/>
           </w:rPr>
         </w:r>
-        <w:r>
-          <w:rPr>
-            <w:noProof/>
-            <w:webHidden/>
-          </w:rPr>
-          <w:fldChar w:fldCharType="separate"/>
-        </w:r>
-        <w:r>
-          <w:rPr>
-            <w:noProof/>
-            <w:webHidden/>
-          </w:rPr>
-          <w:t>4</w:t>
-        </w:r>
-        <w:r>
-          <w:rPr>
-            <w:noProof/>
-            <w:webHidden/>
-          </w:rPr>
-          <w:fldChar w:fldCharType="end"/>
-        </w:r>
-      </w:hyperlink>
-    </w:p>
-    <w:p>
-      <w:pPr>
-        <w:pStyle w:val="TOC2"/>
+      </w:ins>
+      <w:r>
+        <w:rPr>
+          <w:noProof/>
+        </w:rPr>
+        <w:fldChar w:fldCharType="separate"/>
+      </w:r>
+      <w:r>
+        <w:rPr>
+          <w:rStyle w:val="Hyperlink"/>
+          <w:b/>
+          <w:noProof/>
+        </w:rPr>
+        <w:t>1.</w:t>
+      </w:r>
+      <w:r>
         <w:rPr>
           <w:rFonts w:asciiTheme="minorHAnsi" w:eastAsiaTheme="minorEastAsia" w:hAnsiTheme="minorHAnsi" w:cstheme="minorBidi"/>
           <w:noProof/>
           <w:sz w:val="22"/>
           <w:szCs w:val="22"/>
         </w:rPr>
-      </w:pPr>
-      <w:hyperlink w:anchor="_Toc79152211" w:history="1">
-        <w:r>
-          <w:rPr>
-            <w:rStyle w:val="Hyperlink"/>
-            <w:b/>
-            <w:noProof/>
-          </w:rPr>
-          <w:t>2.</w:t>
-        </w:r>
-        <w:r>
-          <w:rPr>
-            <w:rFonts w:asciiTheme="minorHAnsi" w:eastAsiaTheme="minorEastAsia" w:hAnsiTheme="minorHAnsi" w:cstheme="minorBidi"/>
-            <w:noProof/>
-            <w:sz w:val="22"/>
-            <w:szCs w:val="22"/>
-          </w:rPr>
-          <w:tab/>
-        </w:r>
-        <w:r>
-          <w:rPr>
-            <w:rStyle w:val="Hyperlink"/>
-            <w:b/>
-            <w:noProof/>
-          </w:rPr>
-          <w:t>Business Logic</w:t>
-        </w:r>
-        <w:r>
-          <w:rPr>
-            <w:noProof/>
-            <w:webHidden/>
-          </w:rPr>
-          <w:tab/>
-        </w:r>
-        <w:r>
-          <w:rPr>
-            <w:noProof/>
-            <w:webHidden/>
-          </w:rPr>
-          <w:fldChar w:fldCharType="begin"/>
-        </w:r>
-        <w:r>
-          <w:rPr>
-            <w:noProof/>
-            <w:webHidden/>
-          </w:rPr>
-          <w:instrText xml:space="preserve"> PAGEREF _Toc79152211 \h </w:instrText>
-        </w:r>
-        <w:r>
-          <w:rPr>
-            <w:noProof/>
-            <w:webHidden/>
-          </w:rPr>
-        </w:r>
-        <w:r>
-          <w:rPr>
-            <w:noProof/>
-            <w:webHidden/>
-          </w:rPr>
-          <w:fldChar w:fldCharType="separate"/>
-        </w:r>
-        <w:r>
-          <w:rPr>
-            <w:noProof/>
-            <w:webHidden/>
-          </w:rPr>
-          <w:t>4</w:t>
-        </w:r>
-        <w:r>
-          <w:rPr>
-            <w:noProof/>
-            <w:webHidden/>
-          </w:rPr>
-          <w:fldChar w:fldCharType="end"/>
-        </w:r>
-      </w:hyperlink>
+        <w:tab/>
+      </w:r>
+      <w:r>
+        <w:rPr>
+          <w:rStyle w:val="Hyperlink"/>
+          <w:b/>
+          <w:noProof/>
+        </w:rPr>
+        <w:t>Description</w:t>
+      </w:r>
+      <w:r>
+        <w:rPr>
+          <w:noProof/>
+          <w:webHidden/>
+        </w:rPr>
+        <w:tab/>
+      </w:r>
+      <w:r>
+        <w:rPr>
+          <w:noProof/>
+          <w:webHidden/>
+        </w:rPr>
+        <w:fldChar w:fldCharType="begin"/>
+      </w:r>
+      <w:r>
+        <w:rPr>
+          <w:noProof/>
+          <w:webHidden/>
+        </w:rPr>
+        <w:instrText xml:space="preserve"> PAGEREF _Toc79152210 \h </w:instrText>
+      </w:r>
+      <w:r>
+        <w:rPr>
+          <w:noProof/>
+          <w:webHidden/>
+        </w:rPr>
+      </w:r>
+      <w:r>
+        <w:rPr>
+          <w:noProof/>
+          <w:webHidden/>
+        </w:rPr>
+        <w:fldChar w:fldCharType="separate"/>
+      </w:r>
+      <w:r>
+        <w:rPr>
+          <w:noProof/>
+          <w:webHidden/>
+        </w:rPr>
+        <w:t>4</w:t>
+      </w:r>
+      <w:r>
+        <w:rPr>
+          <w:noProof/>
+          <w:webHidden/>
+        </w:rPr>
+        <w:fldChar w:fldCharType="end"/>
+      </w:r>
+      <w:r>
+        <w:rPr>
+          <w:noProof/>
+        </w:rPr>
+        <w:fldChar w:fldCharType="end"/>
+      </w:r>
     </w:p>
     <w:p>
       <w:pPr>
@@ -1238,152 +1271,557 @@
           <w:szCs w:val="22"/>
         </w:rPr>
       </w:pPr>
-      <w:hyperlink w:anchor="_Toc79152212" w:history="1">
-        <w:r>
-          <w:rPr>
-            <w:rStyle w:val="Hyperlink"/>
-            <w:b/>
-            <w:noProof/>
-          </w:rPr>
-          <w:t>3.</w:t>
-        </w:r>
-        <w:r>
-          <w:rPr>
-            <w:rFonts w:asciiTheme="minorHAnsi" w:eastAsiaTheme="minorEastAsia" w:hAnsiTheme="minorHAnsi" w:cstheme="minorBidi"/>
-            <w:noProof/>
-            <w:sz w:val="22"/>
-            <w:szCs w:val="22"/>
-          </w:rPr>
-          <w:tab/>
-        </w:r>
-        <w:r>
-          <w:rPr>
-            <w:rStyle w:val="Hyperlink"/>
-            <w:b/>
-            <w:noProof/>
-          </w:rPr>
-          <w:t>Screenshot</w:t>
-        </w:r>
+      <w:r>
+        <w:rPr>
+          <w:noProof/>
+        </w:rPr>
+        <w:fldChar w:fldCharType="begin"/>
+      </w:r>
+      <w:r>
+        <w:rPr>
+          <w:noProof/>
+        </w:rPr>
+        <w:instrText xml:space="preserve"> HYPERLINK \l "_Toc79152211" </w:instrText>
+      </w:r>
+      <w:ins w:id="7" w:author="Huang, Lili" w:date="2022-03-10T09:36:00Z">
         <w:r>
           <w:rPr>
             <w:noProof/>
-            <w:webHidden/>
-          </w:rPr>
-          <w:tab/>
-        </w:r>
-        <w:r>
-          <w:rPr>
-            <w:noProof/>
-            <w:webHidden/>
-          </w:rPr>
-          <w:fldChar w:fldCharType="begin"/>
-        </w:r>
-        <w:r>
-          <w:rPr>
-            <w:noProof/>
-            <w:webHidden/>
-          </w:rPr>
-          <w:instrText xml:space="preserve"> PAGEREF _Toc79152212 \h </w:instrText>
-        </w:r>
-        <w:r>
-          <w:rPr>
-            <w:noProof/>
-            <w:webHidden/>
           </w:rPr>
         </w:r>
-        <w:r>
-          <w:rPr>
-            <w:noProof/>
-            <w:webHidden/>
-          </w:rPr>
-          <w:fldChar w:fldCharType="separate"/>
-        </w:r>
-        <w:r>
-          <w:rPr>
-            <w:noProof/>
-            <w:webHidden/>
-          </w:rPr>
-          <w:t>4</w:t>
-        </w:r>
-        <w:r>
-          <w:rPr>
-            <w:noProof/>
-            <w:webHidden/>
-          </w:rPr>
-          <w:fldChar w:fldCharType="end"/>
-        </w:r>
-      </w:hyperlink>
-    </w:p>
-    <w:p>
-      <w:pPr>
-        <w:pStyle w:val="TOC2"/>
+      </w:ins>
+      <w:r>
+        <w:rPr>
+          <w:noProof/>
+        </w:rPr>
+        <w:fldChar w:fldCharType="separate"/>
+      </w:r>
+      <w:r>
+        <w:rPr>
+          <w:rStyle w:val="Hyperlink"/>
+          <w:b/>
+          <w:noProof/>
+        </w:rPr>
+        <w:t>2.</w:t>
+      </w:r>
+      <w:r>
         <w:rPr>
           <w:rFonts w:asciiTheme="minorHAnsi" w:eastAsiaTheme="minorEastAsia" w:hAnsiTheme="minorHAnsi" w:cstheme="minorBidi"/>
           <w:noProof/>
           <w:sz w:val="22"/>
           <w:szCs w:val="22"/>
         </w:rPr>
-      </w:pPr>
-      <w:hyperlink w:anchor="_Toc79152213" w:history="1">
-        <w:r>
-          <w:rPr>
-            <w:rStyle w:val="Hyperlink"/>
-            <w:b/>
-            <w:noProof/>
-          </w:rPr>
-          <w:t>4.</w:t>
-        </w:r>
-        <w:r>
-          <w:rPr>
-            <w:rFonts w:asciiTheme="minorHAnsi" w:eastAsiaTheme="minorEastAsia" w:hAnsiTheme="minorHAnsi" w:cstheme="minorBidi"/>
-            <w:noProof/>
-            <w:sz w:val="22"/>
-            <w:szCs w:val="22"/>
-          </w:rPr>
-          <w:tab/>
-        </w:r>
-        <w:r>
-          <w:rPr>
-            <w:rStyle w:val="Hyperlink"/>
-            <w:b/>
-            <w:noProof/>
-          </w:rPr>
-          <w:t>Logic to determine who can view Log Details</w:t>
-        </w:r>
+        <w:tab/>
+      </w:r>
+      <w:r>
+        <w:rPr>
+          <w:rStyle w:val="Hyperlink"/>
+          <w:b/>
+          <w:noProof/>
+        </w:rPr>
+        <w:t>Business Logic</w:t>
+      </w:r>
+      <w:r>
+        <w:rPr>
+          <w:noProof/>
+          <w:webHidden/>
+        </w:rPr>
+        <w:tab/>
+      </w:r>
+      <w:r>
+        <w:rPr>
+          <w:noProof/>
+          <w:webHidden/>
+        </w:rPr>
+        <w:fldChar w:fldCharType="begin"/>
+      </w:r>
+      <w:r>
+        <w:rPr>
+          <w:noProof/>
+          <w:webHidden/>
+        </w:rPr>
+        <w:instrText xml:space="preserve"> PAGEREF _Toc79152211 \h </w:instrText>
+      </w:r>
+      <w:r>
+        <w:rPr>
+          <w:noProof/>
+          <w:webHidden/>
+        </w:rPr>
+      </w:r>
+      <w:r>
+        <w:rPr>
+          <w:noProof/>
+          <w:webHidden/>
+        </w:rPr>
+        <w:fldChar w:fldCharType="separate"/>
+      </w:r>
+      <w:r>
+        <w:rPr>
+          <w:noProof/>
+          <w:webHidden/>
+        </w:rPr>
+        <w:t>4</w:t>
+      </w:r>
+      <w:r>
+        <w:rPr>
+          <w:noProof/>
+          <w:webHidden/>
+        </w:rPr>
+        <w:fldChar w:fldCharType="end"/>
+      </w:r>
+      <w:r>
+        <w:rPr>
+          <w:noProof/>
+        </w:rPr>
+        <w:fldChar w:fldCharType="end"/>
+      </w:r>
+    </w:p>
+    <w:p>
+      <w:pPr>
+        <w:pStyle w:val="TOC2"/>
+        <w:rPr>
+          <w:rFonts w:asciiTheme="minorHAnsi" w:eastAsiaTheme="minorEastAsia" w:hAnsiTheme="minorHAnsi" w:cstheme="minorBidi"/>
+          <w:noProof/>
+          <w:sz w:val="22"/>
+          <w:szCs w:val="22"/>
+        </w:rPr>
+      </w:pPr>
+      <w:r>
+        <w:rPr>
+          <w:noProof/>
+        </w:rPr>
+        <w:fldChar w:fldCharType="begin"/>
+      </w:r>
+      <w:r>
+        <w:rPr>
+          <w:noProof/>
+        </w:rPr>
+        <w:instrText xml:space="preserve"> HYPERLINK \l "_Toc79152212" </w:instrText>
+      </w:r>
+      <w:ins w:id="8" w:author="Huang, Lili" w:date="2022-03-10T09:36:00Z">
         <w:r>
           <w:rPr>
             <w:noProof/>
-            <w:webHidden/>
           </w:rPr>
-          <w:tab/>
         </w:r>
+      </w:ins>
+      <w:r>
+        <w:rPr>
+          <w:noProof/>
+        </w:rPr>
+        <w:fldChar w:fldCharType="separate"/>
+      </w:r>
+      <w:r>
+        <w:rPr>
+          <w:rStyle w:val="Hyperlink"/>
+          <w:b/>
+          <w:noProof/>
+        </w:rPr>
+        <w:t>3.</w:t>
+      </w:r>
+      <w:r>
+        <w:rPr>
+          <w:rFonts w:asciiTheme="minorHAnsi" w:eastAsiaTheme="minorEastAsia" w:hAnsiTheme="minorHAnsi" w:cstheme="minorBidi"/>
+          <w:noProof/>
+          <w:sz w:val="22"/>
+          <w:szCs w:val="22"/>
+        </w:rPr>
+        <w:tab/>
+      </w:r>
+      <w:r>
+        <w:rPr>
+          <w:rStyle w:val="Hyperlink"/>
+          <w:b/>
+          <w:noProof/>
+        </w:rPr>
+        <w:t>Screenshot</w:t>
+      </w:r>
+      <w:r>
+        <w:rPr>
+          <w:noProof/>
+          <w:webHidden/>
+        </w:rPr>
+        <w:tab/>
+      </w:r>
+      <w:r>
+        <w:rPr>
+          <w:noProof/>
+          <w:webHidden/>
+        </w:rPr>
+        <w:fldChar w:fldCharType="begin"/>
+      </w:r>
+      <w:r>
+        <w:rPr>
+          <w:noProof/>
+          <w:webHidden/>
+        </w:rPr>
+        <w:instrText xml:space="preserve"> PAGEREF _Toc79152212 \h </w:instrText>
+      </w:r>
+      <w:r>
+        <w:rPr>
+          <w:noProof/>
+          <w:webHidden/>
+        </w:rPr>
+      </w:r>
+      <w:r>
+        <w:rPr>
+          <w:noProof/>
+          <w:webHidden/>
+        </w:rPr>
+        <w:fldChar w:fldCharType="separate"/>
+      </w:r>
+      <w:r>
+        <w:rPr>
+          <w:noProof/>
+          <w:webHidden/>
+        </w:rPr>
+        <w:t>4</w:t>
+      </w:r>
+      <w:r>
+        <w:rPr>
+          <w:noProof/>
+          <w:webHidden/>
+        </w:rPr>
+        <w:fldChar w:fldCharType="end"/>
+      </w:r>
+      <w:r>
+        <w:rPr>
+          <w:noProof/>
+        </w:rPr>
+        <w:fldChar w:fldCharType="end"/>
+      </w:r>
+    </w:p>
+    <w:p>
+      <w:pPr>
+        <w:pStyle w:val="TOC2"/>
+        <w:rPr>
+          <w:rFonts w:asciiTheme="minorHAnsi" w:eastAsiaTheme="minorEastAsia" w:hAnsiTheme="minorHAnsi" w:cstheme="minorBidi"/>
+          <w:noProof/>
+          <w:sz w:val="22"/>
+          <w:szCs w:val="22"/>
+        </w:rPr>
+      </w:pPr>
+      <w:r>
+        <w:rPr>
+          <w:noProof/>
+        </w:rPr>
+        <w:fldChar w:fldCharType="begin"/>
+      </w:r>
+      <w:r>
+        <w:rPr>
+          <w:noProof/>
+        </w:rPr>
+        <w:instrText xml:space="preserve"> HYPERLINK \l "_Toc7</w:instrText>
+      </w:r>
+      <w:r>
+        <w:rPr>
+          <w:noProof/>
+        </w:rPr>
+        <w:instrText xml:space="preserve">9152213" </w:instrText>
+      </w:r>
+      <w:ins w:id="9" w:author="Huang, Lili" w:date="2022-03-10T09:36:00Z">
         <w:r>
           <w:rPr>
             <w:noProof/>
-            <w:webHidden/>
           </w:rPr>
-          <w:fldChar w:fldCharType="begin"/>
         </w:r>
+      </w:ins>
+      <w:r>
+        <w:rPr>
+          <w:noProof/>
+        </w:rPr>
+        <w:fldChar w:fldCharType="separate"/>
+      </w:r>
+      <w:r>
+        <w:rPr>
+          <w:rStyle w:val="Hyperlink"/>
+          <w:b/>
+          <w:noProof/>
+        </w:rPr>
+        <w:t>4.</w:t>
+      </w:r>
+      <w:r>
+        <w:rPr>
+          <w:rFonts w:asciiTheme="minorHAnsi" w:eastAsiaTheme="minorEastAsia" w:hAnsiTheme="minorHAnsi" w:cstheme="minorBidi"/>
+          <w:noProof/>
+          <w:sz w:val="22"/>
+          <w:szCs w:val="22"/>
+        </w:rPr>
+        <w:tab/>
+      </w:r>
+      <w:r>
+        <w:rPr>
+          <w:rStyle w:val="Hyperlink"/>
+          <w:b/>
+          <w:noProof/>
+        </w:rPr>
+        <w:t>Logic to determine who can view Log Details</w:t>
+      </w:r>
+      <w:r>
+        <w:rPr>
+          <w:noProof/>
+          <w:webHidden/>
+        </w:rPr>
+        <w:tab/>
+      </w:r>
+      <w:r>
+        <w:rPr>
+          <w:noProof/>
+          <w:webHidden/>
+        </w:rPr>
+        <w:fldChar w:fldCharType="begin"/>
+      </w:r>
+      <w:r>
+        <w:rPr>
+          <w:noProof/>
+          <w:webHidden/>
+        </w:rPr>
+        <w:instrText xml:space="preserve"> PAGEREF _Toc79152213 \h </w:instrText>
+      </w:r>
+      <w:r>
+        <w:rPr>
+          <w:noProof/>
+          <w:webHidden/>
+        </w:rPr>
+      </w:r>
+      <w:r>
+        <w:rPr>
+          <w:noProof/>
+          <w:webHidden/>
+        </w:rPr>
+        <w:fldChar w:fldCharType="separate"/>
+      </w:r>
+      <w:r>
+        <w:rPr>
+          <w:noProof/>
+          <w:webHidden/>
+        </w:rPr>
+        <w:t>11</w:t>
+      </w:r>
+      <w:r>
+        <w:rPr>
+          <w:noProof/>
+          <w:webHidden/>
+        </w:rPr>
+        <w:fldChar w:fldCharType="end"/>
+      </w:r>
+      <w:r>
+        <w:rPr>
+          <w:noProof/>
+        </w:rPr>
+        <w:fldChar w:fldCharType="end"/>
+      </w:r>
+    </w:p>
+    <w:p>
+      <w:pPr>
+        <w:pStyle w:val="TOC2"/>
+        <w:rPr>
+          <w:rFonts w:asciiTheme="minorHAnsi" w:eastAsiaTheme="minorEastAsia" w:hAnsiTheme="minorHAnsi" w:cstheme="minorBidi"/>
+          <w:noProof/>
+          <w:sz w:val="22"/>
+          <w:szCs w:val="22"/>
+        </w:rPr>
+      </w:pPr>
+      <w:r>
+        <w:rPr>
+          <w:noProof/>
+        </w:rPr>
+        <w:fldChar w:fldCharType="begin"/>
+      </w:r>
+      <w:r>
+        <w:rPr>
+          <w:noProof/>
+        </w:rPr>
+        <w:instrText xml:space="preserve"> HYPERLINK \l "_Toc79152214" </w:instrText>
+      </w:r>
+      <w:ins w:id="10" w:author="Huang, Lili" w:date="2022-03-10T09:36:00Z">
         <w:r>
           <w:rPr>
             <w:noProof/>
-            <w:webHidden/>
           </w:rPr>
-          <w:instrText xml:space="preserve"> PAGEREF _Toc79152213 \h </w:instrText>
         </w:r>
+      </w:ins>
+      <w:r>
+        <w:rPr>
+          <w:noProof/>
+        </w:rPr>
+        <w:fldChar w:fldCharType="separate"/>
+      </w:r>
+      <w:r>
+        <w:rPr>
+          <w:rStyle w:val="Hyperlink"/>
+          <w:b/>
+          <w:noProof/>
+        </w:rPr>
+        <w:t>5.</w:t>
+      </w:r>
+      <w:r>
+        <w:rPr>
+          <w:rFonts w:asciiTheme="minorHAnsi" w:eastAsiaTheme="minorEastAsia" w:hAnsiTheme="minorHAnsi" w:cstheme="minorBidi"/>
+          <w:noProof/>
+          <w:sz w:val="22"/>
+          <w:szCs w:val="22"/>
+        </w:rPr>
+        <w:tab/>
+      </w:r>
+      <w:r>
+        <w:rPr>
+          <w:rStyle w:val="Hyperlink"/>
+          <w:b/>
+          <w:noProof/>
+        </w:rPr>
+        <w:t>Logic to determine Review Page display mode (Ready Only vs Editable)</w:t>
+      </w:r>
+      <w:r>
+        <w:rPr>
+          <w:noProof/>
+          <w:webHidden/>
+        </w:rPr>
+        <w:tab/>
+      </w:r>
+      <w:r>
+        <w:rPr>
+          <w:noProof/>
+          <w:webHidden/>
+        </w:rPr>
+        <w:fldChar w:fldCharType="begin"/>
+      </w:r>
+      <w:r>
+        <w:rPr>
+          <w:noProof/>
+          <w:webHidden/>
+        </w:rPr>
+        <w:instrText xml:space="preserve"> PAGEREF _Toc79152214 \h </w:instrText>
+      </w:r>
+      <w:r>
+        <w:rPr>
+          <w:noProof/>
+          <w:webHidden/>
+        </w:rPr>
+      </w:r>
+      <w:r>
+        <w:rPr>
+          <w:noProof/>
+          <w:webHidden/>
+        </w:rPr>
+        <w:fldChar w:fldCharType="separate"/>
+      </w:r>
+      <w:r>
+        <w:rPr>
+          <w:noProof/>
+          <w:webHidden/>
+        </w:rPr>
+        <w:t>11</w:t>
+      </w:r>
+      <w:r>
+        <w:rPr>
+          <w:noProof/>
+          <w:webHidden/>
+        </w:rPr>
+        <w:fldChar w:fldCharType="end"/>
+      </w:r>
+      <w:r>
+        <w:rPr>
+          <w:noProof/>
+        </w:rPr>
+        <w:fldChar w:fldCharType="end"/>
+      </w:r>
+    </w:p>
+    <w:p>
+      <w:pPr>
+        <w:pStyle w:val="TOC2"/>
+        <w:rPr>
+          <w:rFonts w:asciiTheme="minorHAnsi" w:eastAsiaTheme="minorEastAsia" w:hAnsiTheme="minorHAnsi" w:cstheme="minorBidi"/>
+          <w:noProof/>
+          <w:sz w:val="22"/>
+          <w:szCs w:val="22"/>
+        </w:rPr>
+      </w:pPr>
+      <w:r>
+        <w:rPr>
+          <w:noProof/>
+        </w:rPr>
+        <w:fldChar w:fldCharType="begin"/>
+      </w:r>
+      <w:r>
+        <w:rPr>
+          <w:noProof/>
+        </w:rPr>
+        <w:instrText xml:space="preserve"> HYPERLINK \l "_Toc79152215" </w:instrText>
+      </w:r>
+      <w:ins w:id="11" w:author="Huang, Lili" w:date="2022-03-10T09:36:00Z">
         <w:r>
           <w:rPr>
             <w:noProof/>
-            <w:webHidden/>
           </w:rPr>
         </w:r>
-        <w:r>
-          <w:rPr>
-            <w:noProof/>
-            <w:webHidden/>
-          </w:rPr>
-          <w:fldChar w:fldCharType="separate"/>
-        </w:r>
+      </w:ins>
+      <w:r>
+        <w:rPr>
+          <w:noProof/>
+        </w:rPr>
+        <w:fldChar w:fldCharType="separate"/>
+      </w:r>
+      <w:r>
+        <w:rPr>
+          <w:rStyle w:val="Hyperlink"/>
+          <w:b/>
+          <w:noProof/>
+        </w:rPr>
+        <w:t>6.</w:t>
+      </w:r>
+      <w:r>
+        <w:rPr>
+          <w:rFonts w:asciiTheme="minorHAnsi" w:eastAsiaTheme="minorEastAsia" w:hAnsiTheme="minorHAnsi" w:cstheme="minorBidi"/>
+          <w:noProof/>
+          <w:sz w:val="22"/>
+          <w:szCs w:val="22"/>
+        </w:rPr>
+        <w:tab/>
+      </w:r>
+      <w:r>
+        <w:rPr>
+          <w:rStyle w:val="Hyperlink"/>
+          <w:b/>
+          <w:noProof/>
+        </w:rPr>
+        <w:t>Workflow</w:t>
+      </w:r>
+      <w:r>
+        <w:rPr>
+          <w:noProof/>
+          <w:webHidden/>
+        </w:rPr>
+        <w:tab/>
+      </w:r>
+      <w:r>
+        <w:rPr>
+          <w:noProof/>
+          <w:webHidden/>
+        </w:rPr>
+        <w:fldChar w:fldCharType="begin"/>
+      </w:r>
+      <w:r>
+        <w:rPr>
+          <w:noProof/>
+          <w:webHidden/>
+        </w:rPr>
+        <w:instrText xml:space="preserve"> PAGEREF _Toc79152215 \h </w:instrText>
+      </w:r>
+      <w:r>
+        <w:rPr>
+          <w:noProof/>
+          <w:webHidden/>
+        </w:rPr>
+      </w:r>
+      <w:r>
+        <w:rPr>
+          <w:noProof/>
+          <w:webHidden/>
+        </w:rPr>
+        <w:fldChar w:fldCharType="separate"/>
+      </w:r>
+      <w:ins w:id="12" w:author="Huang, Lili" w:date="2022-03-10T09:36:00Z">
         <w:r>
           <w:rPr>
             <w:noProof/>
@@ -1391,186 +1829,29 @@
           </w:rPr>
           <w:t>11</w:t>
         </w:r>
+      </w:ins>
+      <w:del w:id="13" w:author="Huang, Lili" w:date="2022-03-10T09:36:00Z">
         <w:r>
           <w:rPr>
             <w:noProof/>
             <w:webHidden/>
           </w:rPr>
-          <w:fldChar w:fldCharType="end"/>
+          <w:delText>12</w:delText>
         </w:r>
-      </w:hyperlink>
-    </w:p>
-    <w:p>
-      <w:pPr>
-        <w:pStyle w:val="TOC2"/>
-        <w:rPr>
-          <w:rFonts w:asciiTheme="minorHAnsi" w:eastAsiaTheme="minorEastAsia" w:hAnsiTheme="minorHAnsi" w:cstheme="minorBidi"/>
+      </w:del>
+      <w:r>
+        <w:rPr>
           <w:noProof/>
-          <w:sz w:val="22"/>
-          <w:szCs w:val="22"/>
-        </w:rPr>
-      </w:pPr>
-      <w:hyperlink w:anchor="_Toc79152214" w:history="1">
-        <w:r>
-          <w:rPr>
-            <w:rStyle w:val="Hyperlink"/>
-            <w:b/>
-            <w:noProof/>
-          </w:rPr>
-          <w:t>5.</w:t>
-        </w:r>
-        <w:r>
-          <w:rPr>
-            <w:rFonts w:asciiTheme="minorHAnsi" w:eastAsiaTheme="minorEastAsia" w:hAnsiTheme="minorHAnsi" w:cstheme="minorBidi"/>
-            <w:noProof/>
-            <w:sz w:val="22"/>
-            <w:szCs w:val="22"/>
-          </w:rPr>
-          <w:tab/>
-        </w:r>
-        <w:r>
-          <w:rPr>
-            <w:rStyle w:val="Hyperlink"/>
-            <w:b/>
-            <w:noProof/>
-          </w:rPr>
-          <w:t>Logic to determine Review Page display mode (Ready Only vs Editable)</w:t>
-        </w:r>
-        <w:r>
-          <w:rPr>
-            <w:noProof/>
-            <w:webHidden/>
-          </w:rPr>
-          <w:tab/>
-        </w:r>
-        <w:r>
-          <w:rPr>
-            <w:noProof/>
-            <w:webHidden/>
-          </w:rPr>
-          <w:fldChar w:fldCharType="begin"/>
-        </w:r>
-        <w:r>
-          <w:rPr>
-            <w:noProof/>
-            <w:webHidden/>
-          </w:rPr>
-          <w:instrText xml:space="preserve"> PAGEREF _Toc79152214 \h </w:instrText>
-        </w:r>
-        <w:r>
-          <w:rPr>
-            <w:noProof/>
-            <w:webHidden/>
-          </w:rPr>
-        </w:r>
-        <w:r>
-          <w:rPr>
-            <w:noProof/>
-            <w:webHidden/>
-          </w:rPr>
-          <w:fldChar w:fldCharType="separate"/>
-        </w:r>
-        <w:r>
-          <w:rPr>
-            <w:noProof/>
-            <w:webHidden/>
-          </w:rPr>
-          <w:t>11</w:t>
-        </w:r>
-        <w:r>
-          <w:rPr>
-            <w:noProof/>
-            <w:webHidden/>
-          </w:rPr>
-          <w:fldChar w:fldCharType="end"/>
-        </w:r>
-      </w:hyperlink>
-    </w:p>
-    <w:p>
-      <w:pPr>
-        <w:pStyle w:val="TOC2"/>
-        <w:rPr>
-          <w:rFonts w:asciiTheme="minorHAnsi" w:eastAsiaTheme="minorEastAsia" w:hAnsiTheme="minorHAnsi" w:cstheme="minorBidi"/>
+          <w:webHidden/>
+        </w:rPr>
+        <w:fldChar w:fldCharType="end"/>
+      </w:r>
+      <w:r>
+        <w:rPr>
           <w:noProof/>
-          <w:sz w:val="22"/>
-          <w:szCs w:val="22"/>
-        </w:rPr>
-      </w:pPr>
-      <w:hyperlink w:anchor="_Toc79152215" w:history="1">
-        <w:r>
-          <w:rPr>
-            <w:rStyle w:val="Hyperlink"/>
-            <w:b/>
-            <w:noProof/>
-          </w:rPr>
-          <w:t>6.</w:t>
-        </w:r>
-        <w:r>
-          <w:rPr>
-            <w:rFonts w:asciiTheme="minorHAnsi" w:eastAsiaTheme="minorEastAsia" w:hAnsiTheme="minorHAnsi" w:cstheme="minorBidi"/>
-            <w:noProof/>
-            <w:sz w:val="22"/>
-            <w:szCs w:val="22"/>
-          </w:rPr>
-          <w:tab/>
-        </w:r>
-        <w:r>
-          <w:rPr>
-            <w:rStyle w:val="Hyperlink"/>
-            <w:b/>
-            <w:noProof/>
-          </w:rPr>
-          <w:t>Workflow</w:t>
-        </w:r>
-        <w:r>
-          <w:rPr>
-            <w:noProof/>
-            <w:webHidden/>
-          </w:rPr>
-          <w:tab/>
-        </w:r>
-        <w:r>
-          <w:rPr>
-            <w:noProof/>
-            <w:webHidden/>
-          </w:rPr>
-          <w:fldChar w:fldCharType="begin"/>
-        </w:r>
-        <w:r>
-          <w:rPr>
-            <w:noProof/>
-            <w:webHidden/>
-          </w:rPr>
-          <w:instrText xml:space="preserve"> PAGEREF _Toc79152215 \h </w:instrText>
-        </w:r>
-        <w:r>
-          <w:rPr>
-            <w:noProof/>
-            <w:webHidden/>
-          </w:rPr>
-        </w:r>
-        <w:r>
-          <w:rPr>
-            <w:noProof/>
-            <w:webHidden/>
-          </w:rPr>
-          <w:fldChar w:fldCharType="separate"/>
-        </w:r>
-        <w:r>
-          <w:rPr>
-            <w:noProof/>
-            <w:webHidden/>
-          </w:rPr>
-          <w:t>12</w:t>
-        </w:r>
-        <w:r>
-          <w:rPr>
-            <w:noProof/>
-            <w:webHidden/>
-          </w:rPr>
-          <w:fldChar w:fldCharType="end"/>
-        </w:r>
-      </w:hyperlink>
+        </w:rPr>
+        <w:fldChar w:fldCharType="end"/>
+      </w:r>
     </w:p>
     <w:p>
       <w:pPr>
@@ -1621,7 +1902,7 @@
           <w:szCs w:val="24"/>
         </w:rPr>
       </w:pPr>
-      <w:bookmarkStart w:id="0" w:name="_Toc79152210"/>
+      <w:bookmarkStart w:id="14" w:name="_Toc79152210"/>
       <w:r>
         <w:rPr>
           <w:b/>
@@ -1631,7 +1912,7 @@
         <w:lastRenderedPageBreak/>
         <w:t>Description</w:t>
       </w:r>
-      <w:bookmarkEnd w:id="0"/>
+      <w:bookmarkEnd w:id="14"/>
       <w:r>
         <w:rPr>
           <w:b/>
@@ -1780,7 +2061,15 @@
         <w:ind w:left="1152"/>
       </w:pPr>
       <w:r>
-        <w:t>User has a role as “ECL” in Historical_Dashboard_ACL table</w:t>
+        <w:t xml:space="preserve">User has a role as “ECL” in </w:t>
+      </w:r>
+      <w:proofErr w:type="spellStart"/>
+      <w:r>
+        <w:t>Historical_Dashboard_ACL</w:t>
+      </w:r>
+      <w:proofErr w:type="spellEnd"/>
+      <w:r>
+        <w:t xml:space="preserve"> table</w:t>
       </w:r>
       <w:r>
         <w:t xml:space="preserve"> (for coaching logs only)</w:t>
@@ -1813,8 +2102,13 @@
         <w:t>ing</w:t>
       </w:r>
       <w:r>
-        <w:t xml:space="preserve"> with WHHR or WHER or WHRC);</w:t>
-      </w:r>
+        <w:t xml:space="preserve"> with WHHR or WHER or WHRC</w:t>
+      </w:r>
+      <w:proofErr w:type="gramStart"/>
+      <w:r>
+        <w:t>);</w:t>
+      </w:r>
+      <w:proofErr w:type="gramEnd"/>
     </w:p>
     <w:p>
       <w:pPr>
@@ -2069,7 +2363,7 @@
           <w:szCs w:val="24"/>
         </w:rPr>
       </w:pPr>
-      <w:bookmarkStart w:id="1" w:name="_Toc79152211"/>
+      <w:bookmarkStart w:id="15" w:name="_Toc79152211"/>
       <w:r>
         <w:rPr>
           <w:b/>
@@ -2078,7 +2372,7 @@
         </w:rPr>
         <w:t>Business Logic</w:t>
       </w:r>
-      <w:bookmarkEnd w:id="1"/>
+      <w:bookmarkEnd w:id="15"/>
     </w:p>
     <w:p>
       <w:pPr>
@@ -2115,7 +2409,11 @@
         <w:adjustRightInd w:val="0"/>
       </w:pPr>
       <w:r>
-        <w:t>Check if the user has access to view the selected log detail</w:t>
+        <w:t xml:space="preserve">Check if the user has access to view the selected log </w:t>
+      </w:r>
+      <w:proofErr w:type="gramStart"/>
+      <w:r>
+        <w:t>detail</w:t>
       </w:r>
       <w:r>
         <w:t>s</w:t>
@@ -2123,6 +2421,7 @@
       <w:r>
         <w:t>;</w:t>
       </w:r>
+      <w:proofErr w:type="gramEnd"/>
     </w:p>
     <w:p>
       <w:pPr>
@@ -2141,12 +2440,14 @@
       <w:r>
         <w:t xml:space="preserve">unauthorized </w:t>
       </w:r>
+      <w:proofErr w:type="gramStart"/>
       <w:r>
         <w:t>page</w:t>
       </w:r>
       <w:r>
         <w:t>;</w:t>
       </w:r>
+      <w:proofErr w:type="gramEnd"/>
     </w:p>
     <w:p>
       <w:pPr>
@@ -2157,7 +2458,15 @@
         <w:ind w:left="1080"/>
       </w:pPr>
       <w:r>
-        <w:t xml:space="preserve">Else call stored procedure sp_SelectReviewFrom_Coaching_Log to get </w:t>
+        <w:t xml:space="preserve">Else call stored procedure </w:t>
+      </w:r>
+      <w:proofErr w:type="spellStart"/>
+      <w:r>
+        <w:t>sp_SelectReviewFrom_Coaching_Log</w:t>
+      </w:r>
+      <w:proofErr w:type="spellEnd"/>
+      <w:r>
+        <w:t xml:space="preserve"> to get </w:t>
       </w:r>
       <w:r>
         <w:t>log details</w:t>
@@ -2191,11 +2500,16 @@
         <w:ind w:left="2160"/>
       </w:pPr>
       <w:r>
-        <w:t>Display Review page as Read Only</w:t>
+        <w:t xml:space="preserve">Display Review page as Read </w:t>
+      </w:r>
+      <w:proofErr w:type="gramStart"/>
+      <w:r>
+        <w:t>Only</w:t>
       </w:r>
       <w:r>
         <w:t>;</w:t>
       </w:r>
+      <w:proofErr w:type="gramEnd"/>
     </w:p>
     <w:p>
       <w:pPr>
@@ -2221,8 +2535,13 @@
         <w:ind w:left="1800" w:firstLine="360"/>
       </w:pPr>
       <w:r>
-        <w:t>Determine Pending Form Type (See section 5 for details);</w:t>
-      </w:r>
+        <w:t>Determine Pending Form Type (See section 5 for details</w:t>
+      </w:r>
+      <w:proofErr w:type="gramStart"/>
+      <w:r>
+        <w:t>);</w:t>
+      </w:r>
+      <w:proofErr w:type="gramEnd"/>
     </w:p>
     <w:p>
       <w:pPr>
@@ -2233,7 +2552,15 @@
         <w:ind w:left="1800" w:firstLine="360"/>
       </w:pPr>
       <w:r>
-        <w:t>Determine Review Page display mode (Read Only vs Editable)</w:t>
+        <w:t xml:space="preserve">Determine Review Page display mode (Read Only </w:t>
+      </w:r>
+      <w:proofErr w:type="gramStart"/>
+      <w:r>
+        <w:t>vs</w:t>
+      </w:r>
+      <w:proofErr w:type="gramEnd"/>
+      <w:r>
+        <w:t xml:space="preserve"> Editable)</w:t>
       </w:r>
       <w:r>
         <w:t>;</w:t>
@@ -2248,8 +2575,13 @@
         <w:ind w:left="1800" w:firstLine="360"/>
       </w:pPr>
       <w:r>
-        <w:t>Display Review Page;</w:t>
-      </w:r>
+        <w:t xml:space="preserve">Display Review </w:t>
+      </w:r>
+      <w:proofErr w:type="gramStart"/>
+      <w:r>
+        <w:t>Page;</w:t>
+      </w:r>
+      <w:proofErr w:type="gramEnd"/>
     </w:p>
     <w:p>
       <w:pPr>
@@ -2355,8 +2687,13 @@
         <w:t>pda</w:t>
       </w:r>
       <w:r>
-        <w:t>te the reviewed log in database;</w:t>
-      </w:r>
+        <w:t xml:space="preserve">te the reviewed log in </w:t>
+      </w:r>
+      <w:proofErr w:type="gramStart"/>
+      <w:r>
+        <w:t>database;</w:t>
+      </w:r>
+      <w:proofErr w:type="gramEnd"/>
     </w:p>
     <w:p>
       <w:pPr>
@@ -2423,8 +2760,13 @@
         <w:adjustRightInd w:val="0"/>
       </w:pPr>
       <w:r>
-        <w:t>Close log detail modal dialog;</w:t>
-      </w:r>
+        <w:t xml:space="preserve">Close log detail modal </w:t>
+      </w:r>
+      <w:proofErr w:type="gramStart"/>
+      <w:r>
+        <w:t>dialog;</w:t>
+      </w:r>
+      <w:proofErr w:type="gramEnd"/>
     </w:p>
     <w:p>
       <w:pPr>
@@ -2454,7 +2796,7 @@
           <w:szCs w:val="24"/>
         </w:rPr>
       </w:pPr>
-      <w:bookmarkStart w:id="2" w:name="_Toc79152212"/>
+      <w:bookmarkStart w:id="16" w:name="_Toc79152212"/>
       <w:r>
         <w:rPr>
           <w:b/>
@@ -2463,7 +2805,7 @@
         </w:rPr>
         <w:t>Screenshot</w:t>
       </w:r>
-      <w:bookmarkEnd w:id="2"/>
+      <w:bookmarkEnd w:id="16"/>
     </w:p>
     <w:p>
       <w:pPr>
@@ -2530,61 +2872,105 @@
           <w:b/>
         </w:rPr>
       </w:pPr>
-      <w:r>
-        <w:rPr>
-          <w:b/>
-          <w:noProof/>
-        </w:rPr>
-        <w:lastRenderedPageBreak/>
-        <w:drawing>
-          <wp:inline distT="0" distB="0" distL="0" distR="0" wp14:anchorId="532D6807" wp14:editId="0AD7991F">
-            <wp:extent cx="5486400" cy="2766060"/>
-            <wp:effectExtent l="0" t="0" r="0" b="0"/>
-            <wp:docPr id="35" name="Picture 35"/>
-            <wp:cNvGraphicFramePr>
-              <a:graphicFrameLocks xmlns:a="http://schemas.openxmlformats.org/drawingml/2006/main" noChangeAspect="1"/>
-            </wp:cNvGraphicFramePr>
-            <a:graphic xmlns:a="http://schemas.openxmlformats.org/drawingml/2006/main">
-              <a:graphicData uri="http://schemas.openxmlformats.org/drawingml/2006/picture">
-                <pic:pic xmlns:pic="http://schemas.openxmlformats.org/drawingml/2006/picture">
-                  <pic:nvPicPr>
-                    <pic:cNvPr id="0" name="Picture 1"/>
-                    <pic:cNvPicPr>
-                      <a:picLocks noChangeAspect="1" noChangeArrowheads="1"/>
-                    </pic:cNvPicPr>
-                  </pic:nvPicPr>
-                  <pic:blipFill>
-                    <a:blip r:embed="rId10" cstate="print">
-                      <a:extLst>
-                        <a:ext uri="{28A0092B-C50C-407E-A947-70E740481C1C}">
-                          <a14:useLocalDpi xmlns:a14="http://schemas.microsoft.com/office/drawing/2010/main" val="0"/>
-                        </a:ext>
-                      </a:extLst>
-                    </a:blip>
-                    <a:srcRect/>
-                    <a:stretch>
-                      <a:fillRect/>
-                    </a:stretch>
-                  </pic:blipFill>
-                  <pic:spPr bwMode="auto">
-                    <a:xfrm>
-                      <a:off x="0" y="0"/>
-                      <a:ext cx="5486400" cy="2766060"/>
-                    </a:xfrm>
-                    <a:prstGeom prst="rect">
-                      <a:avLst/>
-                    </a:prstGeom>
-                    <a:noFill/>
-                    <a:ln>
+      <w:del w:id="17" w:author="Huang, Lili" w:date="2022-03-10T08:59:00Z">
+        <w:r>
+          <w:rPr>
+            <w:b/>
+            <w:noProof/>
+          </w:rPr>
+          <w:lastRenderedPageBreak/>
+          <w:drawing>
+            <wp:inline distT="0" distB="0" distL="0" distR="0" wp14:anchorId="532D6807" wp14:editId="74D57113">
+              <wp:extent cx="5486400" cy="2766060"/>
+              <wp:effectExtent l="0" t="0" r="0" b="0"/>
+              <wp:docPr id="35" name="Picture 35"/>
+              <wp:cNvGraphicFramePr>
+                <a:graphicFrameLocks xmlns:a="http://schemas.openxmlformats.org/drawingml/2006/main" noChangeAspect="1"/>
+              </wp:cNvGraphicFramePr>
+              <a:graphic xmlns:a="http://schemas.openxmlformats.org/drawingml/2006/main">
+                <a:graphicData uri="http://schemas.openxmlformats.org/drawingml/2006/picture">
+                  <pic:pic xmlns:pic="http://schemas.openxmlformats.org/drawingml/2006/picture">
+                    <pic:nvPicPr>
+                      <pic:cNvPr id="0" name="Picture 1"/>
+                      <pic:cNvPicPr>
+                        <a:picLocks noChangeAspect="1" noChangeArrowheads="1"/>
+                      </pic:cNvPicPr>
+                    </pic:nvPicPr>
+                    <pic:blipFill>
+                      <a:blip r:embed="rId10" cstate="print">
+                        <a:extLst>
+                          <a:ext uri="{28A0092B-C50C-407E-A947-70E740481C1C}">
+                            <a14:useLocalDpi xmlns:a14="http://schemas.microsoft.com/office/drawing/2010/main" val="0"/>
+                          </a:ext>
+                        </a:extLst>
+                      </a:blip>
+                      <a:srcRect/>
+                      <a:stretch>
+                        <a:fillRect/>
+                      </a:stretch>
+                    </pic:blipFill>
+                    <pic:spPr bwMode="auto">
+                      <a:xfrm>
+                        <a:off x="0" y="0"/>
+                        <a:ext cx="5486400" cy="2766060"/>
+                      </a:xfrm>
+                      <a:prstGeom prst="rect">
+                        <a:avLst/>
+                      </a:prstGeom>
                       <a:noFill/>
-                    </a:ln>
-                  </pic:spPr>
-                </pic:pic>
-              </a:graphicData>
-            </a:graphic>
-          </wp:inline>
-        </w:drawing>
-      </w:r>
+                      <a:ln>
+                        <a:noFill/>
+                      </a:ln>
+                    </pic:spPr>
+                  </pic:pic>
+                </a:graphicData>
+              </a:graphic>
+            </wp:inline>
+          </w:drawing>
+        </w:r>
+      </w:del>
+      <w:ins w:id="18" w:author="Huang, Lili" w:date="2022-03-10T08:59:00Z">
+        <w:r>
+          <w:rPr>
+            <w:noProof/>
+          </w:rPr>
+          <w:drawing>
+            <wp:inline distT="0" distB="0" distL="0" distR="0" wp14:anchorId="5DA8484A" wp14:editId="32AAF269">
+              <wp:extent cx="5486400" cy="2583180"/>
+              <wp:effectExtent l="0" t="0" r="0" b="7620"/>
+              <wp:docPr id="1" name="Picture 1"/>
+              <wp:cNvGraphicFramePr>
+                <a:graphicFrameLocks xmlns:a="http://schemas.openxmlformats.org/drawingml/2006/main" noChangeAspect="1"/>
+              </wp:cNvGraphicFramePr>
+              <a:graphic xmlns:a="http://schemas.openxmlformats.org/drawingml/2006/main">
+                <a:graphicData uri="http://schemas.openxmlformats.org/drawingml/2006/picture">
+                  <pic:pic xmlns:pic="http://schemas.openxmlformats.org/drawingml/2006/picture">
+                    <pic:nvPicPr>
+                      <pic:cNvPr id="1" name=""/>
+                      <pic:cNvPicPr/>
+                    </pic:nvPicPr>
+                    <pic:blipFill>
+                      <a:blip r:embed="rId11"/>
+                      <a:stretch>
+                        <a:fillRect/>
+                      </a:stretch>
+                    </pic:blipFill>
+                    <pic:spPr>
+                      <a:xfrm>
+                        <a:off x="0" y="0"/>
+                        <a:ext cx="5486400" cy="2583180"/>
+                      </a:xfrm>
+                      <a:prstGeom prst="rect">
+                        <a:avLst/>
+                      </a:prstGeom>
+                    </pic:spPr>
+                  </pic:pic>
+                </a:graphicData>
+              </a:graphic>
+            </wp:inline>
+          </w:drawing>
+        </w:r>
+      </w:ins>
     </w:p>
     <w:p>
       <w:pPr>
@@ -2605,60 +2991,104 @@
           <w:b/>
         </w:rPr>
       </w:pPr>
-      <w:r>
-        <w:rPr>
-          <w:b/>
-          <w:noProof/>
-        </w:rPr>
-        <w:drawing>
-          <wp:inline distT="0" distB="0" distL="0" distR="0" wp14:anchorId="3DB989FA" wp14:editId="33DD4D0A">
-            <wp:extent cx="5474970" cy="2846070"/>
-            <wp:effectExtent l="0" t="0" r="0" b="0"/>
-            <wp:docPr id="40" name="Picture 40"/>
-            <wp:cNvGraphicFramePr>
-              <a:graphicFrameLocks xmlns:a="http://schemas.openxmlformats.org/drawingml/2006/main" noChangeAspect="1"/>
-            </wp:cNvGraphicFramePr>
-            <a:graphic xmlns:a="http://schemas.openxmlformats.org/drawingml/2006/main">
-              <a:graphicData uri="http://schemas.openxmlformats.org/drawingml/2006/picture">
-                <pic:pic xmlns:pic="http://schemas.openxmlformats.org/drawingml/2006/picture">
-                  <pic:nvPicPr>
-                    <pic:cNvPr id="0" name="Picture 2"/>
-                    <pic:cNvPicPr>
-                      <a:picLocks noChangeAspect="1" noChangeArrowheads="1"/>
-                    </pic:cNvPicPr>
-                  </pic:nvPicPr>
-                  <pic:blipFill>
-                    <a:blip r:embed="rId11" cstate="print">
-                      <a:extLst>
-                        <a:ext uri="{28A0092B-C50C-407E-A947-70E740481C1C}">
-                          <a14:useLocalDpi xmlns:a14="http://schemas.microsoft.com/office/drawing/2010/main" val="0"/>
-                        </a:ext>
-                      </a:extLst>
-                    </a:blip>
-                    <a:srcRect/>
-                    <a:stretch>
-                      <a:fillRect/>
-                    </a:stretch>
-                  </pic:blipFill>
-                  <pic:spPr bwMode="auto">
-                    <a:xfrm>
-                      <a:off x="0" y="0"/>
-                      <a:ext cx="5474970" cy="2846070"/>
-                    </a:xfrm>
-                    <a:prstGeom prst="rect">
-                      <a:avLst/>
-                    </a:prstGeom>
-                    <a:noFill/>
-                    <a:ln>
+      <w:del w:id="19" w:author="Huang, Lili" w:date="2022-03-10T09:04:00Z">
+        <w:r>
+          <w:rPr>
+            <w:b/>
+            <w:noProof/>
+          </w:rPr>
+          <w:drawing>
+            <wp:inline distT="0" distB="0" distL="0" distR="0" wp14:anchorId="3DB989FA" wp14:editId="71637860">
+              <wp:extent cx="5474970" cy="2846070"/>
+              <wp:effectExtent l="0" t="0" r="0" b="0"/>
+              <wp:docPr id="40" name="Picture 40"/>
+              <wp:cNvGraphicFramePr>
+                <a:graphicFrameLocks xmlns:a="http://schemas.openxmlformats.org/drawingml/2006/main" noChangeAspect="1"/>
+              </wp:cNvGraphicFramePr>
+              <a:graphic xmlns:a="http://schemas.openxmlformats.org/drawingml/2006/main">
+                <a:graphicData uri="http://schemas.openxmlformats.org/drawingml/2006/picture">
+                  <pic:pic xmlns:pic="http://schemas.openxmlformats.org/drawingml/2006/picture">
+                    <pic:nvPicPr>
+                      <pic:cNvPr id="0" name="Picture 2"/>
+                      <pic:cNvPicPr>
+                        <a:picLocks noChangeAspect="1" noChangeArrowheads="1"/>
+                      </pic:cNvPicPr>
+                    </pic:nvPicPr>
+                    <pic:blipFill>
+                      <a:blip r:embed="rId12" cstate="print">
+                        <a:extLst>
+                          <a:ext uri="{28A0092B-C50C-407E-A947-70E740481C1C}">
+                            <a14:useLocalDpi xmlns:a14="http://schemas.microsoft.com/office/drawing/2010/main" val="0"/>
+                          </a:ext>
+                        </a:extLst>
+                      </a:blip>
+                      <a:srcRect/>
+                      <a:stretch>
+                        <a:fillRect/>
+                      </a:stretch>
+                    </pic:blipFill>
+                    <pic:spPr bwMode="auto">
+                      <a:xfrm>
+                        <a:off x="0" y="0"/>
+                        <a:ext cx="5474970" cy="2846070"/>
+                      </a:xfrm>
+                      <a:prstGeom prst="rect">
+                        <a:avLst/>
+                      </a:prstGeom>
                       <a:noFill/>
-                    </a:ln>
-                  </pic:spPr>
-                </pic:pic>
-              </a:graphicData>
-            </a:graphic>
-          </wp:inline>
-        </w:drawing>
-      </w:r>
+                      <a:ln>
+                        <a:noFill/>
+                      </a:ln>
+                    </pic:spPr>
+                  </pic:pic>
+                </a:graphicData>
+              </a:graphic>
+            </wp:inline>
+          </w:drawing>
+        </w:r>
+      </w:del>
+      <w:ins w:id="20" w:author="Huang, Lili" w:date="2022-03-10T09:04:00Z">
+        <w:r>
+          <w:rPr>
+            <w:noProof/>
+          </w:rPr>
+          <w:drawing>
+            <wp:inline distT="0" distB="0" distL="0" distR="0" wp14:anchorId="7EC961B0" wp14:editId="3264AB14">
+              <wp:extent cx="5486400" cy="2397760"/>
+              <wp:effectExtent l="0" t="0" r="0" b="2540"/>
+              <wp:docPr id="2" name="Picture 2"/>
+              <wp:cNvGraphicFramePr>
+                <a:graphicFrameLocks xmlns:a="http://schemas.openxmlformats.org/drawingml/2006/main" noChangeAspect="1"/>
+              </wp:cNvGraphicFramePr>
+              <a:graphic xmlns:a="http://schemas.openxmlformats.org/drawingml/2006/main">
+                <a:graphicData uri="http://schemas.openxmlformats.org/drawingml/2006/picture">
+                  <pic:pic xmlns:pic="http://schemas.openxmlformats.org/drawingml/2006/picture">
+                    <pic:nvPicPr>
+                      <pic:cNvPr id="1" name=""/>
+                      <pic:cNvPicPr/>
+                    </pic:nvPicPr>
+                    <pic:blipFill>
+                      <a:blip r:embed="rId13"/>
+                      <a:stretch>
+                        <a:fillRect/>
+                      </a:stretch>
+                    </pic:blipFill>
+                    <pic:spPr>
+                      <a:xfrm>
+                        <a:off x="0" y="0"/>
+                        <a:ext cx="5486400" cy="2397760"/>
+                      </a:xfrm>
+                      <a:prstGeom prst="rect">
+                        <a:avLst/>
+                      </a:prstGeom>
+                    </pic:spPr>
+                  </pic:pic>
+                </a:graphicData>
+              </a:graphic>
+            </wp:inline>
+          </w:drawing>
+        </w:r>
+      </w:ins>
     </w:p>
     <w:p>
       <w:pPr>
@@ -2676,64 +3106,66 @@
         <w:autoSpaceDN w:val="0"/>
         <w:adjustRightInd w:val="0"/>
         <w:rPr>
+          <w:del w:id="21" w:author="Huang, Lili" w:date="2022-03-10T09:04:00Z"/>
           <w:b/>
         </w:rPr>
       </w:pPr>
-      <w:r>
-        <w:rPr>
-          <w:b/>
-          <w:noProof/>
-        </w:rPr>
-        <w:lastRenderedPageBreak/>
-        <w:drawing>
-          <wp:inline distT="0" distB="0" distL="0" distR="0" wp14:anchorId="6C630DC0" wp14:editId="353D9F1F">
-            <wp:extent cx="5474970" cy="2823210"/>
-            <wp:effectExtent l="0" t="0" r="0" b="0"/>
-            <wp:docPr id="41" name="Picture 41"/>
-            <wp:cNvGraphicFramePr>
-              <a:graphicFrameLocks xmlns:a="http://schemas.openxmlformats.org/drawingml/2006/main" noChangeAspect="1"/>
-            </wp:cNvGraphicFramePr>
-            <a:graphic xmlns:a="http://schemas.openxmlformats.org/drawingml/2006/main">
-              <a:graphicData uri="http://schemas.openxmlformats.org/drawingml/2006/picture">
-                <pic:pic xmlns:pic="http://schemas.openxmlformats.org/drawingml/2006/picture">
-                  <pic:nvPicPr>
-                    <pic:cNvPr id="0" name="Picture 3"/>
-                    <pic:cNvPicPr>
-                      <a:picLocks noChangeAspect="1" noChangeArrowheads="1"/>
-                    </pic:cNvPicPr>
-                  </pic:nvPicPr>
-                  <pic:blipFill>
-                    <a:blip r:embed="rId12" cstate="print">
-                      <a:extLst>
-                        <a:ext uri="{28A0092B-C50C-407E-A947-70E740481C1C}">
-                          <a14:useLocalDpi xmlns:a14="http://schemas.microsoft.com/office/drawing/2010/main" val="0"/>
-                        </a:ext>
-                      </a:extLst>
-                    </a:blip>
-                    <a:srcRect/>
-                    <a:stretch>
-                      <a:fillRect/>
-                    </a:stretch>
-                  </pic:blipFill>
-                  <pic:spPr bwMode="auto">
-                    <a:xfrm>
-                      <a:off x="0" y="0"/>
-                      <a:ext cx="5474970" cy="2823210"/>
-                    </a:xfrm>
-                    <a:prstGeom prst="rect">
-                      <a:avLst/>
-                    </a:prstGeom>
-                    <a:noFill/>
-                    <a:ln>
+      <w:del w:id="22" w:author="Huang, Lili" w:date="2022-03-10T09:04:00Z">
+        <w:r>
+          <w:rPr>
+            <w:b/>
+            <w:noProof/>
+          </w:rPr>
+          <w:drawing>
+            <wp:inline distT="0" distB="0" distL="0" distR="0" wp14:anchorId="6C630DC0" wp14:editId="2905552C">
+              <wp:extent cx="5474970" cy="2823210"/>
+              <wp:effectExtent l="0" t="0" r="0" b="0"/>
+              <wp:docPr id="41" name="Picture 41"/>
+              <wp:cNvGraphicFramePr>
+                <a:graphicFrameLocks xmlns:a="http://schemas.openxmlformats.org/drawingml/2006/main" noChangeAspect="1"/>
+              </wp:cNvGraphicFramePr>
+              <a:graphic xmlns:a="http://schemas.openxmlformats.org/drawingml/2006/main">
+                <a:graphicData uri="http://schemas.openxmlformats.org/drawingml/2006/picture">
+                  <pic:pic xmlns:pic="http://schemas.openxmlformats.org/drawingml/2006/picture">
+                    <pic:nvPicPr>
+                      <pic:cNvPr id="0" name="Picture 3"/>
+                      <pic:cNvPicPr>
+                        <a:picLocks noChangeAspect="1" noChangeArrowheads="1"/>
+                      </pic:cNvPicPr>
+                    </pic:nvPicPr>
+                    <pic:blipFill>
+                      <a:blip r:embed="rId14" cstate="print">
+                        <a:extLst>
+                          <a:ext uri="{28A0092B-C50C-407E-A947-70E740481C1C}">
+                            <a14:useLocalDpi xmlns:a14="http://schemas.microsoft.com/office/drawing/2010/main" val="0"/>
+                          </a:ext>
+                        </a:extLst>
+                      </a:blip>
+                      <a:srcRect/>
+                      <a:stretch>
+                        <a:fillRect/>
+                      </a:stretch>
+                    </pic:blipFill>
+                    <pic:spPr bwMode="auto">
+                      <a:xfrm>
+                        <a:off x="0" y="0"/>
+                        <a:ext cx="5474970" cy="2823210"/>
+                      </a:xfrm>
+                      <a:prstGeom prst="rect">
+                        <a:avLst/>
+                      </a:prstGeom>
                       <a:noFill/>
-                    </a:ln>
-                  </pic:spPr>
-                </pic:pic>
-              </a:graphicData>
-            </a:graphic>
-          </wp:inline>
-        </w:drawing>
-      </w:r>
+                      <a:ln>
+                        <a:noFill/>
+                      </a:ln>
+                    </pic:spPr>
+                  </pic:pic>
+                </a:graphicData>
+              </a:graphic>
+            </wp:inline>
+          </w:drawing>
+        </w:r>
+      </w:del>
     </w:p>
     <w:p>
       <w:pPr>
@@ -2852,6 +3284,7 @@
           <w:b/>
           <w:noProof/>
         </w:rPr>
+        <w:lastRenderedPageBreak/>
         <w:drawing>
           <wp:inline distT="0" distB="0" distL="0" distR="0" wp14:anchorId="7412C9B8" wp14:editId="5A4864FB">
             <wp:extent cx="5482590" cy="2830830"/>
@@ -2870,7 +3303,7 @@
                     </pic:cNvPicPr>
                   </pic:nvPicPr>
                   <pic:blipFill>
-                    <a:blip r:embed="rId13" cstate="print">
+                    <a:blip r:embed="rId15" cstate="print">
                       <a:extLst>
                         <a:ext uri="{28A0092B-C50C-407E-A947-70E740481C1C}">
                           <a14:useLocalDpi xmlns:a14="http://schemas.microsoft.com/office/drawing/2010/main" val="0"/>
@@ -2941,7 +3374,15 @@
           <w:bCs/>
           <w:u w:val="single"/>
         </w:rPr>
-        <w:t>Reviews/Acks</w:t>
+        <w:t>Reviews/</w:t>
+      </w:r>
+      <w:proofErr w:type="gramStart"/>
+      <w:r>
+        <w:rPr>
+          <w:bCs/>
+          <w:u w:val="single"/>
+        </w:rPr>
+        <w:t>Acks</w:t>
       </w:r>
       <w:r>
         <w:rPr>
@@ -2955,7 +3396,15 @@
           <w:bCs/>
           <w:u w:val="single"/>
         </w:rPr>
-        <w:t xml:space="preserve"> (triggered by clicking “</w:t>
+        <w:t xml:space="preserve"> (</w:t>
+      </w:r>
+      <w:proofErr w:type="gramEnd"/>
+      <w:r>
+        <w:rPr>
+          <w:bCs/>
+          <w:u w:val="single"/>
+        </w:rPr>
+        <w:t>triggered by clicking “</w:t>
       </w:r>
       <w:r>
         <w:rPr>
@@ -3010,7 +3459,6 @@
           <w:b/>
           <w:noProof/>
         </w:rPr>
-        <w:lastRenderedPageBreak/>
         <w:drawing>
           <wp:inline distT="0" distB="0" distL="0" distR="0" wp14:anchorId="0C27D2C7" wp14:editId="79ED834D">
             <wp:extent cx="5482590" cy="2735580"/>
@@ -3029,7 +3477,7 @@
                     </pic:cNvPicPr>
                   </pic:nvPicPr>
                   <pic:blipFill>
-                    <a:blip r:embed="rId14" cstate="print">
+                    <a:blip r:embed="rId16" cstate="print">
                       <a:extLst>
                         <a:ext uri="{28A0092B-C50C-407E-A947-70E740481C1C}">
                           <a14:useLocalDpi xmlns:a14="http://schemas.microsoft.com/office/drawing/2010/main" val="0"/>
@@ -3164,63 +3612,66 @@
         <w:autoSpaceDN w:val="0"/>
         <w:adjustRightInd w:val="0"/>
         <w:rPr>
+          <w:del w:id="23" w:author="Huang, Lili" w:date="2022-03-10T09:13:00Z"/>
           <w:b/>
         </w:rPr>
       </w:pPr>
-      <w:r>
-        <w:rPr>
-          <w:b/>
-          <w:noProof/>
-        </w:rPr>
-        <w:drawing>
-          <wp:inline distT="0" distB="0" distL="0" distR="0" wp14:anchorId="2CA7417F" wp14:editId="2EBECC4D">
-            <wp:extent cx="5482590" cy="2594610"/>
-            <wp:effectExtent l="0" t="0" r="3810" b="0"/>
-            <wp:docPr id="46" name="Picture 46"/>
-            <wp:cNvGraphicFramePr>
-              <a:graphicFrameLocks xmlns:a="http://schemas.openxmlformats.org/drawingml/2006/main" noChangeAspect="1"/>
-            </wp:cNvGraphicFramePr>
-            <a:graphic xmlns:a="http://schemas.openxmlformats.org/drawingml/2006/main">
-              <a:graphicData uri="http://schemas.openxmlformats.org/drawingml/2006/picture">
-                <pic:pic xmlns:pic="http://schemas.openxmlformats.org/drawingml/2006/picture">
-                  <pic:nvPicPr>
-                    <pic:cNvPr id="0" name="Picture 6"/>
-                    <pic:cNvPicPr>
-                      <a:picLocks noChangeAspect="1" noChangeArrowheads="1"/>
-                    </pic:cNvPicPr>
-                  </pic:nvPicPr>
-                  <pic:blipFill>
-                    <a:blip r:embed="rId15" cstate="print">
-                      <a:extLst>
-                        <a:ext uri="{28A0092B-C50C-407E-A947-70E740481C1C}">
-                          <a14:useLocalDpi xmlns:a14="http://schemas.microsoft.com/office/drawing/2010/main" val="0"/>
-                        </a:ext>
-                      </a:extLst>
-                    </a:blip>
-                    <a:srcRect/>
-                    <a:stretch>
-                      <a:fillRect/>
-                    </a:stretch>
-                  </pic:blipFill>
-                  <pic:spPr bwMode="auto">
-                    <a:xfrm>
-                      <a:off x="0" y="0"/>
-                      <a:ext cx="5482590" cy="2594610"/>
-                    </a:xfrm>
-                    <a:prstGeom prst="rect">
-                      <a:avLst/>
-                    </a:prstGeom>
-                    <a:noFill/>
-                    <a:ln>
+      <w:del w:id="24" w:author="Huang, Lili" w:date="2022-03-10T09:13:00Z">
+        <w:r>
+          <w:rPr>
+            <w:b/>
+            <w:noProof/>
+          </w:rPr>
+          <w:drawing>
+            <wp:inline distT="0" distB="0" distL="0" distR="0" wp14:anchorId="2CA7417F" wp14:editId="66FC7A34">
+              <wp:extent cx="5482590" cy="2594610"/>
+              <wp:effectExtent l="0" t="0" r="3810" b="0"/>
+              <wp:docPr id="46" name="Picture 46"/>
+              <wp:cNvGraphicFramePr>
+                <a:graphicFrameLocks xmlns:a="http://schemas.openxmlformats.org/drawingml/2006/main" noChangeAspect="1"/>
+              </wp:cNvGraphicFramePr>
+              <a:graphic xmlns:a="http://schemas.openxmlformats.org/drawingml/2006/main">
+                <a:graphicData uri="http://schemas.openxmlformats.org/drawingml/2006/picture">
+                  <pic:pic xmlns:pic="http://schemas.openxmlformats.org/drawingml/2006/picture">
+                    <pic:nvPicPr>
+                      <pic:cNvPr id="0" name="Picture 6"/>
+                      <pic:cNvPicPr>
+                        <a:picLocks noChangeAspect="1" noChangeArrowheads="1"/>
+                      </pic:cNvPicPr>
+                    </pic:nvPicPr>
+                    <pic:blipFill>
+                      <a:blip r:embed="rId17" cstate="print">
+                        <a:extLst>
+                          <a:ext uri="{28A0092B-C50C-407E-A947-70E740481C1C}">
+                            <a14:useLocalDpi xmlns:a14="http://schemas.microsoft.com/office/drawing/2010/main" val="0"/>
+                          </a:ext>
+                        </a:extLst>
+                      </a:blip>
+                      <a:srcRect/>
+                      <a:stretch>
+                        <a:fillRect/>
+                      </a:stretch>
+                    </pic:blipFill>
+                    <pic:spPr bwMode="auto">
+                      <a:xfrm>
+                        <a:off x="0" y="0"/>
+                        <a:ext cx="5482590" cy="2594610"/>
+                      </a:xfrm>
+                      <a:prstGeom prst="rect">
+                        <a:avLst/>
+                      </a:prstGeom>
                       <a:noFill/>
-                    </a:ln>
-                  </pic:spPr>
-                </pic:pic>
-              </a:graphicData>
-            </a:graphic>
-          </wp:inline>
-        </w:drawing>
-      </w:r>
+                      <a:ln>
+                        <a:noFill/>
+                      </a:ln>
+                    </pic:spPr>
+                  </pic:pic>
+                </a:graphicData>
+              </a:graphic>
+            </wp:inline>
+          </w:drawing>
+        </w:r>
+      </w:del>
     </w:p>
     <w:p>
       <w:pPr>
@@ -3275,7 +3726,7 @@
                     </pic:cNvPicPr>
                   </pic:nvPicPr>
                   <pic:blipFill>
-                    <a:blip r:embed="rId16" cstate="print">
+                    <a:blip r:embed="rId18" cstate="print">
                       <a:extLst>
                         <a:ext uri="{28A0092B-C50C-407E-A947-70E740481C1C}">
                           <a14:useLocalDpi xmlns:a14="http://schemas.microsoft.com/office/drawing/2010/main" val="0"/>
@@ -3349,7 +3800,7 @@
                     </pic:cNvPicPr>
                   </pic:nvPicPr>
                   <pic:blipFill>
-                    <a:blip r:embed="rId17" cstate="print">
+                    <a:blip r:embed="rId19" cstate="print">
                       <a:extLst>
                         <a:ext uri="{28A0092B-C50C-407E-A947-70E740481C1C}">
                           <a14:useLocalDpi xmlns:a14="http://schemas.microsoft.com/office/drawing/2010/main" val="0"/>
@@ -3430,7 +3881,15 @@
           <w:bCs/>
           <w:u w:val="single"/>
         </w:rPr>
-        <w:t xml:space="preserve"> (prepare log summary) </w:t>
+        <w:t xml:space="preserve"> (prepare log </w:t>
+      </w:r>
+      <w:proofErr w:type="gramStart"/>
+      <w:r>
+        <w:rPr>
+          <w:bCs/>
+          <w:u w:val="single"/>
+        </w:rPr>
+        <w:t xml:space="preserve">summary) </w:t>
       </w:r>
       <w:r>
         <w:rPr>
@@ -3444,7 +3903,15 @@
           <w:bCs/>
           <w:u w:val="single"/>
         </w:rPr>
-        <w:t>(triggered by clicking “</w:t>
+        <w:t>(</w:t>
+      </w:r>
+      <w:proofErr w:type="gramEnd"/>
+      <w:r>
+        <w:rPr>
+          <w:bCs/>
+          <w:u w:val="single"/>
+        </w:rPr>
+        <w:t>triggered by clicking “</w:t>
       </w:r>
       <w:r>
         <w:rPr>
@@ -3491,61 +3958,119 @@
           <w:b/>
         </w:rPr>
       </w:pPr>
-      <w:r>
-        <w:rPr>
-          <w:b/>
-          <w:noProof/>
-        </w:rPr>
-        <w:lastRenderedPageBreak/>
-        <w:drawing>
-          <wp:inline distT="0" distB="0" distL="0" distR="0" wp14:anchorId="228137B4" wp14:editId="456EAA5A">
-            <wp:extent cx="5482590" cy="2739390"/>
-            <wp:effectExtent l="0" t="0" r="3810" b="3810"/>
-            <wp:docPr id="50" name="Picture 50"/>
-            <wp:cNvGraphicFramePr>
-              <a:graphicFrameLocks xmlns:a="http://schemas.openxmlformats.org/drawingml/2006/main" noChangeAspect="1"/>
-            </wp:cNvGraphicFramePr>
-            <a:graphic xmlns:a="http://schemas.openxmlformats.org/drawingml/2006/main">
-              <a:graphicData uri="http://schemas.openxmlformats.org/drawingml/2006/picture">
-                <pic:pic xmlns:pic="http://schemas.openxmlformats.org/drawingml/2006/picture">
-                  <pic:nvPicPr>
-                    <pic:cNvPr id="0" name="Picture 10"/>
-                    <pic:cNvPicPr>
-                      <a:picLocks noChangeAspect="1" noChangeArrowheads="1"/>
-                    </pic:cNvPicPr>
-                  </pic:nvPicPr>
-                  <pic:blipFill>
-                    <a:blip r:embed="rId18" cstate="print">
-                      <a:extLst>
-                        <a:ext uri="{28A0092B-C50C-407E-A947-70E740481C1C}">
-                          <a14:useLocalDpi xmlns:a14="http://schemas.microsoft.com/office/drawing/2010/main" val="0"/>
-                        </a:ext>
-                      </a:extLst>
-                    </a:blip>
-                    <a:srcRect/>
-                    <a:stretch>
-                      <a:fillRect/>
-                    </a:stretch>
-                  </pic:blipFill>
-                  <pic:spPr bwMode="auto">
-                    <a:xfrm>
-                      <a:off x="0" y="0"/>
-                      <a:ext cx="5482590" cy="2739390"/>
-                    </a:xfrm>
-                    <a:prstGeom prst="rect">
-                      <a:avLst/>
-                    </a:prstGeom>
-                    <a:noFill/>
-                    <a:ln>
+      <w:del w:id="25" w:author="Huang, Lili" w:date="2022-03-10T09:16:00Z">
+        <w:r>
+          <w:rPr>
+            <w:b/>
+            <w:noProof/>
+          </w:rPr>
+          <w:lastRenderedPageBreak/>
+          <w:drawing>
+            <wp:inline distT="0" distB="0" distL="0" distR="0" wp14:anchorId="228137B4" wp14:editId="14F8CB74">
+              <wp:extent cx="5482590" cy="2739390"/>
+              <wp:effectExtent l="0" t="0" r="3810" b="3810"/>
+              <wp:docPr id="50" name="Picture 50"/>
+              <wp:cNvGraphicFramePr>
+                <a:graphicFrameLocks xmlns:a="http://schemas.openxmlformats.org/drawingml/2006/main" noChangeAspect="1"/>
+              </wp:cNvGraphicFramePr>
+              <a:graphic xmlns:a="http://schemas.openxmlformats.org/drawingml/2006/main">
+                <a:graphicData uri="http://schemas.openxmlformats.org/drawingml/2006/picture">
+                  <pic:pic xmlns:pic="http://schemas.openxmlformats.org/drawingml/2006/picture">
+                    <pic:nvPicPr>
+                      <pic:cNvPr id="0" name="Picture 10"/>
+                      <pic:cNvPicPr>
+                        <a:picLocks noChangeAspect="1" noChangeArrowheads="1"/>
+                      </pic:cNvPicPr>
+                    </pic:nvPicPr>
+                    <pic:blipFill>
+                      <a:blip r:embed="rId20" cstate="print">
+                        <a:extLst>
+                          <a:ext uri="{28A0092B-C50C-407E-A947-70E740481C1C}">
+                            <a14:useLocalDpi xmlns:a14="http://schemas.microsoft.com/office/drawing/2010/main" val="0"/>
+                          </a:ext>
+                        </a:extLst>
+                      </a:blip>
+                      <a:srcRect/>
+                      <a:stretch>
+                        <a:fillRect/>
+                      </a:stretch>
+                    </pic:blipFill>
+                    <pic:spPr bwMode="auto">
+                      <a:xfrm>
+                        <a:off x="0" y="0"/>
+                        <a:ext cx="5482590" cy="2739390"/>
+                      </a:xfrm>
+                      <a:prstGeom prst="rect">
+                        <a:avLst/>
+                      </a:prstGeom>
                       <a:noFill/>
-                    </a:ln>
-                  </pic:spPr>
-                </pic:pic>
-              </a:graphicData>
-            </a:graphic>
-          </wp:inline>
-        </w:drawing>
-      </w:r>
+                      <a:ln>
+                        <a:noFill/>
+                      </a:ln>
+                    </pic:spPr>
+                  </pic:pic>
+                </a:graphicData>
+              </a:graphic>
+            </wp:inline>
+          </w:drawing>
+        </w:r>
+      </w:del>
+      <w:ins w:id="26" w:author="Huang, Lili" w:date="2022-03-10T09:18:00Z">
+        <w:r>
+          <w:rPr>
+            <w:b/>
+            <w:noProof/>
+          </w:rPr>
+          <w:drawing>
+            <wp:inline distT="0" distB="0" distL="0" distR="0" wp14:anchorId="4A147007" wp14:editId="326493F6">
+              <wp:extent cx="5486400" cy="2581275"/>
+              <wp:effectExtent l="0" t="0" r="0" b="9525"/>
+              <wp:docPr id="3" name="Picture 3"/>
+              <wp:cNvGraphicFramePr>
+                <a:graphicFrameLocks xmlns:a="http://schemas.openxmlformats.org/drawingml/2006/main" noChangeAspect="1"/>
+              </wp:cNvGraphicFramePr>
+              <a:graphic xmlns:a="http://schemas.openxmlformats.org/drawingml/2006/main">
+                <a:graphicData uri="http://schemas.openxmlformats.org/drawingml/2006/picture">
+                  <pic:pic xmlns:pic="http://schemas.openxmlformats.org/drawingml/2006/picture">
+                    <pic:nvPicPr>
+                      <pic:cNvPr id="0" name="Picture 1"/>
+                      <pic:cNvPicPr>
+                        <a:picLocks noChangeAspect="1" noChangeArrowheads="1"/>
+                      </pic:cNvPicPr>
+                    </pic:nvPicPr>
+                    <pic:blipFill>
+                      <a:blip r:embed="rId21" cstate="print">
+                        <a:extLst>
+                          <a:ext uri="{28A0092B-C50C-407E-A947-70E740481C1C}">
+                            <a14:useLocalDpi xmlns:a14="http://schemas.microsoft.com/office/drawing/2010/main" val="0"/>
+                          </a:ext>
+                        </a:extLst>
+                      </a:blip>
+                      <a:srcRect/>
+                      <a:stretch>
+                        <a:fillRect/>
+                      </a:stretch>
+                    </pic:blipFill>
+                    <pic:spPr bwMode="auto">
+                      <a:xfrm>
+                        <a:off x="0" y="0"/>
+                        <a:ext cx="5486400" cy="2581275"/>
+                      </a:xfrm>
+                      <a:prstGeom prst="rect">
+                        <a:avLst/>
+                      </a:prstGeom>
+                      <a:noFill/>
+                      <a:ln>
+                        <a:noFill/>
+                      </a:ln>
+                    </pic:spPr>
+                  </pic:pic>
+                </a:graphicData>
+              </a:graphic>
+            </wp:inline>
+          </w:drawing>
+        </w:r>
+      </w:ins>
     </w:p>
     <w:p>
       <w:pPr>
@@ -3596,7 +4121,23 @@
           <w:bCs/>
           <w:u w:val="single"/>
         </w:rPr>
-        <w:t xml:space="preserve">(coaches csr) </w:t>
+        <w:t xml:space="preserve">(coaches </w:t>
+      </w:r>
+      <w:proofErr w:type="spellStart"/>
+      <w:r>
+        <w:rPr>
+          <w:bCs/>
+          <w:u w:val="single"/>
+        </w:rPr>
+        <w:t>csr</w:t>
+      </w:r>
+      <w:proofErr w:type="spellEnd"/>
+      <w:r>
+        <w:rPr>
+          <w:bCs/>
+          <w:u w:val="single"/>
+        </w:rPr>
+        <w:t xml:space="preserve">) </w:t>
       </w:r>
       <w:r>
         <w:rPr>
@@ -3676,7 +4217,7 @@
                     </pic:cNvPicPr>
                   </pic:nvPicPr>
                   <pic:blipFill>
-                    <a:blip r:embed="rId19" cstate="print">
+                    <a:blip r:embed="rId22" cstate="print">
                       <a:extLst>
                         <a:ext uri="{28A0092B-C50C-407E-A947-70E740481C1C}">
                           <a14:useLocalDpi xmlns:a14="http://schemas.microsoft.com/office/drawing/2010/main" val="0"/>
@@ -3761,7 +4302,15 @@
           <w:bCs/>
           <w:u w:val="single"/>
         </w:rPr>
-        <w:t>acks after follow-up coaching</w:t>
+        <w:t xml:space="preserve">acks after follow-up </w:t>
+      </w:r>
+      <w:proofErr w:type="gramStart"/>
+      <w:r>
+        <w:rPr>
+          <w:bCs/>
+          <w:u w:val="single"/>
+        </w:rPr>
+        <w:t>coaching</w:t>
       </w:r>
       <w:r>
         <w:rPr>
@@ -3775,7 +4324,15 @@
           <w:bCs/>
           <w:u w:val="single"/>
         </w:rPr>
-        <w:t xml:space="preserve"> (triggered by clicking “</w:t>
+        <w:t xml:space="preserve"> (</w:t>
+      </w:r>
+      <w:proofErr w:type="gramEnd"/>
+      <w:r>
+        <w:rPr>
+          <w:bCs/>
+          <w:u w:val="single"/>
+        </w:rPr>
+        <w:t>triggered by clicking “</w:t>
       </w:r>
       <w:r>
         <w:rPr>
@@ -3849,7 +4406,7 @@
                     </pic:cNvPicPr>
                   </pic:nvPicPr>
                   <pic:blipFill>
-                    <a:blip r:embed="rId20" cstate="print">
+                    <a:blip r:embed="rId23" cstate="print">
                       <a:extLst>
                         <a:ext uri="{28A0092B-C50C-407E-A947-70E740481C1C}">
                           <a14:useLocalDpi xmlns:a14="http://schemas.microsoft.com/office/drawing/2010/main" val="0"/>
@@ -3920,14 +4477,30 @@
           <w:bCs/>
           <w:u w:val="single"/>
         </w:rPr>
-        <w:t xml:space="preserve">views completed log </w:t>
-      </w:r>
-      <w:r>
-        <w:rPr>
-          <w:bCs/>
-          <w:u w:val="single"/>
-        </w:rPr>
-        <w:t xml:space="preserve"> (triggered by clicking “</w:t>
+        <w:t xml:space="preserve">views completed </w:t>
+      </w:r>
+      <w:proofErr w:type="gramStart"/>
+      <w:r>
+        <w:rPr>
+          <w:bCs/>
+          <w:u w:val="single"/>
+        </w:rPr>
+        <w:t xml:space="preserve">log </w:t>
+      </w:r>
+      <w:r>
+        <w:rPr>
+          <w:bCs/>
+          <w:u w:val="single"/>
+        </w:rPr>
+        <w:t xml:space="preserve"> (</w:t>
+      </w:r>
+      <w:proofErr w:type="gramEnd"/>
+      <w:r>
+        <w:rPr>
+          <w:bCs/>
+          <w:u w:val="single"/>
+        </w:rPr>
+        <w:t>triggered by clicking “</w:t>
       </w:r>
       <w:r>
         <w:rPr>
@@ -3983,7 +4556,7 @@
                     </pic:cNvPicPr>
                   </pic:nvPicPr>
                   <pic:blipFill>
-                    <a:blip r:embed="rId21" cstate="print">
+                    <a:blip r:embed="rId24" cstate="print">
                       <a:extLst>
                         <a:ext uri="{28A0092B-C50C-407E-A947-70E740481C1C}">
                           <a14:useLocalDpi xmlns:a14="http://schemas.microsoft.com/office/drawing/2010/main" val="0"/>
@@ -4054,14 +4627,30 @@
           <w:bCs/>
           <w:u w:val="single"/>
         </w:rPr>
-        <w:t xml:space="preserve">views completed log </w:t>
-      </w:r>
-      <w:r>
-        <w:rPr>
-          <w:bCs/>
-          <w:u w:val="single"/>
-        </w:rPr>
-        <w:t xml:space="preserve"> (triggered by clicking “</w:t>
+        <w:t xml:space="preserve">views completed </w:t>
+      </w:r>
+      <w:proofErr w:type="gramStart"/>
+      <w:r>
+        <w:rPr>
+          <w:bCs/>
+          <w:u w:val="single"/>
+        </w:rPr>
+        <w:t xml:space="preserve">log </w:t>
+      </w:r>
+      <w:r>
+        <w:rPr>
+          <w:bCs/>
+          <w:u w:val="single"/>
+        </w:rPr>
+        <w:t xml:space="preserve"> (</w:t>
+      </w:r>
+      <w:proofErr w:type="gramEnd"/>
+      <w:r>
+        <w:rPr>
+          <w:bCs/>
+          <w:u w:val="single"/>
+        </w:rPr>
+        <w:t>triggered by clicking “</w:t>
       </w:r>
       <w:r>
         <w:rPr>
@@ -4118,61 +4707,119 @@
           <w:b/>
         </w:rPr>
       </w:pPr>
-      <w:r>
-        <w:rPr>
-          <w:b/>
-          <w:noProof/>
-        </w:rPr>
-        <w:lastRenderedPageBreak/>
-        <w:drawing>
-          <wp:inline distT="0" distB="0" distL="0" distR="0" wp14:anchorId="0A6B8267" wp14:editId="5345B89C">
-            <wp:extent cx="5478780" cy="2392680"/>
-            <wp:effectExtent l="0" t="0" r="7620" b="7620"/>
-            <wp:docPr id="54" name="Picture 54"/>
-            <wp:cNvGraphicFramePr>
-              <a:graphicFrameLocks xmlns:a="http://schemas.openxmlformats.org/drawingml/2006/main" noChangeAspect="1"/>
-            </wp:cNvGraphicFramePr>
-            <a:graphic xmlns:a="http://schemas.openxmlformats.org/drawingml/2006/main">
-              <a:graphicData uri="http://schemas.openxmlformats.org/drawingml/2006/picture">
-                <pic:pic xmlns:pic="http://schemas.openxmlformats.org/drawingml/2006/picture">
-                  <pic:nvPicPr>
-                    <pic:cNvPr id="0" name="Picture 14"/>
-                    <pic:cNvPicPr>
-                      <a:picLocks noChangeAspect="1" noChangeArrowheads="1"/>
-                    </pic:cNvPicPr>
-                  </pic:nvPicPr>
-                  <pic:blipFill>
-                    <a:blip r:embed="rId22" cstate="print">
-                      <a:extLst>
-                        <a:ext uri="{28A0092B-C50C-407E-A947-70E740481C1C}">
-                          <a14:useLocalDpi xmlns:a14="http://schemas.microsoft.com/office/drawing/2010/main" val="0"/>
-                        </a:ext>
-                      </a:extLst>
-                    </a:blip>
-                    <a:srcRect/>
-                    <a:stretch>
-                      <a:fillRect/>
-                    </a:stretch>
-                  </pic:blipFill>
-                  <pic:spPr bwMode="auto">
-                    <a:xfrm>
-                      <a:off x="0" y="0"/>
-                      <a:ext cx="5478780" cy="2392680"/>
-                    </a:xfrm>
-                    <a:prstGeom prst="rect">
-                      <a:avLst/>
-                    </a:prstGeom>
-                    <a:noFill/>
-                    <a:ln>
+      <w:del w:id="27" w:author="Huang, Lili" w:date="2022-03-10T09:24:00Z">
+        <w:r>
+          <w:rPr>
+            <w:b/>
+            <w:noProof/>
+          </w:rPr>
+          <w:lastRenderedPageBreak/>
+          <w:drawing>
+            <wp:inline distT="0" distB="0" distL="0" distR="0" wp14:anchorId="0A6B8267" wp14:editId="57816B2F">
+              <wp:extent cx="5478780" cy="2392680"/>
+              <wp:effectExtent l="0" t="0" r="7620" b="7620"/>
+              <wp:docPr id="54" name="Picture 54"/>
+              <wp:cNvGraphicFramePr>
+                <a:graphicFrameLocks xmlns:a="http://schemas.openxmlformats.org/drawingml/2006/main" noChangeAspect="1"/>
+              </wp:cNvGraphicFramePr>
+              <a:graphic xmlns:a="http://schemas.openxmlformats.org/drawingml/2006/main">
+                <a:graphicData uri="http://schemas.openxmlformats.org/drawingml/2006/picture">
+                  <pic:pic xmlns:pic="http://schemas.openxmlformats.org/drawingml/2006/picture">
+                    <pic:nvPicPr>
+                      <pic:cNvPr id="0" name="Picture 14"/>
+                      <pic:cNvPicPr>
+                        <a:picLocks noChangeAspect="1" noChangeArrowheads="1"/>
+                      </pic:cNvPicPr>
+                    </pic:nvPicPr>
+                    <pic:blipFill>
+                      <a:blip r:embed="rId25" cstate="print">
+                        <a:extLst>
+                          <a:ext uri="{28A0092B-C50C-407E-A947-70E740481C1C}">
+                            <a14:useLocalDpi xmlns:a14="http://schemas.microsoft.com/office/drawing/2010/main" val="0"/>
+                          </a:ext>
+                        </a:extLst>
+                      </a:blip>
+                      <a:srcRect/>
+                      <a:stretch>
+                        <a:fillRect/>
+                      </a:stretch>
+                    </pic:blipFill>
+                    <pic:spPr bwMode="auto">
+                      <a:xfrm>
+                        <a:off x="0" y="0"/>
+                        <a:ext cx="5478780" cy="2392680"/>
+                      </a:xfrm>
+                      <a:prstGeom prst="rect">
+                        <a:avLst/>
+                      </a:prstGeom>
                       <a:noFill/>
-                    </a:ln>
-                  </pic:spPr>
-                </pic:pic>
-              </a:graphicData>
-            </a:graphic>
-          </wp:inline>
-        </w:drawing>
-      </w:r>
+                      <a:ln>
+                        <a:noFill/>
+                      </a:ln>
+                    </pic:spPr>
+                  </pic:pic>
+                </a:graphicData>
+              </a:graphic>
+            </wp:inline>
+          </w:drawing>
+        </w:r>
+      </w:del>
+      <w:ins w:id="28" w:author="Huang, Lili" w:date="2022-03-10T09:24:00Z">
+        <w:r>
+          <w:rPr>
+            <w:b/>
+            <w:noProof/>
+          </w:rPr>
+          <w:drawing>
+            <wp:inline distT="0" distB="0" distL="0" distR="0" wp14:anchorId="11A0567A" wp14:editId="7DBC80A9">
+              <wp:extent cx="5480685" cy="2124075"/>
+              <wp:effectExtent l="0" t="0" r="5715" b="9525"/>
+              <wp:docPr id="4" name="Picture 4"/>
+              <wp:cNvGraphicFramePr>
+                <a:graphicFrameLocks xmlns:a="http://schemas.openxmlformats.org/drawingml/2006/main" noChangeAspect="1"/>
+              </wp:cNvGraphicFramePr>
+              <a:graphic xmlns:a="http://schemas.openxmlformats.org/drawingml/2006/main">
+                <a:graphicData uri="http://schemas.openxmlformats.org/drawingml/2006/picture">
+                  <pic:pic xmlns:pic="http://schemas.openxmlformats.org/drawingml/2006/picture">
+                    <pic:nvPicPr>
+                      <pic:cNvPr id="0" name="Picture 2"/>
+                      <pic:cNvPicPr>
+                        <a:picLocks noChangeAspect="1" noChangeArrowheads="1"/>
+                      </pic:cNvPicPr>
+                    </pic:nvPicPr>
+                    <pic:blipFill>
+                      <a:blip r:embed="rId26" cstate="print">
+                        <a:extLst>
+                          <a:ext uri="{28A0092B-C50C-407E-A947-70E740481C1C}">
+                            <a14:useLocalDpi xmlns:a14="http://schemas.microsoft.com/office/drawing/2010/main" val="0"/>
+                          </a:ext>
+                        </a:extLst>
+                      </a:blip>
+                      <a:srcRect/>
+                      <a:stretch>
+                        <a:fillRect/>
+                      </a:stretch>
+                    </pic:blipFill>
+                    <pic:spPr bwMode="auto">
+                      <a:xfrm>
+                        <a:off x="0" y="0"/>
+                        <a:ext cx="5480685" cy="2124075"/>
+                      </a:xfrm>
+                      <a:prstGeom prst="rect">
+                        <a:avLst/>
+                      </a:prstGeom>
+                      <a:noFill/>
+                      <a:ln>
+                        <a:noFill/>
+                      </a:ln>
+                    </pic:spPr>
+                  </pic:pic>
+                </a:graphicData>
+              </a:graphic>
+            </wp:inline>
+          </w:drawing>
+        </w:r>
+      </w:ins>
     </w:p>
     <w:p>
       <w:pPr>
@@ -4213,14 +4860,30 @@
           <w:bCs/>
           <w:u w:val="single"/>
         </w:rPr>
-        <w:t xml:space="preserve">views completed log </w:t>
-      </w:r>
-      <w:r>
-        <w:rPr>
-          <w:bCs/>
-          <w:u w:val="single"/>
-        </w:rPr>
-        <w:t xml:space="preserve"> (triggered by clicking “</w:t>
+        <w:t xml:space="preserve">views completed </w:t>
+      </w:r>
+      <w:proofErr w:type="gramStart"/>
+      <w:r>
+        <w:rPr>
+          <w:bCs/>
+          <w:u w:val="single"/>
+        </w:rPr>
+        <w:t xml:space="preserve">log </w:t>
+      </w:r>
+      <w:r>
+        <w:rPr>
+          <w:bCs/>
+          <w:u w:val="single"/>
+        </w:rPr>
+        <w:t xml:space="preserve"> (</w:t>
+      </w:r>
+      <w:proofErr w:type="gramEnd"/>
+      <w:r>
+        <w:rPr>
+          <w:bCs/>
+          <w:u w:val="single"/>
+        </w:rPr>
+        <w:t>triggered by clicking “</w:t>
       </w:r>
       <w:r>
         <w:rPr>
@@ -4299,14 +4962,30 @@
           <w:bCs/>
           <w:u w:val="single"/>
         </w:rPr>
-        <w:t xml:space="preserve">views pending log </w:t>
-      </w:r>
-      <w:r>
-        <w:rPr>
-          <w:bCs/>
-          <w:u w:val="single"/>
-        </w:rPr>
-        <w:t xml:space="preserve"> (triggered by clicking “</w:t>
+        <w:t xml:space="preserve">views pending </w:t>
+      </w:r>
+      <w:proofErr w:type="gramStart"/>
+      <w:r>
+        <w:rPr>
+          <w:bCs/>
+          <w:u w:val="single"/>
+        </w:rPr>
+        <w:t xml:space="preserve">log </w:t>
+      </w:r>
+      <w:r>
+        <w:rPr>
+          <w:bCs/>
+          <w:u w:val="single"/>
+        </w:rPr>
+        <w:t xml:space="preserve"> (</w:t>
+      </w:r>
+      <w:proofErr w:type="gramEnd"/>
+      <w:r>
+        <w:rPr>
+          <w:bCs/>
+          <w:u w:val="single"/>
+        </w:rPr>
+        <w:t>triggered by clicking “</w:t>
       </w:r>
       <w:r>
         <w:rPr>
@@ -4327,7 +5006,32 @@
           <w:bCs/>
           <w:u w:val="single"/>
         </w:rPr>
-        <w:t xml:space="preserve"> – My Team’s Completed):</w:t>
+        <w:t xml:space="preserve"> – My Team’s </w:t>
+      </w:r>
+      <w:del w:id="29" w:author="Huang, Lili" w:date="2022-03-10T09:25:00Z">
+        <w:r>
+          <w:rPr>
+            <w:bCs/>
+            <w:u w:val="single"/>
+          </w:rPr>
+          <w:delText>Completed</w:delText>
+        </w:r>
+      </w:del>
+      <w:ins w:id="30" w:author="Huang, Lili" w:date="2022-03-10T09:25:00Z">
+        <w:r>
+          <w:rPr>
+            <w:bCs/>
+            <w:u w:val="single"/>
+          </w:rPr>
+          <w:t>Pending</w:t>
+        </w:r>
+      </w:ins>
+      <w:r>
+        <w:rPr>
+          <w:bCs/>
+          <w:u w:val="single"/>
+        </w:rPr>
+        <w:t>):</w:t>
       </w:r>
     </w:p>
     <w:p>
@@ -4349,60 +5053,118 @@
           <w:bCs/>
         </w:rPr>
       </w:pPr>
-      <w:r>
-        <w:rPr>
-          <w:bCs/>
-          <w:noProof/>
-        </w:rPr>
-        <w:drawing>
-          <wp:inline distT="0" distB="0" distL="0" distR="0" wp14:anchorId="02EC04DF" wp14:editId="15D8A148">
-            <wp:extent cx="5482590" cy="2404110"/>
-            <wp:effectExtent l="0" t="0" r="3810" b="0"/>
-            <wp:docPr id="56" name="Picture 56"/>
-            <wp:cNvGraphicFramePr>
-              <a:graphicFrameLocks xmlns:a="http://schemas.openxmlformats.org/drawingml/2006/main" noChangeAspect="1"/>
-            </wp:cNvGraphicFramePr>
-            <a:graphic xmlns:a="http://schemas.openxmlformats.org/drawingml/2006/main">
-              <a:graphicData uri="http://schemas.openxmlformats.org/drawingml/2006/picture">
-                <pic:pic xmlns:pic="http://schemas.openxmlformats.org/drawingml/2006/picture">
-                  <pic:nvPicPr>
-                    <pic:cNvPr id="0" name="Picture 16"/>
-                    <pic:cNvPicPr>
-                      <a:picLocks noChangeAspect="1" noChangeArrowheads="1"/>
-                    </pic:cNvPicPr>
-                  </pic:nvPicPr>
-                  <pic:blipFill>
-                    <a:blip r:embed="rId23" cstate="print">
-                      <a:extLst>
-                        <a:ext uri="{28A0092B-C50C-407E-A947-70E740481C1C}">
-                          <a14:useLocalDpi xmlns:a14="http://schemas.microsoft.com/office/drawing/2010/main" val="0"/>
-                        </a:ext>
-                      </a:extLst>
-                    </a:blip>
-                    <a:srcRect/>
-                    <a:stretch>
-                      <a:fillRect/>
-                    </a:stretch>
-                  </pic:blipFill>
-                  <pic:spPr bwMode="auto">
-                    <a:xfrm>
-                      <a:off x="0" y="0"/>
-                      <a:ext cx="5482590" cy="2404110"/>
-                    </a:xfrm>
-                    <a:prstGeom prst="rect">
-                      <a:avLst/>
-                    </a:prstGeom>
-                    <a:noFill/>
-                    <a:ln>
+      <w:del w:id="31" w:author="Huang, Lili" w:date="2022-03-10T09:31:00Z">
+        <w:r>
+          <w:rPr>
+            <w:bCs/>
+            <w:noProof/>
+          </w:rPr>
+          <w:drawing>
+            <wp:inline distT="0" distB="0" distL="0" distR="0" wp14:anchorId="02EC04DF" wp14:editId="4C7173E9">
+              <wp:extent cx="5482590" cy="2404110"/>
+              <wp:effectExtent l="0" t="0" r="3810" b="0"/>
+              <wp:docPr id="56" name="Picture 56"/>
+              <wp:cNvGraphicFramePr>
+                <a:graphicFrameLocks xmlns:a="http://schemas.openxmlformats.org/drawingml/2006/main" noChangeAspect="1"/>
+              </wp:cNvGraphicFramePr>
+              <a:graphic xmlns:a="http://schemas.openxmlformats.org/drawingml/2006/main">
+                <a:graphicData uri="http://schemas.openxmlformats.org/drawingml/2006/picture">
+                  <pic:pic xmlns:pic="http://schemas.openxmlformats.org/drawingml/2006/picture">
+                    <pic:nvPicPr>
+                      <pic:cNvPr id="0" name="Picture 16"/>
+                      <pic:cNvPicPr>
+                        <a:picLocks noChangeAspect="1" noChangeArrowheads="1"/>
+                      </pic:cNvPicPr>
+                    </pic:nvPicPr>
+                    <pic:blipFill>
+                      <a:blip r:embed="rId27" cstate="print">
+                        <a:extLst>
+                          <a:ext uri="{28A0092B-C50C-407E-A947-70E740481C1C}">
+                            <a14:useLocalDpi xmlns:a14="http://schemas.microsoft.com/office/drawing/2010/main" val="0"/>
+                          </a:ext>
+                        </a:extLst>
+                      </a:blip>
+                      <a:srcRect/>
+                      <a:stretch>
+                        <a:fillRect/>
+                      </a:stretch>
+                    </pic:blipFill>
+                    <pic:spPr bwMode="auto">
+                      <a:xfrm>
+                        <a:off x="0" y="0"/>
+                        <a:ext cx="5482590" cy="2404110"/>
+                      </a:xfrm>
+                      <a:prstGeom prst="rect">
+                        <a:avLst/>
+                      </a:prstGeom>
                       <a:noFill/>
-                    </a:ln>
-                  </pic:spPr>
-                </pic:pic>
-              </a:graphicData>
-            </a:graphic>
-          </wp:inline>
-        </w:drawing>
-      </w:r>
+                      <a:ln>
+                        <a:noFill/>
+                      </a:ln>
+                    </pic:spPr>
+                  </pic:pic>
+                </a:graphicData>
+              </a:graphic>
+            </wp:inline>
+          </w:drawing>
+        </w:r>
+      </w:del>
+      <w:ins w:id="32" w:author="Huang, Lili" w:date="2022-03-10T09:33:00Z">
+        <w:r>
+          <w:rPr>
+            <w:bCs/>
+            <w:noProof/>
+          </w:rPr>
+          <w:drawing>
+            <wp:inline distT="0" distB="0" distL="0" distR="0" wp14:anchorId="1FC015B9" wp14:editId="173AAEA1">
+              <wp:extent cx="5473065" cy="2125980"/>
+              <wp:effectExtent l="0" t="0" r="0" b="7620"/>
+              <wp:docPr id="10" name="Picture 10"/>
+              <wp:cNvGraphicFramePr>
+                <a:graphicFrameLocks xmlns:a="http://schemas.openxmlformats.org/drawingml/2006/main" noChangeAspect="1"/>
+              </wp:cNvGraphicFramePr>
+              <a:graphic xmlns:a="http://schemas.openxmlformats.org/drawingml/2006/main">
+                <a:graphicData uri="http://schemas.openxmlformats.org/drawingml/2006/picture">
+                  <pic:pic xmlns:pic="http://schemas.openxmlformats.org/drawingml/2006/picture">
+                    <pic:nvPicPr>
+                      <pic:cNvPr id="0" name="Picture 3"/>
+                      <pic:cNvPicPr>
+                        <a:picLocks noChangeAspect="1" noChangeArrowheads="1"/>
+                      </pic:cNvPicPr>
+                    </pic:nvPicPr>
+                    <pic:blipFill>
+                      <a:blip r:embed="rId28" cstate="print">
+                        <a:extLst>
+                          <a:ext uri="{28A0092B-C50C-407E-A947-70E740481C1C}">
+                            <a14:useLocalDpi xmlns:a14="http://schemas.microsoft.com/office/drawing/2010/main" val="0"/>
+                          </a:ext>
+                        </a:extLst>
+                      </a:blip>
+                      <a:srcRect/>
+                      <a:stretch>
+                        <a:fillRect/>
+                      </a:stretch>
+                    </pic:blipFill>
+                    <pic:spPr bwMode="auto">
+                      <a:xfrm>
+                        <a:off x="0" y="0"/>
+                        <a:ext cx="5473065" cy="2125980"/>
+                      </a:xfrm>
+                      <a:prstGeom prst="rect">
+                        <a:avLst/>
+                      </a:prstGeom>
+                      <a:noFill/>
+                      <a:ln>
+                        <a:noFill/>
+                      </a:ln>
+                    </pic:spPr>
+                  </pic:pic>
+                </a:graphicData>
+              </a:graphic>
+            </wp:inline>
+          </w:drawing>
+        </w:r>
+      </w:ins>
     </w:p>
     <w:p>
       <w:pPr>
@@ -4439,61 +5201,118 @@
           <w:bCs/>
         </w:rPr>
       </w:pPr>
-      <w:r>
-        <w:rPr>
-          <w:bCs/>
-          <w:noProof/>
-        </w:rPr>
-        <w:lastRenderedPageBreak/>
-        <w:drawing>
-          <wp:inline distT="0" distB="0" distL="0" distR="0" wp14:anchorId="51E0C38C" wp14:editId="60DF1D6D">
-            <wp:extent cx="5474970" cy="2358390"/>
-            <wp:effectExtent l="0" t="0" r="0" b="3810"/>
-            <wp:docPr id="55" name="Picture 55"/>
-            <wp:cNvGraphicFramePr>
-              <a:graphicFrameLocks xmlns:a="http://schemas.openxmlformats.org/drawingml/2006/main" noChangeAspect="1"/>
-            </wp:cNvGraphicFramePr>
-            <a:graphic xmlns:a="http://schemas.openxmlformats.org/drawingml/2006/main">
-              <a:graphicData uri="http://schemas.openxmlformats.org/drawingml/2006/picture">
-                <pic:pic xmlns:pic="http://schemas.openxmlformats.org/drawingml/2006/picture">
-                  <pic:nvPicPr>
-                    <pic:cNvPr id="0" name="Picture 15"/>
-                    <pic:cNvPicPr>
-                      <a:picLocks noChangeAspect="1" noChangeArrowheads="1"/>
-                    </pic:cNvPicPr>
-                  </pic:nvPicPr>
-                  <pic:blipFill>
-                    <a:blip r:embed="rId24" cstate="print">
-                      <a:extLst>
-                        <a:ext uri="{28A0092B-C50C-407E-A947-70E740481C1C}">
-                          <a14:useLocalDpi xmlns:a14="http://schemas.microsoft.com/office/drawing/2010/main" val="0"/>
-                        </a:ext>
-                      </a:extLst>
-                    </a:blip>
-                    <a:srcRect/>
-                    <a:stretch>
-                      <a:fillRect/>
-                    </a:stretch>
-                  </pic:blipFill>
-                  <pic:spPr bwMode="auto">
-                    <a:xfrm>
-                      <a:off x="0" y="0"/>
-                      <a:ext cx="5474970" cy="2358390"/>
-                    </a:xfrm>
-                    <a:prstGeom prst="rect">
-                      <a:avLst/>
-                    </a:prstGeom>
-                    <a:noFill/>
-                    <a:ln>
+      <w:del w:id="33" w:author="Huang, Lili" w:date="2022-03-10T09:26:00Z">
+        <w:r>
+          <w:rPr>
+            <w:bCs/>
+            <w:noProof/>
+          </w:rPr>
+          <w:drawing>
+            <wp:inline distT="0" distB="0" distL="0" distR="0" wp14:anchorId="51E0C38C" wp14:editId="72C2AA34">
+              <wp:extent cx="5474970" cy="2358390"/>
+              <wp:effectExtent l="0" t="0" r="0" b="3810"/>
+              <wp:docPr id="55" name="Picture 55"/>
+              <wp:cNvGraphicFramePr>
+                <a:graphicFrameLocks xmlns:a="http://schemas.openxmlformats.org/drawingml/2006/main" noChangeAspect="1"/>
+              </wp:cNvGraphicFramePr>
+              <a:graphic xmlns:a="http://schemas.openxmlformats.org/drawingml/2006/main">
+                <a:graphicData uri="http://schemas.openxmlformats.org/drawingml/2006/picture">
+                  <pic:pic xmlns:pic="http://schemas.openxmlformats.org/drawingml/2006/picture">
+                    <pic:nvPicPr>
+                      <pic:cNvPr id="0" name="Picture 15"/>
+                      <pic:cNvPicPr>
+                        <a:picLocks noChangeAspect="1" noChangeArrowheads="1"/>
+                      </pic:cNvPicPr>
+                    </pic:nvPicPr>
+                    <pic:blipFill>
+                      <a:blip r:embed="rId29" cstate="print">
+                        <a:extLst>
+                          <a:ext uri="{28A0092B-C50C-407E-A947-70E740481C1C}">
+                            <a14:useLocalDpi xmlns:a14="http://schemas.microsoft.com/office/drawing/2010/main" val="0"/>
+                          </a:ext>
+                        </a:extLst>
+                      </a:blip>
+                      <a:srcRect/>
+                      <a:stretch>
+                        <a:fillRect/>
+                      </a:stretch>
+                    </pic:blipFill>
+                    <pic:spPr bwMode="auto">
+                      <a:xfrm>
+                        <a:off x="0" y="0"/>
+                        <a:ext cx="5474970" cy="2358390"/>
+                      </a:xfrm>
+                      <a:prstGeom prst="rect">
+                        <a:avLst/>
+                      </a:prstGeom>
                       <a:noFill/>
-                    </a:ln>
-                  </pic:spPr>
-                </pic:pic>
-              </a:graphicData>
-            </a:graphic>
-          </wp:inline>
-        </w:drawing>
-      </w:r>
+                      <a:ln>
+                        <a:noFill/>
+                      </a:ln>
+                    </pic:spPr>
+                  </pic:pic>
+                </a:graphicData>
+              </a:graphic>
+            </wp:inline>
+          </w:drawing>
+        </w:r>
+      </w:del>
+      <w:ins w:id="34" w:author="Huang, Lili" w:date="2022-03-10T09:26:00Z">
+        <w:r>
+          <w:rPr>
+            <w:b/>
+            <w:noProof/>
+          </w:rPr>
+          <w:drawing>
+            <wp:inline distT="0" distB="0" distL="0" distR="0" wp14:anchorId="2CB2AA94" wp14:editId="5D46B7D8">
+              <wp:extent cx="5480685" cy="2124075"/>
+              <wp:effectExtent l="0" t="0" r="5715" b="9525"/>
+              <wp:docPr id="5" name="Picture 5"/>
+              <wp:cNvGraphicFramePr>
+                <a:graphicFrameLocks xmlns:a="http://schemas.openxmlformats.org/drawingml/2006/main" noChangeAspect="1"/>
+              </wp:cNvGraphicFramePr>
+              <a:graphic xmlns:a="http://schemas.openxmlformats.org/drawingml/2006/main">
+                <a:graphicData uri="http://schemas.openxmlformats.org/drawingml/2006/picture">
+                  <pic:pic xmlns:pic="http://schemas.openxmlformats.org/drawingml/2006/picture">
+                    <pic:nvPicPr>
+                      <pic:cNvPr id="0" name="Picture 2"/>
+                      <pic:cNvPicPr>
+                        <a:picLocks noChangeAspect="1" noChangeArrowheads="1"/>
+                      </pic:cNvPicPr>
+                    </pic:nvPicPr>
+                    <pic:blipFill>
+                      <a:blip r:embed="rId26" cstate="print">
+                        <a:extLst>
+                          <a:ext uri="{28A0092B-C50C-407E-A947-70E740481C1C}">
+                            <a14:useLocalDpi xmlns:a14="http://schemas.microsoft.com/office/drawing/2010/main" val="0"/>
+                          </a:ext>
+                        </a:extLst>
+                      </a:blip>
+                      <a:srcRect/>
+                      <a:stretch>
+                        <a:fillRect/>
+                      </a:stretch>
+                    </pic:blipFill>
+                    <pic:spPr bwMode="auto">
+                      <a:xfrm>
+                        <a:off x="0" y="0"/>
+                        <a:ext cx="5480685" cy="2124075"/>
+                      </a:xfrm>
+                      <a:prstGeom prst="rect">
+                        <a:avLst/>
+                      </a:prstGeom>
+                      <a:noFill/>
+                      <a:ln>
+                        <a:noFill/>
+                      </a:ln>
+                    </pic:spPr>
+                  </pic:pic>
+                </a:graphicData>
+              </a:graphic>
+            </wp:inline>
+          </w:drawing>
+        </w:r>
+      </w:ins>
     </w:p>
     <w:p>
       <w:pPr>
@@ -4528,6 +5347,7 @@
         <w:rPr>
           <w:b/>
         </w:rPr>
+        <w:lastRenderedPageBreak/>
         <w:t xml:space="preserve">Unauthorized </w:t>
       </w:r>
       <w:r>
@@ -4571,7 +5391,7 @@
                     </pic:cNvPicPr>
                   </pic:nvPicPr>
                   <pic:blipFill>
-                    <a:blip r:embed="rId25">
+                    <a:blip r:embed="rId30">
                       <a:extLst>
                         <a:ext uri="{28A0092B-C50C-407E-A947-70E740481C1C}">
                           <a14:useLocalDpi xmlns:a14="http://schemas.microsoft.com/office/drawing/2010/main" val="0"/>
@@ -4636,7 +5456,7 @@
           <w:szCs w:val="24"/>
         </w:rPr>
       </w:pPr>
-      <w:bookmarkStart w:id="3" w:name="_Toc79152213"/>
+      <w:bookmarkStart w:id="35" w:name="_Toc79152213"/>
       <w:r>
         <w:rPr>
           <w:b/>
@@ -4661,7 +5481,7 @@
         </w:rPr>
         <w:t xml:space="preserve"> Log Details</w:t>
       </w:r>
-      <w:bookmarkEnd w:id="3"/>
+      <w:bookmarkEnd w:id="35"/>
     </w:p>
     <w:tbl>
       <w:tblPr>
@@ -4748,7 +5568,14 @@
               <w:rPr>
                 <w:bCs/>
               </w:rPr>
-              <w:t xml:space="preserve"> – other than “My Submission”</w:t>
+              <w:t xml:space="preserve"> – other than “My Submission</w:t>
+            </w:r>
+            <w:proofErr w:type="gramStart"/>
+            <w:r>
+              <w:rPr>
+                <w:bCs/>
+              </w:rPr>
+              <w:t>”</w:t>
             </w:r>
             <w:r>
               <w:rPr>
@@ -4756,6 +5583,7 @@
               </w:rPr>
               <w:t>;</w:t>
             </w:r>
+            <w:proofErr w:type="gramEnd"/>
           </w:p>
           <w:p>
             <w:pPr>
@@ -4781,12 +5609,14 @@
                 <w:bCs/>
               </w:rPr>
             </w:pPr>
+            <w:proofErr w:type="gramStart"/>
             <w:r>
               <w:rPr>
                 <w:bCs/>
               </w:rPr>
               <w:t>Employee;</w:t>
             </w:r>
+            <w:proofErr w:type="gramEnd"/>
           </w:p>
           <w:p>
             <w:pPr>
@@ -4797,12 +5627,14 @@
                 <w:bCs/>
               </w:rPr>
             </w:pPr>
+            <w:proofErr w:type="gramStart"/>
             <w:r>
               <w:rPr>
                 <w:bCs/>
               </w:rPr>
               <w:t>Supervisor;</w:t>
             </w:r>
+            <w:proofErr w:type="gramEnd"/>
           </w:p>
           <w:p>
             <w:pPr>
@@ -4813,12 +5645,14 @@
                 <w:bCs/>
               </w:rPr>
             </w:pPr>
+            <w:proofErr w:type="gramStart"/>
             <w:r>
               <w:rPr>
                 <w:bCs/>
               </w:rPr>
               <w:t>Manager;</w:t>
             </w:r>
+            <w:proofErr w:type="gramEnd"/>
           </w:p>
           <w:p>
             <w:pPr>
@@ -4873,12 +5707,14 @@
                 <w:bCs/>
               </w:rPr>
             </w:pPr>
+            <w:proofErr w:type="gramStart"/>
             <w:r>
               <w:rPr>
                 <w:bCs/>
               </w:rPr>
               <w:t>ARC;</w:t>
             </w:r>
+            <w:proofErr w:type="gramEnd"/>
           </w:p>
           <w:p>
             <w:pPr>
@@ -4889,12 +5725,14 @@
                 <w:bCs/>
               </w:rPr>
             </w:pPr>
+            <w:proofErr w:type="gramStart"/>
             <w:r>
               <w:rPr>
                 <w:bCs/>
               </w:rPr>
               <w:t>ECL;</w:t>
             </w:r>
+            <w:proofErr w:type="gramEnd"/>
           </w:p>
           <w:p>
             <w:pPr>
@@ -4905,12 +5743,14 @@
                 <w:bCs/>
               </w:rPr>
             </w:pPr>
+            <w:proofErr w:type="gramStart"/>
             <w:r>
               <w:rPr>
                 <w:bCs/>
               </w:rPr>
               <w:t>Employee;</w:t>
             </w:r>
+            <w:proofErr w:type="gramEnd"/>
           </w:p>
           <w:p>
             <w:pPr>
@@ -4921,12 +5761,14 @@
                 <w:bCs/>
               </w:rPr>
             </w:pPr>
+            <w:proofErr w:type="gramStart"/>
             <w:r>
               <w:rPr>
                 <w:bCs/>
               </w:rPr>
               <w:t>Supervisor;</w:t>
             </w:r>
+            <w:proofErr w:type="gramEnd"/>
           </w:p>
           <w:p>
             <w:pPr>
@@ -4937,12 +5779,14 @@
                 <w:bCs/>
               </w:rPr>
             </w:pPr>
+            <w:proofErr w:type="gramStart"/>
             <w:r>
               <w:rPr>
                 <w:bCs/>
               </w:rPr>
               <w:t>Manager;</w:t>
             </w:r>
+            <w:proofErr w:type="gramEnd"/>
           </w:p>
           <w:p>
             <w:pPr>
@@ -4996,7 +5840,7 @@
           <w:szCs w:val="24"/>
         </w:rPr>
       </w:pPr>
-      <w:bookmarkStart w:id="4" w:name="_Toc79152214"/>
+      <w:bookmarkStart w:id="36" w:name="_Toc79152214"/>
       <w:r>
         <w:rPr>
           <w:b/>
@@ -5005,7 +5849,7 @@
         </w:rPr>
         <w:t>Logic to determine Review Page display mode (Ready Only vs Editable)</w:t>
       </w:r>
-      <w:bookmarkEnd w:id="4"/>
+      <w:bookmarkEnd w:id="36"/>
     </w:p>
     <w:tbl>
       <w:tblPr>
@@ -5057,8 +5901,16 @@
               <w:rPr>
                 <w:bCs/>
               </w:rPr>
-              <w:t>If user is the supervisor (or reassigned to), then Editable;</w:t>
+              <w:t xml:space="preserve">If user is the supervisor (or reassigned to), then </w:t>
             </w:r>
+            <w:proofErr w:type="gramStart"/>
+            <w:r>
+              <w:rPr>
+                <w:bCs/>
+              </w:rPr>
+              <w:t>Editable;</w:t>
+            </w:r>
+            <w:proofErr w:type="gramEnd"/>
           </w:p>
           <w:p>
             <w:pPr>
@@ -5135,8 +5987,16 @@
               <w:rPr>
                 <w:bCs/>
               </w:rPr>
-              <w:t>, then Editable;</w:t>
+              <w:t xml:space="preserve">, then </w:t>
             </w:r>
+            <w:proofErr w:type="gramStart"/>
+            <w:r>
+              <w:rPr>
+                <w:bCs/>
+              </w:rPr>
+              <w:t>Editable;</w:t>
+            </w:r>
+            <w:proofErr w:type="gramEnd"/>
           </w:p>
           <w:p>
             <w:pPr>
@@ -5195,8 +6055,16 @@
               <w:rPr>
                 <w:bCs/>
               </w:rPr>
-              <w:t>If user is the supervisor (or reassigned to), then Editable;</w:t>
+              <w:t xml:space="preserve">If user is the supervisor (or reassigned to), then </w:t>
             </w:r>
+            <w:proofErr w:type="gramStart"/>
+            <w:r>
+              <w:rPr>
+                <w:bCs/>
+              </w:rPr>
+              <w:t>Editable;</w:t>
+            </w:r>
+            <w:proofErr w:type="gramEnd"/>
           </w:p>
           <w:p>
             <w:pPr>
@@ -5255,8 +6123,16 @@
               <w:rPr>
                 <w:bCs/>
               </w:rPr>
-              <w:t>If user is the supervisor (or reassigned to), then Editable;</w:t>
+              <w:t xml:space="preserve">If user is the supervisor (or reassigned to), then </w:t>
             </w:r>
+            <w:proofErr w:type="gramStart"/>
+            <w:r>
+              <w:rPr>
+                <w:bCs/>
+              </w:rPr>
+              <w:t>Editable;</w:t>
+            </w:r>
+            <w:proofErr w:type="gramEnd"/>
           </w:p>
           <w:p>
             <w:pPr>
@@ -5320,17 +6196,16 @@
           <w:szCs w:val="24"/>
         </w:rPr>
       </w:pPr>
-      <w:bookmarkStart w:id="5" w:name="_Toc79152215"/>
+      <w:bookmarkStart w:id="37" w:name="_Toc79152215"/>
       <w:r>
         <w:rPr>
           <w:b/>
           <w:sz w:val="24"/>
           <w:szCs w:val="24"/>
         </w:rPr>
-        <w:lastRenderedPageBreak/>
         <w:t>Workflow</w:t>
       </w:r>
-      <w:bookmarkEnd w:id="5"/>
+      <w:bookmarkEnd w:id="37"/>
     </w:p>
     <w:p>
       <w:pPr>
@@ -5415,8 +6290,16 @@
         <w:rPr>
           <w:bCs/>
         </w:rPr>
-        <w:t xml:space="preserve"> Pending Follow-up Preparation;</w:t>
-      </w:r>
+        <w:t xml:space="preserve"> Pending Follow-up </w:t>
+      </w:r>
+      <w:proofErr w:type="gramStart"/>
+      <w:r>
+        <w:rPr>
+          <w:bCs/>
+        </w:rPr>
+        <w:t>Preparation;</w:t>
+      </w:r>
+      <w:proofErr w:type="gramEnd"/>
     </w:p>
     <w:p>
       <w:pPr>
@@ -5442,6 +6325,7 @@
         </w:rPr>
         <w:t xml:space="preserve">Supervisor checks two more activities (phone, webchat, or written correspondence) and decide if follow-up coaching is </w:t>
       </w:r>
+      <w:proofErr w:type="gramStart"/>
       <w:r>
         <w:rPr>
           <w:bCs/>
@@ -5462,6 +6346,7 @@
         </w:rPr>
         <w:t>;</w:t>
       </w:r>
+      <w:proofErr w:type="gramEnd"/>
     </w:p>
     <w:p>
       <w:pPr>
@@ -5606,7 +6491,7 @@
       </w:r>
     </w:p>
     <w:sectPr>
-      <w:footerReference w:type="default" r:id="rId26"/>
+      <w:footerReference w:type="default" r:id="rId31"/>
       <w:pgSz w:w="12240" w:h="15840"/>
       <w:pgMar w:top="1440" w:right="1800" w:bottom="1440" w:left="1800" w:header="720" w:footer="720" w:gutter="0"/>
       <w:cols w:space="720"/>
@@ -5663,8 +6548,33 @@
         <w:sz w:val="18"/>
       </w:rPr>
       <w:tab/>
-      <w:t xml:space="preserve">                                         CCO_eCoaching_Log_Review _QualityNow_DD</w:t>
+      <w:t xml:space="preserve">                                         </w:t>
     </w:r>
+    <w:proofErr w:type="spellStart"/>
+    <w:r>
+      <w:rPr>
+        <w:b/>
+        <w:sz w:val="18"/>
+      </w:rPr>
+      <w:t>CCO_eCoaching_Log_Review</w:t>
+    </w:r>
+    <w:proofErr w:type="spellEnd"/>
+    <w:r>
+      <w:rPr>
+        <w:b/>
+        <w:sz w:val="18"/>
+      </w:rPr>
+      <w:t xml:space="preserve"> _</w:t>
+    </w:r>
+    <w:proofErr w:type="spellStart"/>
+    <w:r>
+      <w:rPr>
+        <w:b/>
+        <w:sz w:val="18"/>
+      </w:rPr>
+      <w:t>QualityNow_DD</w:t>
+    </w:r>
+    <w:proofErr w:type="spellEnd"/>
   </w:p>
   <w:p>
     <w:pPr>
@@ -8563,6 +9473,14 @@
   </w:num>
   <w:numIdMacAtCleanup w:val="16"/>
 </w:numbering>
+</file>
+
+<file path=word/people.xml><?xml version="1.0" encoding="utf-8"?>
+<w15:people xmlns:wpc="http://schemas.microsoft.com/office/word/2010/wordprocessingCanvas" xmlns:cx="http://schemas.microsoft.com/office/drawing/2014/chartex" xmlns:cx1="http://schemas.microsoft.com/office/drawing/2015/9/8/chartex" xmlns:cx2="http://schemas.microsoft.com/office/drawing/2015/10/21/chartex" xmlns:cx3="http://schemas.microsoft.com/office/drawing/2016/5/9/chartex" xmlns:cx4="http://schemas.microsoft.com/office/drawing/2016/5/10/chartex" xmlns:cx5="http://schemas.microsoft.com/office/drawing/2016/5/11/chartex" xmlns:cx6="http://schemas.microsoft.com/office/drawing/2016/5/12/chartex" xmlns:cx7="http://schemas.microsoft.com/office/drawing/2016/5/13/chartex" xmlns:cx8="http://schemas.microsoft.com/office/drawing/2016/5/14/chartex" xmlns:mc="http://schemas.openxmlformats.org/markup-compatibility/2006" xmlns:aink="http://schemas.microsoft.com/office/drawing/2016/ink" xmlns:am3d="http://schemas.microsoft.com/office/drawing/2017/model3d" xmlns:o="urn:schemas-microsoft-com:office:office" xmlns:r="http://schemas.openxmlformats.org/officeDocument/2006/relationships" xmlns:m="http://schemas.openxmlformats.org/officeDocument/2006/math" xmlns:v="urn:schemas-microsoft-com:vml" xmlns:wp14="http://schemas.microsoft.com/office/word/2010/wordprocessingDrawing" xmlns:wp="http://schemas.openxmlformats.org/drawingml/2006/wordprocessingDrawing" xmlns:w10="urn:schemas-microsoft-com:office:word" xmlns:w="http://schemas.openxmlformats.org/wordprocessingml/2006/main" xmlns:w14="http://schemas.microsoft.com/office/word/2010/wordml" xmlns:w15="http://schemas.microsoft.com/office/word/2012/wordml" xmlns:w16cex="http://schemas.microsoft.com/office/word/2018/wordml/cex" xmlns:w16cid="http://schemas.microsoft.com/office/word/2016/wordml/cid" xmlns:w16="http://schemas.microsoft.com/office/word/2018/wordml" xmlns:w16sdtdh="http://schemas.microsoft.com/office/word/2020/wordml/sdtdatahash" xmlns:w16se="http://schemas.microsoft.com/office/word/2015/wordml/symex" xmlns:wpg="http://schemas.microsoft.com/office/word/2010/wordprocessingGroup" xmlns:wpi="http://schemas.microsoft.com/office/word/2010/wordprocessingInk" xmlns:wne="http://schemas.microsoft.com/office/word/2006/wordml" xmlns:wps="http://schemas.microsoft.com/office/word/2010/wordprocessingShape" mc:Ignorable="w14 w15 w16se w16cid w16 w16cex w16sdtdh wp14">
+  <w15:person w15:author="Huang, Lili">
+    <w15:presenceInfo w15:providerId="AD" w15:userId="S::lilihuang@maximus.com::62084b72-7463-4b72-8e66-19edcbf4e565"/>
+  </w15:person>
+</w15:people>
 </file>
 
 <file path=word/styles.xml><?xml version="1.0" encoding="utf-8"?>

</xml_diff>

<commit_message>
TFS 26568 - Add a link on the Quality Now eCLs to the Quality Now Feedback Form.
git-tfs-id: [https://tfs.omnicloud.local/tfs/cco%20program/]$/eCoaching_V2;C52749
</commit_message>
<xml_diff>
--- a/Design/DD/Web/CCO_eCoaching_Log_Review_QualityNow_DD.docx
+++ b/Design/DD/Web/CCO_eCoaching_Log_Review_QualityNow_DD.docx
@@ -115,13 +115,23 @@
         </w:rPr>
         <w:t xml:space="preserve">CCO </w:t>
       </w:r>
+      <w:proofErr w:type="spellStart"/>
       <w:r>
         <w:rPr>
           <w:rFonts w:ascii="Arial" w:hAnsi="Arial" w:cs="Arial"/>
           <w:sz w:val="32"/>
           <w:szCs w:val="32"/>
         </w:rPr>
-        <w:t xml:space="preserve">eCoaching </w:t>
+        <w:t>eCoaching</w:t>
+      </w:r>
+      <w:proofErr w:type="spellEnd"/>
+      <w:r>
+        <w:rPr>
+          <w:rFonts w:ascii="Arial" w:hAnsi="Arial" w:cs="Arial"/>
+          <w:sz w:val="32"/>
+          <w:szCs w:val="32"/>
+        </w:rPr>
+        <w:t xml:space="preserve"> </w:t>
       </w:r>
       <w:r>
         <w:rPr>
@@ -310,7 +320,7 @@
           </mc:Choice>
           <mc:Fallback>
             <w:pict>
-              <v:line w14:anchorId="683E3D8F" id="Line 12" o:spid="_x0000_s1026" style="position:absolute;z-index:251657216;visibility:visible;mso-wrap-style:square;mso-width-percent:0;mso-height-percent:0;mso-wrap-distance-left:9pt;mso-wrap-distance-top:0;mso-wrap-distance-right:9pt;mso-wrap-distance-bottom:0;mso-position-horizontal:absolute;mso-position-horizontal-relative:text;mso-position-vertical:absolute;mso-position-vertical-relative:text;mso-width-percent:0;mso-height-percent:0;mso-width-relative:page;mso-height-relative:page" from="367.2pt,33.3pt" to="439.25pt,33.35pt" o:gfxdata="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" o:allowincell="f">
+              <v:line w14:anchorId="12DCC732" id="Line 12" o:spid="_x0000_s1026" style="position:absolute;z-index:251657216;visibility:visible;mso-wrap-style:square;mso-width-percent:0;mso-height-percent:0;mso-wrap-distance-left:9pt;mso-wrap-distance-top:0;mso-wrap-distance-right:9pt;mso-wrap-distance-bottom:0;mso-position-horizontal:absolute;mso-position-horizontal-relative:text;mso-position-vertical:absolute;mso-position-vertical-relative:text;mso-width-percent:0;mso-height-percent:0;mso-width-relative:page;mso-height-relative:page" from="367.2pt,33.3pt" to="439.25pt,33.35pt" o:gfxdata="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" o:allowincell="f">
                 <v:stroke startarrowwidth="narrow" startarrowlength="short" endarrowwidth="narrow" endarrowlength="short"/>
               </v:line>
             </w:pict>
@@ -398,7 +408,7 @@
           </mc:Choice>
           <mc:Fallback>
             <w:pict>
-              <v:line w14:anchorId="5C421B70" id="Line 10" o:spid="_x0000_s1026" style="position:absolute;z-index:251655168;visibility:visible;mso-wrap-style:square;mso-width-percent:0;mso-height-percent:0;mso-wrap-distance-left:9pt;mso-wrap-distance-top:0;mso-wrap-distance-right:9pt;mso-wrap-distance-bottom:0;mso-position-horizontal:absolute;mso-position-horizontal-relative:text;mso-position-vertical:absolute;mso-position-vertical-relative:text;mso-width-percent:0;mso-height-percent:0;mso-width-relative:page;mso-height-relative:page" from="1in,33.3pt" to="266.45pt,33.35pt" o:gfxdata="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" o:allowincell="f">
+              <v:line w14:anchorId="5A2BB14D" id="Line 10" o:spid="_x0000_s1026" style="position:absolute;z-index:251655168;visibility:visible;mso-wrap-style:square;mso-width-percent:0;mso-height-percent:0;mso-wrap-distance-left:9pt;mso-wrap-distance-top:0;mso-wrap-distance-right:9pt;mso-wrap-distance-bottom:0;mso-position-horizontal:absolute;mso-position-horizontal-relative:text;mso-position-vertical:absolute;mso-position-vertical-relative:text;mso-width-percent:0;mso-height-percent:0;mso-width-relative:page;mso-height-relative:page" from="1in,33.3pt" to="266.45pt,33.35pt" o:gfxdata="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" o:allowincell="f">
                 <v:stroke startarrowwidth="narrow" startarrowlength="short" endarrowwidth="narrow" endarrowlength="short"/>
               </v:line>
             </w:pict>
@@ -616,7 +626,7 @@
           </mc:Choice>
           <mc:Fallback>
             <w:pict>
-              <v:line w14:anchorId="08425E0D" id="Line 14" o:spid="_x0000_s1026" style="position:absolute;z-index:251659264;visibility:visible;mso-wrap-style:square;mso-width-percent:0;mso-height-percent:0;mso-wrap-distance-left:9pt;mso-wrap-distance-top:0;mso-wrap-distance-right:9pt;mso-wrap-distance-bottom:0;mso-position-horizontal:absolute;mso-position-horizontal-relative:text;mso-position-vertical:absolute;mso-position-vertical-relative:text;mso-width-percent:0;mso-height-percent:0;mso-width-relative:page;mso-height-relative:page" from="76.05pt,2pt" to="270.45pt,2pt" o:gfxdata="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" o:allowincell="f">
+              <v:line w14:anchorId="3CD4B07A" id="Line 14" o:spid="_x0000_s1026" style="position:absolute;z-index:251659264;visibility:visible;mso-wrap-style:square;mso-width-percent:0;mso-height-percent:0;mso-wrap-distance-left:9pt;mso-wrap-distance-top:0;mso-wrap-distance-right:9pt;mso-wrap-distance-bottom:0;mso-position-horizontal:absolute;mso-position-horizontal-relative:text;mso-position-vertical:absolute;mso-position-vertical-relative:text;mso-width-percent:0;mso-height-percent:0;mso-width-relative:page;mso-height-relative:page" from="76.05pt,2pt" to="270.45pt,2pt" o:gfxdata="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" o:allowincell="f">
                 <v:stroke startarrowwidth="narrow" startarrowlength="short" endarrowwidth="narrow" endarrowlength="short"/>
               </v:line>
             </w:pict>
@@ -1001,8 +1011,17 @@
                 <w:color w:val="000000"/>
                 <w:sz w:val="20"/>
               </w:rPr>
-              <w:t>– eCL</w:t>
+              <w:t xml:space="preserve">– </w:t>
             </w:r>
+            <w:proofErr w:type="spellStart"/>
+            <w:r>
+              <w:rPr>
+                <w:color w:val="000000"/>
+                <w:sz w:val="20"/>
+              </w:rPr>
+              <w:t>eCL</w:t>
+            </w:r>
+            <w:proofErr w:type="spellEnd"/>
             <w:r>
               <w:rPr>
                 <w:color w:val="000000"/>
@@ -1190,6 +1209,224 @@
           </w:p>
         </w:tc>
       </w:tr>
+      <w:tr>
+        <w:trPr>
+          <w:ins w:id="1" w:author="Huang, Lili" w:date="2023-05-04T14:27:00Z"/>
+        </w:trPr>
+        <w:tc>
+          <w:tcPr>
+            <w:tcW w:w="1440" w:type="dxa"/>
+          </w:tcPr>
+          <w:p>
+            <w:pPr>
+              <w:pStyle w:val="hdr1"/>
+              <w:ind w:left="0"/>
+              <w:jc w:val="left"/>
+              <w:rPr>
+                <w:ins w:id="2" w:author="Huang, Lili" w:date="2023-05-04T14:27:00Z"/>
+                <w:sz w:val="20"/>
+              </w:rPr>
+            </w:pPr>
+            <w:ins w:id="3" w:author="Huang, Lili" w:date="2023-05-04T14:27:00Z">
+              <w:r>
+                <w:rPr>
+                  <w:sz w:val="20"/>
+                </w:rPr>
+                <w:t>05/0</w:t>
+              </w:r>
+            </w:ins>
+            <w:ins w:id="4" w:author="Huang, Lili" w:date="2023-05-09T11:17:00Z">
+              <w:r>
+                <w:rPr>
+                  <w:sz w:val="20"/>
+                </w:rPr>
+                <w:t>9</w:t>
+              </w:r>
+            </w:ins>
+            <w:ins w:id="5" w:author="Huang, Lili" w:date="2023-05-04T14:27:00Z">
+              <w:r>
+                <w:rPr>
+                  <w:sz w:val="20"/>
+                </w:rPr>
+                <w:t>/2023</w:t>
+              </w:r>
+            </w:ins>
+          </w:p>
+        </w:tc>
+        <w:tc>
+          <w:tcPr>
+            <w:tcW w:w="5238" w:type="dxa"/>
+          </w:tcPr>
+          <w:p>
+            <w:pPr>
+              <w:pStyle w:val="hdr1"/>
+              <w:ind w:left="0"/>
+              <w:jc w:val="left"/>
+              <w:rPr>
+                <w:ins w:id="6" w:author="Huang, Lili" w:date="2023-05-04T14:37:00Z"/>
+                <w:color w:val="444444"/>
+                <w:sz w:val="20"/>
+              </w:rPr>
+            </w:pPr>
+            <w:ins w:id="7" w:author="Huang, Lili" w:date="2023-05-04T14:28:00Z">
+              <w:r>
+                <w:rPr>
+                  <w:color w:val="444444"/>
+                  <w:sz w:val="20"/>
+                </w:rPr>
+                <w:t xml:space="preserve">TFS 26568 - </w:t>
+              </w:r>
+              <w:r>
+                <w:rPr>
+                  <w:color w:val="444444"/>
+                  <w:sz w:val="20"/>
+                </w:rPr>
+                <w:t>A</w:t>
+              </w:r>
+            </w:ins>
+            <w:ins w:id="8" w:author="Huang, Lili" w:date="2023-05-04T14:29:00Z">
+              <w:r>
+                <w:rPr>
+                  <w:color w:val="444444"/>
+                  <w:sz w:val="20"/>
+                </w:rPr>
+                <w:t>dd</w:t>
+              </w:r>
+            </w:ins>
+            <w:ins w:id="9" w:author="Huang, Lili" w:date="2023-05-04T14:28:00Z">
+              <w:r>
+                <w:rPr>
+                  <w:color w:val="444444"/>
+                  <w:sz w:val="20"/>
+                  <w:rPrChange w:id="10" w:author="Huang, Lili" w:date="2023-05-04T14:28:00Z">
+                    <w:rPr>
+                      <w:rFonts w:ascii="Segoe UI" w:hAnsi="Segoe UI" w:cs="Segoe UI"/>
+                      <w:color w:val="444444"/>
+                      <w:sz w:val="30"/>
+                      <w:szCs w:val="30"/>
+                    </w:rPr>
+                  </w:rPrChange>
+                </w:rPr>
+                <w:t xml:space="preserve"> a link on the Quality Now </w:t>
+              </w:r>
+              <w:proofErr w:type="spellStart"/>
+              <w:r>
+                <w:rPr>
+                  <w:color w:val="444444"/>
+                  <w:sz w:val="20"/>
+                  <w:rPrChange w:id="11" w:author="Huang, Lili" w:date="2023-05-04T14:28:00Z">
+                    <w:rPr>
+                      <w:rFonts w:ascii="Segoe UI" w:hAnsi="Segoe UI" w:cs="Segoe UI"/>
+                      <w:color w:val="444444"/>
+                      <w:sz w:val="30"/>
+                      <w:szCs w:val="30"/>
+                    </w:rPr>
+                  </w:rPrChange>
+                </w:rPr>
+                <w:t>eCLs</w:t>
+              </w:r>
+              <w:proofErr w:type="spellEnd"/>
+              <w:r>
+                <w:rPr>
+                  <w:color w:val="444444"/>
+                  <w:sz w:val="20"/>
+                  <w:rPrChange w:id="12" w:author="Huang, Lili" w:date="2023-05-04T14:28:00Z">
+                    <w:rPr>
+                      <w:rFonts w:ascii="Segoe UI" w:hAnsi="Segoe UI" w:cs="Segoe UI"/>
+                      <w:color w:val="444444"/>
+                      <w:sz w:val="30"/>
+                      <w:szCs w:val="30"/>
+                    </w:rPr>
+                  </w:rPrChange>
+                </w:rPr>
+                <w:t xml:space="preserve"> to the Quality Now Feedback Form</w:t>
+              </w:r>
+            </w:ins>
+            <w:ins w:id="13" w:author="Huang, Lili" w:date="2023-05-04T14:37:00Z">
+              <w:r>
+                <w:rPr>
+                  <w:color w:val="444444"/>
+                  <w:sz w:val="20"/>
+                </w:rPr>
+                <w:t>.</w:t>
+              </w:r>
+            </w:ins>
+          </w:p>
+          <w:p>
+            <w:pPr>
+              <w:pStyle w:val="hdr1"/>
+              <w:ind w:left="0"/>
+              <w:jc w:val="left"/>
+              <w:rPr>
+                <w:ins w:id="14" w:author="Huang, Lili" w:date="2023-05-09T11:17:00Z"/>
+                <w:color w:val="444444"/>
+                <w:sz w:val="20"/>
+              </w:rPr>
+            </w:pPr>
+            <w:ins w:id="15" w:author="Huang, Lili" w:date="2023-05-04T14:37:00Z">
+              <w:r>
+                <w:rPr>
+                  <w:color w:val="444444"/>
+                  <w:sz w:val="20"/>
+                </w:rPr>
+                <w:t>Updated 3.1 Quality Now (Screenshot)</w:t>
+              </w:r>
+            </w:ins>
+          </w:p>
+          <w:p>
+            <w:pPr>
+              <w:pStyle w:val="hdr1"/>
+              <w:ind w:left="0"/>
+              <w:jc w:val="left"/>
+              <w:rPr>
+                <w:ins w:id="16" w:author="Huang, Lili" w:date="2023-05-04T14:27:00Z"/>
+                <w:color w:val="444444"/>
+                <w:sz w:val="20"/>
+                <w:rPrChange w:id="17" w:author="Huang, Lili" w:date="2023-05-09T11:17:00Z">
+                  <w:rPr>
+                    <w:ins w:id="18" w:author="Huang, Lili" w:date="2023-05-04T14:27:00Z"/>
+                    <w:color w:val="000000"/>
+                    <w:sz w:val="20"/>
+                  </w:rPr>
+                </w:rPrChange>
+              </w:rPr>
+            </w:pPr>
+            <w:ins w:id="19" w:author="Huang, Lili" w:date="2023-05-09T11:17:00Z">
+              <w:r>
+                <w:rPr>
+                  <w:color w:val="444444"/>
+                  <w:sz w:val="20"/>
+                </w:rPr>
+                <w:t>Added 5. When to display the following text</w:t>
+              </w:r>
+            </w:ins>
+          </w:p>
+        </w:tc>
+        <w:tc>
+          <w:tcPr>
+            <w:tcW w:w="2790" w:type="dxa"/>
+          </w:tcPr>
+          <w:p>
+            <w:pPr>
+              <w:pStyle w:val="hdr1"/>
+              <w:ind w:left="0"/>
+              <w:jc w:val="left"/>
+              <w:rPr>
+                <w:ins w:id="20" w:author="Huang, Lili" w:date="2023-05-04T14:27:00Z"/>
+                <w:sz w:val="20"/>
+              </w:rPr>
+            </w:pPr>
+            <w:ins w:id="21" w:author="Huang, Lili" w:date="2023-05-04T14:28:00Z">
+              <w:r>
+                <w:rPr>
+                  <w:sz w:val="20"/>
+                </w:rPr>
+                <w:t>Lili Huang</w:t>
+              </w:r>
+            </w:ins>
+          </w:p>
+        </w:tc>
+      </w:tr>
     </w:tbl>
     <w:p>
       <w:pPr>
@@ -1244,6 +1481,7 @@
           <w:tab w:val="right" w:leader="dot" w:pos="8630"/>
         </w:tabs>
         <w:rPr>
+          <w:ins w:id="22" w:author="Huang, Lili" w:date="2023-05-09T11:17:00Z"/>
           <w:rFonts w:asciiTheme="minorHAnsi" w:eastAsiaTheme="minorEastAsia" w:hAnsiTheme="minorHAnsi" w:cstheme="minorBidi"/>
           <w:noProof/>
           <w:sz w:val="22"/>
@@ -1259,7 +1497,47 @@
       <w:r>
         <w:fldChar w:fldCharType="separate"/>
       </w:r>
-      <w:hyperlink w:anchor="_Toc126753817" w:history="1">
+      <w:ins w:id="23" w:author="Huang, Lili" w:date="2023-05-09T11:17:00Z">
+        <w:r>
+          <w:rPr>
+            <w:rStyle w:val="Hyperlink"/>
+            <w:noProof/>
+          </w:rPr>
+          <w:fldChar w:fldCharType="begin"/>
+        </w:r>
+        <w:r>
+          <w:rPr>
+            <w:rStyle w:val="Hyperlink"/>
+            <w:noProof/>
+          </w:rPr>
+          <w:instrText xml:space="preserve"> </w:instrText>
+        </w:r>
+        <w:r>
+          <w:rPr>
+            <w:noProof/>
+          </w:rPr>
+          <w:instrText>HYPERLINK \l "_Toc134523448"</w:instrText>
+        </w:r>
+        <w:r>
+          <w:rPr>
+            <w:rStyle w:val="Hyperlink"/>
+            <w:noProof/>
+          </w:rPr>
+          <w:instrText xml:space="preserve"> </w:instrText>
+        </w:r>
+        <w:r>
+          <w:rPr>
+            <w:rStyle w:val="Hyperlink"/>
+            <w:noProof/>
+          </w:rPr>
+        </w:r>
+        <w:r>
+          <w:rPr>
+            <w:rStyle w:val="Hyperlink"/>
+            <w:noProof/>
+          </w:rPr>
+          <w:fldChar w:fldCharType="separate"/>
+        </w:r>
         <w:r>
           <w:rPr>
             <w:rStyle w:val="Hyperlink"/>
@@ -1304,7 +1582,7 @@
             <w:noProof/>
             <w:webHidden/>
           </w:rPr>
-          <w:instrText xml:space="preserve"> PAGEREF _Toc126753817 \h </w:instrText>
+          <w:instrText xml:space="preserve"> PAGEREF _Toc134523448 \h </w:instrText>
         </w:r>
         <w:r>
           <w:rPr>
@@ -1312,28 +1590,37 @@
             <w:webHidden/>
           </w:rPr>
         </w:r>
+      </w:ins>
+      <w:r>
+        <w:rPr>
+          <w:noProof/>
+          <w:webHidden/>
+        </w:rPr>
+        <w:fldChar w:fldCharType="separate"/>
+      </w:r>
+      <w:ins w:id="24" w:author="Huang, Lili" w:date="2023-05-09T11:17:00Z">
         <w:r>
           <w:rPr>
             <w:noProof/>
             <w:webHidden/>
           </w:rPr>
-          <w:fldChar w:fldCharType="separate"/>
+          <w:t>4</w:t>
         </w:r>
         <w:r>
           <w:rPr>
             <w:noProof/>
             <w:webHidden/>
           </w:rPr>
-          <w:t>4</w:t>
-        </w:r>
-        <w:r>
-          <w:rPr>
-            <w:noProof/>
-            <w:webHidden/>
-          </w:rPr>
           <w:fldChar w:fldCharType="end"/>
         </w:r>
-      </w:hyperlink>
+        <w:r>
+          <w:rPr>
+            <w:rStyle w:val="Hyperlink"/>
+            <w:noProof/>
+          </w:rPr>
+          <w:fldChar w:fldCharType="end"/>
+        </w:r>
+      </w:ins>
     </w:p>
     <w:p>
       <w:pPr>
@@ -1343,13 +1630,54 @@
           <w:tab w:val="right" w:leader="dot" w:pos="8630"/>
         </w:tabs>
         <w:rPr>
+          <w:ins w:id="25" w:author="Huang, Lili" w:date="2023-05-09T11:17:00Z"/>
           <w:rFonts w:asciiTheme="minorHAnsi" w:eastAsiaTheme="minorEastAsia" w:hAnsiTheme="minorHAnsi" w:cstheme="minorBidi"/>
           <w:noProof/>
           <w:sz w:val="22"/>
           <w:szCs w:val="22"/>
         </w:rPr>
       </w:pPr>
-      <w:hyperlink w:anchor="_Toc126753818" w:history="1">
+      <w:ins w:id="26" w:author="Huang, Lili" w:date="2023-05-09T11:17:00Z">
+        <w:r>
+          <w:rPr>
+            <w:rStyle w:val="Hyperlink"/>
+            <w:noProof/>
+          </w:rPr>
+          <w:fldChar w:fldCharType="begin"/>
+        </w:r>
+        <w:r>
+          <w:rPr>
+            <w:rStyle w:val="Hyperlink"/>
+            <w:noProof/>
+          </w:rPr>
+          <w:instrText xml:space="preserve"> </w:instrText>
+        </w:r>
+        <w:r>
+          <w:rPr>
+            <w:noProof/>
+          </w:rPr>
+          <w:instrText>HYPERLINK \l "_Toc134523449"</w:instrText>
+        </w:r>
+        <w:r>
+          <w:rPr>
+            <w:rStyle w:val="Hyperlink"/>
+            <w:noProof/>
+          </w:rPr>
+          <w:instrText xml:space="preserve"> </w:instrText>
+        </w:r>
+        <w:r>
+          <w:rPr>
+            <w:rStyle w:val="Hyperlink"/>
+            <w:noProof/>
+          </w:rPr>
+        </w:r>
+        <w:r>
+          <w:rPr>
+            <w:rStyle w:val="Hyperlink"/>
+            <w:noProof/>
+          </w:rPr>
+          <w:fldChar w:fldCharType="separate"/>
+        </w:r>
         <w:r>
           <w:rPr>
             <w:rStyle w:val="Hyperlink"/>
@@ -1394,7 +1722,7 @@
             <w:noProof/>
             <w:webHidden/>
           </w:rPr>
-          <w:instrText xml:space="preserve"> PAGEREF _Toc126753818 \h </w:instrText>
+          <w:instrText xml:space="preserve"> PAGEREF _Toc134523449 \h </w:instrText>
         </w:r>
         <w:r>
           <w:rPr>
@@ -1402,28 +1730,37 @@
             <w:webHidden/>
           </w:rPr>
         </w:r>
+      </w:ins>
+      <w:r>
+        <w:rPr>
+          <w:noProof/>
+          <w:webHidden/>
+        </w:rPr>
+        <w:fldChar w:fldCharType="separate"/>
+      </w:r>
+      <w:ins w:id="27" w:author="Huang, Lili" w:date="2023-05-09T11:17:00Z">
         <w:r>
           <w:rPr>
             <w:noProof/>
             <w:webHidden/>
           </w:rPr>
-          <w:fldChar w:fldCharType="separate"/>
+          <w:t>4</w:t>
         </w:r>
         <w:r>
           <w:rPr>
             <w:noProof/>
             <w:webHidden/>
           </w:rPr>
-          <w:t>4</w:t>
-        </w:r>
-        <w:r>
-          <w:rPr>
-            <w:noProof/>
-            <w:webHidden/>
-          </w:rPr>
           <w:fldChar w:fldCharType="end"/>
         </w:r>
-      </w:hyperlink>
+        <w:r>
+          <w:rPr>
+            <w:rStyle w:val="Hyperlink"/>
+            <w:noProof/>
+          </w:rPr>
+          <w:fldChar w:fldCharType="end"/>
+        </w:r>
+      </w:ins>
     </w:p>
     <w:p>
       <w:pPr>
@@ -1433,13 +1770,54 @@
           <w:tab w:val="right" w:leader="dot" w:pos="8630"/>
         </w:tabs>
         <w:rPr>
+          <w:ins w:id="28" w:author="Huang, Lili" w:date="2023-05-09T11:17:00Z"/>
           <w:rFonts w:asciiTheme="minorHAnsi" w:eastAsiaTheme="minorEastAsia" w:hAnsiTheme="minorHAnsi" w:cstheme="minorBidi"/>
           <w:noProof/>
           <w:sz w:val="22"/>
           <w:szCs w:val="22"/>
         </w:rPr>
       </w:pPr>
-      <w:hyperlink w:anchor="_Toc126753819" w:history="1">
+      <w:ins w:id="29" w:author="Huang, Lili" w:date="2023-05-09T11:17:00Z">
+        <w:r>
+          <w:rPr>
+            <w:rStyle w:val="Hyperlink"/>
+            <w:noProof/>
+          </w:rPr>
+          <w:fldChar w:fldCharType="begin"/>
+        </w:r>
+        <w:r>
+          <w:rPr>
+            <w:rStyle w:val="Hyperlink"/>
+            <w:noProof/>
+          </w:rPr>
+          <w:instrText xml:space="preserve"> </w:instrText>
+        </w:r>
+        <w:r>
+          <w:rPr>
+            <w:noProof/>
+          </w:rPr>
+          <w:instrText>HYPERLINK \l "_Toc134523450"</w:instrText>
+        </w:r>
+        <w:r>
+          <w:rPr>
+            <w:rStyle w:val="Hyperlink"/>
+            <w:noProof/>
+          </w:rPr>
+          <w:instrText xml:space="preserve"> </w:instrText>
+        </w:r>
+        <w:r>
+          <w:rPr>
+            <w:rStyle w:val="Hyperlink"/>
+            <w:noProof/>
+          </w:rPr>
+        </w:r>
+        <w:r>
+          <w:rPr>
+            <w:rStyle w:val="Hyperlink"/>
+            <w:noProof/>
+          </w:rPr>
+          <w:fldChar w:fldCharType="separate"/>
+        </w:r>
         <w:r>
           <w:rPr>
             <w:rStyle w:val="Hyperlink"/>
@@ -1484,7 +1862,7 @@
             <w:noProof/>
             <w:webHidden/>
           </w:rPr>
-          <w:instrText xml:space="preserve"> PAGEREF _Toc126753819 \h </w:instrText>
+          <w:instrText xml:space="preserve"> PAGEREF _Toc134523450 \h </w:instrText>
         </w:r>
         <w:r>
           <w:rPr>
@@ -1492,40 +1870,90 @@
             <w:webHidden/>
           </w:rPr>
         </w:r>
+      </w:ins>
+      <w:r>
+        <w:rPr>
+          <w:noProof/>
+          <w:webHidden/>
+        </w:rPr>
+        <w:fldChar w:fldCharType="separate"/>
+      </w:r>
+      <w:ins w:id="30" w:author="Huang, Lili" w:date="2023-05-09T11:17:00Z">
         <w:r>
           <w:rPr>
             <w:noProof/>
             <w:webHidden/>
           </w:rPr>
-          <w:fldChar w:fldCharType="separate"/>
+          <w:t>4</w:t>
         </w:r>
         <w:r>
           <w:rPr>
             <w:noProof/>
             <w:webHidden/>
           </w:rPr>
-          <w:t>4</w:t>
-        </w:r>
-        <w:r>
-          <w:rPr>
-            <w:noProof/>
-            <w:webHidden/>
-          </w:rPr>
           <w:fldChar w:fldCharType="end"/>
         </w:r>
-      </w:hyperlink>
+        <w:r>
+          <w:rPr>
+            <w:rStyle w:val="Hyperlink"/>
+            <w:noProof/>
+          </w:rPr>
+          <w:fldChar w:fldCharType="end"/>
+        </w:r>
+      </w:ins>
     </w:p>
     <w:p>
       <w:pPr>
         <w:pStyle w:val="TOC2"/>
         <w:rPr>
+          <w:ins w:id="31" w:author="Huang, Lili" w:date="2023-05-09T11:17:00Z"/>
           <w:rFonts w:asciiTheme="minorHAnsi" w:eastAsiaTheme="minorEastAsia" w:hAnsiTheme="minorHAnsi" w:cstheme="minorBidi"/>
           <w:noProof/>
           <w:sz w:val="22"/>
           <w:szCs w:val="22"/>
         </w:rPr>
       </w:pPr>
-      <w:hyperlink w:anchor="_Toc126753820" w:history="1">
+      <w:ins w:id="32" w:author="Huang, Lili" w:date="2023-05-09T11:17:00Z">
+        <w:r>
+          <w:rPr>
+            <w:rStyle w:val="Hyperlink"/>
+            <w:noProof/>
+          </w:rPr>
+          <w:fldChar w:fldCharType="begin"/>
+        </w:r>
+        <w:r>
+          <w:rPr>
+            <w:rStyle w:val="Hyperlink"/>
+            <w:noProof/>
+          </w:rPr>
+          <w:instrText xml:space="preserve"> </w:instrText>
+        </w:r>
+        <w:r>
+          <w:rPr>
+            <w:noProof/>
+          </w:rPr>
+          <w:instrText>HYPERLINK \l "_Toc134523451"</w:instrText>
+        </w:r>
+        <w:r>
+          <w:rPr>
+            <w:rStyle w:val="Hyperlink"/>
+            <w:noProof/>
+          </w:rPr>
+          <w:instrText xml:space="preserve"> </w:instrText>
+        </w:r>
+        <w:r>
+          <w:rPr>
+            <w:rStyle w:val="Hyperlink"/>
+            <w:noProof/>
+          </w:rPr>
+        </w:r>
+        <w:r>
+          <w:rPr>
+            <w:rStyle w:val="Hyperlink"/>
+            <w:noProof/>
+          </w:rPr>
+          <w:fldChar w:fldCharType="separate"/>
+        </w:r>
         <w:r>
           <w:rPr>
             <w:rStyle w:val="Hyperlink"/>
@@ -1570,7 +1998,7 @@
             <w:noProof/>
             <w:webHidden/>
           </w:rPr>
-          <w:instrText xml:space="preserve"> PAGEREF _Toc126753820 \h </w:instrText>
+          <w:instrText xml:space="preserve"> PAGEREF _Toc134523451 \h </w:instrText>
         </w:r>
         <w:r>
           <w:rPr>
@@ -1578,40 +2006,90 @@
             <w:webHidden/>
           </w:rPr>
         </w:r>
+      </w:ins>
+      <w:r>
+        <w:rPr>
+          <w:noProof/>
+          <w:webHidden/>
+        </w:rPr>
+        <w:fldChar w:fldCharType="separate"/>
+      </w:r>
+      <w:ins w:id="33" w:author="Huang, Lili" w:date="2023-05-09T11:17:00Z">
         <w:r>
           <w:rPr>
             <w:noProof/>
             <w:webHidden/>
           </w:rPr>
-          <w:fldChar w:fldCharType="separate"/>
+          <w:t>4</w:t>
         </w:r>
         <w:r>
           <w:rPr>
             <w:noProof/>
             <w:webHidden/>
           </w:rPr>
-          <w:t>4</w:t>
-        </w:r>
-        <w:r>
-          <w:rPr>
-            <w:noProof/>
-            <w:webHidden/>
-          </w:rPr>
           <w:fldChar w:fldCharType="end"/>
         </w:r>
-      </w:hyperlink>
+        <w:r>
+          <w:rPr>
+            <w:rStyle w:val="Hyperlink"/>
+            <w:noProof/>
+          </w:rPr>
+          <w:fldChar w:fldCharType="end"/>
+        </w:r>
+      </w:ins>
     </w:p>
     <w:p>
       <w:pPr>
         <w:pStyle w:val="TOC2"/>
         <w:rPr>
+          <w:ins w:id="34" w:author="Huang, Lili" w:date="2023-05-09T11:17:00Z"/>
           <w:rFonts w:asciiTheme="minorHAnsi" w:eastAsiaTheme="minorEastAsia" w:hAnsiTheme="minorHAnsi" w:cstheme="minorBidi"/>
           <w:noProof/>
           <w:sz w:val="22"/>
           <w:szCs w:val="22"/>
         </w:rPr>
       </w:pPr>
-      <w:hyperlink w:anchor="_Toc126753821" w:history="1">
+      <w:ins w:id="35" w:author="Huang, Lili" w:date="2023-05-09T11:17:00Z">
+        <w:r>
+          <w:rPr>
+            <w:rStyle w:val="Hyperlink"/>
+            <w:noProof/>
+          </w:rPr>
+          <w:fldChar w:fldCharType="begin"/>
+        </w:r>
+        <w:r>
+          <w:rPr>
+            <w:rStyle w:val="Hyperlink"/>
+            <w:noProof/>
+          </w:rPr>
+          <w:instrText xml:space="preserve"> </w:instrText>
+        </w:r>
+        <w:r>
+          <w:rPr>
+            <w:noProof/>
+          </w:rPr>
+          <w:instrText>HYPERLINK \l "_Toc134523452"</w:instrText>
+        </w:r>
+        <w:r>
+          <w:rPr>
+            <w:rStyle w:val="Hyperlink"/>
+            <w:noProof/>
+          </w:rPr>
+          <w:instrText xml:space="preserve"> </w:instrText>
+        </w:r>
+        <w:r>
+          <w:rPr>
+            <w:rStyle w:val="Hyperlink"/>
+            <w:noProof/>
+          </w:rPr>
+        </w:r>
+        <w:r>
+          <w:rPr>
+            <w:rStyle w:val="Hyperlink"/>
+            <w:noProof/>
+          </w:rPr>
+          <w:fldChar w:fldCharType="separate"/>
+        </w:r>
         <w:r>
           <w:rPr>
             <w:rStyle w:val="Hyperlink"/>
@@ -1656,7 +2134,7 @@
             <w:noProof/>
             <w:webHidden/>
           </w:rPr>
-          <w:instrText xml:space="preserve"> PAGEREF _Toc126753821 \h </w:instrText>
+          <w:instrText xml:space="preserve"> PAGEREF _Toc134523452 \h </w:instrText>
         </w:r>
         <w:r>
           <w:rPr>
@@ -1664,40 +2142,90 @@
             <w:webHidden/>
           </w:rPr>
         </w:r>
+      </w:ins>
+      <w:r>
+        <w:rPr>
+          <w:noProof/>
+          <w:webHidden/>
+        </w:rPr>
+        <w:fldChar w:fldCharType="separate"/>
+      </w:r>
+      <w:ins w:id="36" w:author="Huang, Lili" w:date="2023-05-09T11:17:00Z">
         <w:r>
           <w:rPr>
             <w:noProof/>
             <w:webHidden/>
           </w:rPr>
-          <w:fldChar w:fldCharType="separate"/>
+          <w:t>10</w:t>
         </w:r>
         <w:r>
           <w:rPr>
             <w:noProof/>
             <w:webHidden/>
           </w:rPr>
-          <w:t>11</w:t>
-        </w:r>
-        <w:r>
-          <w:rPr>
-            <w:noProof/>
-            <w:webHidden/>
-          </w:rPr>
           <w:fldChar w:fldCharType="end"/>
         </w:r>
-      </w:hyperlink>
+        <w:r>
+          <w:rPr>
+            <w:rStyle w:val="Hyperlink"/>
+            <w:noProof/>
+          </w:rPr>
+          <w:fldChar w:fldCharType="end"/>
+        </w:r>
+      </w:ins>
     </w:p>
     <w:p>
       <w:pPr>
         <w:pStyle w:val="TOC2"/>
         <w:rPr>
+          <w:ins w:id="37" w:author="Huang, Lili" w:date="2023-05-09T11:17:00Z"/>
           <w:rFonts w:asciiTheme="minorHAnsi" w:eastAsiaTheme="minorEastAsia" w:hAnsiTheme="minorHAnsi" w:cstheme="minorBidi"/>
           <w:noProof/>
           <w:sz w:val="22"/>
           <w:szCs w:val="22"/>
         </w:rPr>
       </w:pPr>
-      <w:hyperlink w:anchor="_Toc126753822" w:history="1">
+      <w:ins w:id="38" w:author="Huang, Lili" w:date="2023-05-09T11:17:00Z">
+        <w:r>
+          <w:rPr>
+            <w:rStyle w:val="Hyperlink"/>
+            <w:noProof/>
+          </w:rPr>
+          <w:fldChar w:fldCharType="begin"/>
+        </w:r>
+        <w:r>
+          <w:rPr>
+            <w:rStyle w:val="Hyperlink"/>
+            <w:noProof/>
+          </w:rPr>
+          <w:instrText xml:space="preserve"> </w:instrText>
+        </w:r>
+        <w:r>
+          <w:rPr>
+            <w:noProof/>
+          </w:rPr>
+          <w:instrText>HYPERLINK \l "_Toc134523453"</w:instrText>
+        </w:r>
+        <w:r>
+          <w:rPr>
+            <w:rStyle w:val="Hyperlink"/>
+            <w:noProof/>
+          </w:rPr>
+          <w:instrText xml:space="preserve"> </w:instrText>
+        </w:r>
+        <w:r>
+          <w:rPr>
+            <w:rStyle w:val="Hyperlink"/>
+            <w:noProof/>
+          </w:rPr>
+        </w:r>
+        <w:r>
+          <w:rPr>
+            <w:rStyle w:val="Hyperlink"/>
+            <w:noProof/>
+          </w:rPr>
+          <w:fldChar w:fldCharType="separate"/>
+        </w:r>
         <w:r>
           <w:rPr>
             <w:rStyle w:val="Hyperlink"/>
@@ -1742,7 +2270,7 @@
             <w:noProof/>
             <w:webHidden/>
           </w:rPr>
-          <w:instrText xml:space="preserve"> PAGEREF _Toc126753822 \h </w:instrText>
+          <w:instrText xml:space="preserve"> PAGEREF _Toc134523453 \h </w:instrText>
         </w:r>
         <w:r>
           <w:rPr>
@@ -1750,28 +2278,37 @@
             <w:webHidden/>
           </w:rPr>
         </w:r>
+      </w:ins>
+      <w:r>
+        <w:rPr>
+          <w:noProof/>
+          <w:webHidden/>
+        </w:rPr>
+        <w:fldChar w:fldCharType="separate"/>
+      </w:r>
+      <w:ins w:id="39" w:author="Huang, Lili" w:date="2023-05-09T11:17:00Z">
         <w:r>
           <w:rPr>
             <w:noProof/>
             <w:webHidden/>
           </w:rPr>
-          <w:fldChar w:fldCharType="separate"/>
+          <w:t>11</w:t>
         </w:r>
         <w:r>
           <w:rPr>
             <w:noProof/>
             <w:webHidden/>
           </w:rPr>
-          <w:t>12</w:t>
-        </w:r>
-        <w:r>
-          <w:rPr>
-            <w:noProof/>
-            <w:webHidden/>
-          </w:rPr>
           <w:fldChar w:fldCharType="end"/>
         </w:r>
-      </w:hyperlink>
+        <w:r>
+          <w:rPr>
+            <w:rStyle w:val="Hyperlink"/>
+            <w:noProof/>
+          </w:rPr>
+          <w:fldChar w:fldCharType="end"/>
+        </w:r>
+      </w:ins>
     </w:p>
     <w:p>
       <w:pPr>
@@ -1781,13 +2318,54 @@
           <w:tab w:val="right" w:leader="dot" w:pos="8630"/>
         </w:tabs>
         <w:rPr>
+          <w:ins w:id="40" w:author="Huang, Lili" w:date="2023-05-09T11:17:00Z"/>
           <w:rFonts w:asciiTheme="minorHAnsi" w:eastAsiaTheme="minorEastAsia" w:hAnsiTheme="minorHAnsi" w:cstheme="minorBidi"/>
           <w:noProof/>
           <w:sz w:val="22"/>
           <w:szCs w:val="22"/>
         </w:rPr>
       </w:pPr>
-      <w:hyperlink w:anchor="_Toc126753823" w:history="1">
+      <w:ins w:id="41" w:author="Huang, Lili" w:date="2023-05-09T11:17:00Z">
+        <w:r>
+          <w:rPr>
+            <w:rStyle w:val="Hyperlink"/>
+            <w:noProof/>
+          </w:rPr>
+          <w:fldChar w:fldCharType="begin"/>
+        </w:r>
+        <w:r>
+          <w:rPr>
+            <w:rStyle w:val="Hyperlink"/>
+            <w:noProof/>
+          </w:rPr>
+          <w:instrText xml:space="preserve"> </w:instrText>
+        </w:r>
+        <w:r>
+          <w:rPr>
+            <w:noProof/>
+          </w:rPr>
+          <w:instrText>HYPERLINK \l "_Toc134523454"</w:instrText>
+        </w:r>
+        <w:r>
+          <w:rPr>
+            <w:rStyle w:val="Hyperlink"/>
+            <w:noProof/>
+          </w:rPr>
+          <w:instrText xml:space="preserve"> </w:instrText>
+        </w:r>
+        <w:r>
+          <w:rPr>
+            <w:rStyle w:val="Hyperlink"/>
+            <w:noProof/>
+          </w:rPr>
+        </w:r>
+        <w:r>
+          <w:rPr>
+            <w:rStyle w:val="Hyperlink"/>
+            <w:noProof/>
+          </w:rPr>
+          <w:fldChar w:fldCharType="separate"/>
+        </w:r>
         <w:r>
           <w:rPr>
             <w:rStyle w:val="Hyperlink"/>
@@ -1832,7 +2410,7 @@
             <w:noProof/>
             <w:webHidden/>
           </w:rPr>
-          <w:instrText xml:space="preserve"> PAGEREF _Toc126753823 \h </w:instrText>
+          <w:instrText xml:space="preserve"> PAGEREF _Toc134523454 \h </w:instrText>
         </w:r>
         <w:r>
           <w:rPr>
@@ -1840,28 +2418,37 @@
             <w:webHidden/>
           </w:rPr>
         </w:r>
+      </w:ins>
+      <w:r>
+        <w:rPr>
+          <w:noProof/>
+          <w:webHidden/>
+        </w:rPr>
+        <w:fldChar w:fldCharType="separate"/>
+      </w:r>
+      <w:ins w:id="42" w:author="Huang, Lili" w:date="2023-05-09T11:17:00Z">
         <w:r>
           <w:rPr>
             <w:noProof/>
             <w:webHidden/>
           </w:rPr>
-          <w:fldChar w:fldCharType="separate"/>
+          <w:t>11</w:t>
         </w:r>
         <w:r>
           <w:rPr>
             <w:noProof/>
             <w:webHidden/>
           </w:rPr>
-          <w:t>12</w:t>
-        </w:r>
-        <w:r>
-          <w:rPr>
-            <w:noProof/>
-            <w:webHidden/>
-          </w:rPr>
           <w:fldChar w:fldCharType="end"/>
         </w:r>
-      </w:hyperlink>
+        <w:r>
+          <w:rPr>
+            <w:rStyle w:val="Hyperlink"/>
+            <w:noProof/>
+          </w:rPr>
+          <w:fldChar w:fldCharType="end"/>
+        </w:r>
+      </w:ins>
     </w:p>
     <w:p>
       <w:pPr>
@@ -1871,13 +2458,54 @@
           <w:tab w:val="right" w:leader="dot" w:pos="8630"/>
         </w:tabs>
         <w:rPr>
+          <w:ins w:id="43" w:author="Huang, Lili" w:date="2023-05-09T11:17:00Z"/>
           <w:rFonts w:asciiTheme="minorHAnsi" w:eastAsiaTheme="minorEastAsia" w:hAnsiTheme="minorHAnsi" w:cstheme="minorBidi"/>
           <w:noProof/>
           <w:sz w:val="22"/>
           <w:szCs w:val="22"/>
         </w:rPr>
       </w:pPr>
-      <w:hyperlink w:anchor="_Toc126753824" w:history="1">
+      <w:ins w:id="44" w:author="Huang, Lili" w:date="2023-05-09T11:17:00Z">
+        <w:r>
+          <w:rPr>
+            <w:rStyle w:val="Hyperlink"/>
+            <w:noProof/>
+          </w:rPr>
+          <w:fldChar w:fldCharType="begin"/>
+        </w:r>
+        <w:r>
+          <w:rPr>
+            <w:rStyle w:val="Hyperlink"/>
+            <w:noProof/>
+          </w:rPr>
+          <w:instrText xml:space="preserve"> </w:instrText>
+        </w:r>
+        <w:r>
+          <w:rPr>
+            <w:noProof/>
+          </w:rPr>
+          <w:instrText>HYPERLINK \l "_Toc134523455"</w:instrText>
+        </w:r>
+        <w:r>
+          <w:rPr>
+            <w:rStyle w:val="Hyperlink"/>
+            <w:noProof/>
+          </w:rPr>
+          <w:instrText xml:space="preserve"> </w:instrText>
+        </w:r>
+        <w:r>
+          <w:rPr>
+            <w:rStyle w:val="Hyperlink"/>
+            <w:noProof/>
+          </w:rPr>
+        </w:r>
+        <w:r>
+          <w:rPr>
+            <w:rStyle w:val="Hyperlink"/>
+            <w:noProof/>
+          </w:rPr>
+          <w:fldChar w:fldCharType="separate"/>
+        </w:r>
         <w:r>
           <w:rPr>
             <w:rStyle w:val="Hyperlink"/>
@@ -1901,7 +2529,7 @@
             <w:bCs/>
             <w:noProof/>
           </w:rPr>
-          <w:t>Logic to determine Review Page display mode (Ready Only vs Editable)</w:t>
+          <w:t>When to display the following text:</w:t>
         </w:r>
         <w:r>
           <w:rPr>
@@ -1922,7 +2550,7 @@
             <w:noProof/>
             <w:webHidden/>
           </w:rPr>
-          <w:instrText xml:space="preserve"> PAGEREF _Toc126753824 \h </w:instrText>
+          <w:instrText xml:space="preserve"> PAGEREF _Toc134523455 \h </w:instrText>
         </w:r>
         <w:r>
           <w:rPr>
@@ -1930,28 +2558,37 @@
             <w:webHidden/>
           </w:rPr>
         </w:r>
+      </w:ins>
+      <w:r>
+        <w:rPr>
+          <w:noProof/>
+          <w:webHidden/>
+        </w:rPr>
+        <w:fldChar w:fldCharType="separate"/>
+      </w:r>
+      <w:ins w:id="45" w:author="Huang, Lili" w:date="2023-05-09T11:17:00Z">
         <w:r>
           <w:rPr>
             <w:noProof/>
             <w:webHidden/>
           </w:rPr>
-          <w:fldChar w:fldCharType="separate"/>
+          <w:t>11</w:t>
         </w:r>
         <w:r>
           <w:rPr>
             <w:noProof/>
             <w:webHidden/>
           </w:rPr>
-          <w:t>12</w:t>
-        </w:r>
-        <w:r>
-          <w:rPr>
-            <w:noProof/>
-            <w:webHidden/>
-          </w:rPr>
           <w:fldChar w:fldCharType="end"/>
         </w:r>
-      </w:hyperlink>
+        <w:r>
+          <w:rPr>
+            <w:rStyle w:val="Hyperlink"/>
+            <w:noProof/>
+          </w:rPr>
+          <w:fldChar w:fldCharType="end"/>
+        </w:r>
+      </w:ins>
     </w:p>
     <w:p>
       <w:pPr>
@@ -1961,13 +2598,54 @@
           <w:tab w:val="right" w:leader="dot" w:pos="8630"/>
         </w:tabs>
         <w:rPr>
+          <w:ins w:id="46" w:author="Huang, Lili" w:date="2023-05-09T11:17:00Z"/>
           <w:rFonts w:asciiTheme="minorHAnsi" w:eastAsiaTheme="minorEastAsia" w:hAnsiTheme="minorHAnsi" w:cstheme="minorBidi"/>
           <w:noProof/>
           <w:sz w:val="22"/>
           <w:szCs w:val="22"/>
         </w:rPr>
       </w:pPr>
-      <w:hyperlink w:anchor="_Toc126753825" w:history="1">
+      <w:ins w:id="47" w:author="Huang, Lili" w:date="2023-05-09T11:17:00Z">
+        <w:r>
+          <w:rPr>
+            <w:rStyle w:val="Hyperlink"/>
+            <w:noProof/>
+          </w:rPr>
+          <w:fldChar w:fldCharType="begin"/>
+        </w:r>
+        <w:r>
+          <w:rPr>
+            <w:rStyle w:val="Hyperlink"/>
+            <w:noProof/>
+          </w:rPr>
+          <w:instrText xml:space="preserve"> </w:instrText>
+        </w:r>
+        <w:r>
+          <w:rPr>
+            <w:noProof/>
+          </w:rPr>
+          <w:instrText>HYPERLINK \l "_Toc134523456"</w:instrText>
+        </w:r>
+        <w:r>
+          <w:rPr>
+            <w:rStyle w:val="Hyperlink"/>
+            <w:noProof/>
+          </w:rPr>
+          <w:instrText xml:space="preserve"> </w:instrText>
+        </w:r>
+        <w:r>
+          <w:rPr>
+            <w:rStyle w:val="Hyperlink"/>
+            <w:noProof/>
+          </w:rPr>
+        </w:r>
+        <w:r>
+          <w:rPr>
+            <w:rStyle w:val="Hyperlink"/>
+            <w:noProof/>
+          </w:rPr>
+          <w:fldChar w:fldCharType="separate"/>
+        </w:r>
         <w:r>
           <w:rPr>
             <w:rStyle w:val="Hyperlink"/>
@@ -1991,7 +2669,7 @@
             <w:bCs/>
             <w:noProof/>
           </w:rPr>
-          <w:t>Workflow</w:t>
+          <w:t>Logic to determine Review Page display mode (Ready Only vs Editable)</w:t>
         </w:r>
         <w:r>
           <w:rPr>
@@ -2012,7 +2690,7 @@
             <w:noProof/>
             <w:webHidden/>
           </w:rPr>
-          <w:instrText xml:space="preserve"> PAGEREF _Toc126753825 \h </w:instrText>
+          <w:instrText xml:space="preserve"> PAGEREF _Toc134523456 \h </w:instrText>
         </w:r>
         <w:r>
           <w:rPr>
@@ -2020,47 +2698,101 @@
             <w:webHidden/>
           </w:rPr>
         </w:r>
+      </w:ins>
+      <w:r>
+        <w:rPr>
+          <w:noProof/>
+          <w:webHidden/>
+        </w:rPr>
+        <w:fldChar w:fldCharType="separate"/>
+      </w:r>
+      <w:ins w:id="48" w:author="Huang, Lili" w:date="2023-05-09T11:17:00Z">
         <w:r>
           <w:rPr>
             <w:noProof/>
             <w:webHidden/>
           </w:rPr>
-          <w:fldChar w:fldCharType="separate"/>
+          <w:t>12</w:t>
         </w:r>
         <w:r>
           <w:rPr>
             <w:noProof/>
             <w:webHidden/>
           </w:rPr>
-          <w:t>13</w:t>
-        </w:r>
-        <w:r>
-          <w:rPr>
-            <w:noProof/>
-            <w:webHidden/>
-          </w:rPr>
           <w:fldChar w:fldCharType="end"/>
         </w:r>
-      </w:hyperlink>
-    </w:p>
-    <w:p>
-      <w:pPr>
-        <w:pStyle w:val="TOC2"/>
-        <w:rPr>
+        <w:r>
+          <w:rPr>
+            <w:rStyle w:val="Hyperlink"/>
+            <w:noProof/>
+          </w:rPr>
+          <w:fldChar w:fldCharType="end"/>
+        </w:r>
+      </w:ins>
+    </w:p>
+    <w:p>
+      <w:pPr>
+        <w:pStyle w:val="TOC1"/>
+        <w:tabs>
+          <w:tab w:val="left" w:pos="400"/>
+          <w:tab w:val="right" w:leader="dot" w:pos="8630"/>
+        </w:tabs>
+        <w:rPr>
+          <w:ins w:id="49" w:author="Huang, Lili" w:date="2023-05-09T11:17:00Z"/>
           <w:rFonts w:asciiTheme="minorHAnsi" w:eastAsiaTheme="minorEastAsia" w:hAnsiTheme="minorHAnsi" w:cstheme="minorBidi"/>
           <w:noProof/>
           <w:sz w:val="22"/>
           <w:szCs w:val="22"/>
         </w:rPr>
       </w:pPr>
-      <w:hyperlink w:anchor="_Toc126753826" w:history="1">
+      <w:ins w:id="50" w:author="Huang, Lili" w:date="2023-05-09T11:17:00Z">
+        <w:r>
+          <w:rPr>
+            <w:rStyle w:val="Hyperlink"/>
+            <w:noProof/>
+          </w:rPr>
+          <w:fldChar w:fldCharType="begin"/>
+        </w:r>
+        <w:r>
+          <w:rPr>
+            <w:rStyle w:val="Hyperlink"/>
+            <w:noProof/>
+          </w:rPr>
+          <w:instrText xml:space="preserve"> </w:instrText>
+        </w:r>
+        <w:r>
+          <w:rPr>
+            <w:noProof/>
+          </w:rPr>
+          <w:instrText>HYPERLINK \l "_Toc134523457"</w:instrText>
+        </w:r>
+        <w:r>
+          <w:rPr>
+            <w:rStyle w:val="Hyperlink"/>
+            <w:noProof/>
+          </w:rPr>
+          <w:instrText xml:space="preserve"> </w:instrText>
+        </w:r>
+        <w:r>
+          <w:rPr>
+            <w:rStyle w:val="Hyperlink"/>
+            <w:noProof/>
+          </w:rPr>
+        </w:r>
+        <w:r>
+          <w:rPr>
+            <w:rStyle w:val="Hyperlink"/>
+            <w:noProof/>
+          </w:rPr>
+          <w:fldChar w:fldCharType="separate"/>
+        </w:r>
         <w:r>
           <w:rPr>
             <w:rStyle w:val="Hyperlink"/>
             <w:bCs/>
             <w:noProof/>
           </w:rPr>
-          <w:t>6.1.</w:t>
+          <w:t>7.</w:t>
         </w:r>
         <w:r>
           <w:rPr>
@@ -2077,7 +2809,7 @@
             <w:bCs/>
             <w:noProof/>
           </w:rPr>
-          <w:t>Quality Now</w:t>
+          <w:t>Workflow</w:t>
         </w:r>
         <w:r>
           <w:rPr>
@@ -2098,7 +2830,7 @@
             <w:noProof/>
             <w:webHidden/>
           </w:rPr>
-          <w:instrText xml:space="preserve"> PAGEREF _Toc126753826 \h </w:instrText>
+          <w:instrText xml:space="preserve"> PAGEREF _Toc134523457 \h </w:instrText>
         </w:r>
         <w:r>
           <w:rPr>
@@ -2106,47 +2838,97 @@
             <w:webHidden/>
           </w:rPr>
         </w:r>
+      </w:ins>
+      <w:r>
+        <w:rPr>
+          <w:noProof/>
+          <w:webHidden/>
+        </w:rPr>
+        <w:fldChar w:fldCharType="separate"/>
+      </w:r>
+      <w:ins w:id="51" w:author="Huang, Lili" w:date="2023-05-09T11:17:00Z">
         <w:r>
           <w:rPr>
             <w:noProof/>
             <w:webHidden/>
           </w:rPr>
-          <w:fldChar w:fldCharType="separate"/>
+          <w:t>12</w:t>
         </w:r>
         <w:r>
           <w:rPr>
             <w:noProof/>
             <w:webHidden/>
           </w:rPr>
-          <w:t>13</w:t>
-        </w:r>
-        <w:r>
-          <w:rPr>
-            <w:noProof/>
-            <w:webHidden/>
-          </w:rPr>
           <w:fldChar w:fldCharType="end"/>
         </w:r>
-      </w:hyperlink>
+        <w:r>
+          <w:rPr>
+            <w:rStyle w:val="Hyperlink"/>
+            <w:noProof/>
+          </w:rPr>
+          <w:fldChar w:fldCharType="end"/>
+        </w:r>
+      </w:ins>
     </w:p>
     <w:p>
       <w:pPr>
         <w:pStyle w:val="TOC2"/>
         <w:rPr>
+          <w:ins w:id="52" w:author="Huang, Lili" w:date="2023-05-09T11:17:00Z"/>
           <w:rFonts w:asciiTheme="minorHAnsi" w:eastAsiaTheme="minorEastAsia" w:hAnsiTheme="minorHAnsi" w:cstheme="minorBidi"/>
           <w:noProof/>
           <w:sz w:val="22"/>
           <w:szCs w:val="22"/>
         </w:rPr>
       </w:pPr>
-      <w:hyperlink w:anchor="_Toc126753827" w:history="1">
+      <w:ins w:id="53" w:author="Huang, Lili" w:date="2023-05-09T11:17:00Z">
+        <w:r>
+          <w:rPr>
+            <w:rStyle w:val="Hyperlink"/>
+            <w:noProof/>
+          </w:rPr>
+          <w:fldChar w:fldCharType="begin"/>
+        </w:r>
+        <w:r>
+          <w:rPr>
+            <w:rStyle w:val="Hyperlink"/>
+            <w:noProof/>
+          </w:rPr>
+          <w:instrText xml:space="preserve"> </w:instrText>
+        </w:r>
+        <w:r>
+          <w:rPr>
+            <w:noProof/>
+          </w:rPr>
+          <w:instrText>HYPERLINK \l "_Toc134523458"</w:instrText>
+        </w:r>
+        <w:r>
+          <w:rPr>
+            <w:rStyle w:val="Hyperlink"/>
+            <w:noProof/>
+          </w:rPr>
+          <w:instrText xml:space="preserve"> </w:instrText>
+        </w:r>
+        <w:r>
+          <w:rPr>
+            <w:rStyle w:val="Hyperlink"/>
+            <w:noProof/>
+          </w:rPr>
+        </w:r>
+        <w:r>
+          <w:rPr>
+            <w:rStyle w:val="Hyperlink"/>
+            <w:noProof/>
+          </w:rPr>
+          <w:fldChar w:fldCharType="separate"/>
+        </w:r>
         <w:r>
           <w:rPr>
             <w:rStyle w:val="Hyperlink"/>
             <w:bCs/>
             <w:noProof/>
           </w:rPr>
-          <w:t>6.2.</w:t>
+          <w:t>6.1.</w:t>
         </w:r>
         <w:r>
           <w:rPr>
@@ -2163,6 +2945,142 @@
             <w:bCs/>
             <w:noProof/>
           </w:rPr>
+          <w:t>Quality Now</w:t>
+        </w:r>
+        <w:r>
+          <w:rPr>
+            <w:noProof/>
+            <w:webHidden/>
+          </w:rPr>
+          <w:tab/>
+        </w:r>
+        <w:r>
+          <w:rPr>
+            <w:noProof/>
+            <w:webHidden/>
+          </w:rPr>
+          <w:fldChar w:fldCharType="begin"/>
+        </w:r>
+        <w:r>
+          <w:rPr>
+            <w:noProof/>
+            <w:webHidden/>
+          </w:rPr>
+          <w:instrText xml:space="preserve"> PAGEREF _Toc134523458 \h </w:instrText>
+        </w:r>
+        <w:r>
+          <w:rPr>
+            <w:noProof/>
+            <w:webHidden/>
+          </w:rPr>
+        </w:r>
+      </w:ins>
+      <w:r>
+        <w:rPr>
+          <w:noProof/>
+          <w:webHidden/>
+        </w:rPr>
+        <w:fldChar w:fldCharType="separate"/>
+      </w:r>
+      <w:ins w:id="54" w:author="Huang, Lili" w:date="2023-05-09T11:17:00Z">
+        <w:r>
+          <w:rPr>
+            <w:noProof/>
+            <w:webHidden/>
+          </w:rPr>
+          <w:t>12</w:t>
+        </w:r>
+        <w:r>
+          <w:rPr>
+            <w:noProof/>
+            <w:webHidden/>
+          </w:rPr>
+          <w:fldChar w:fldCharType="end"/>
+        </w:r>
+        <w:r>
+          <w:rPr>
+            <w:rStyle w:val="Hyperlink"/>
+            <w:noProof/>
+          </w:rPr>
+          <w:fldChar w:fldCharType="end"/>
+        </w:r>
+      </w:ins>
+    </w:p>
+    <w:p>
+      <w:pPr>
+        <w:pStyle w:val="TOC2"/>
+        <w:rPr>
+          <w:ins w:id="55" w:author="Huang, Lili" w:date="2023-05-09T11:17:00Z"/>
+          <w:rFonts w:asciiTheme="minorHAnsi" w:eastAsiaTheme="minorEastAsia" w:hAnsiTheme="minorHAnsi" w:cstheme="minorBidi"/>
+          <w:noProof/>
+          <w:sz w:val="22"/>
+          <w:szCs w:val="22"/>
+        </w:rPr>
+      </w:pPr>
+      <w:ins w:id="56" w:author="Huang, Lili" w:date="2023-05-09T11:17:00Z">
+        <w:r>
+          <w:rPr>
+            <w:rStyle w:val="Hyperlink"/>
+            <w:noProof/>
+          </w:rPr>
+          <w:fldChar w:fldCharType="begin"/>
+        </w:r>
+        <w:r>
+          <w:rPr>
+            <w:rStyle w:val="Hyperlink"/>
+            <w:noProof/>
+          </w:rPr>
+          <w:instrText xml:space="preserve"> </w:instrText>
+        </w:r>
+        <w:r>
+          <w:rPr>
+            <w:noProof/>
+          </w:rPr>
+          <w:instrText>HYPERLINK \l "_Toc134523459"</w:instrText>
+        </w:r>
+        <w:r>
+          <w:rPr>
+            <w:rStyle w:val="Hyperlink"/>
+            <w:noProof/>
+          </w:rPr>
+          <w:instrText xml:space="preserve"> </w:instrText>
+        </w:r>
+        <w:r>
+          <w:rPr>
+            <w:rStyle w:val="Hyperlink"/>
+            <w:noProof/>
+          </w:rPr>
+        </w:r>
+        <w:r>
+          <w:rPr>
+            <w:rStyle w:val="Hyperlink"/>
+            <w:noProof/>
+          </w:rPr>
+          <w:fldChar w:fldCharType="separate"/>
+        </w:r>
+        <w:r>
+          <w:rPr>
+            <w:rStyle w:val="Hyperlink"/>
+            <w:bCs/>
+            <w:noProof/>
+          </w:rPr>
+          <w:t>6.2.</w:t>
+        </w:r>
+        <w:r>
+          <w:rPr>
+            <w:rFonts w:asciiTheme="minorHAnsi" w:eastAsiaTheme="minorEastAsia" w:hAnsiTheme="minorHAnsi" w:cstheme="minorBidi"/>
+            <w:noProof/>
+            <w:sz w:val="22"/>
+            <w:szCs w:val="22"/>
+          </w:rPr>
+          <w:tab/>
+        </w:r>
+        <w:r>
+          <w:rPr>
+            <w:rStyle w:val="Hyperlink"/>
+            <w:bCs/>
+            <w:noProof/>
+          </w:rPr>
           <w:t>Quality Now Supervisor</w:t>
         </w:r>
         <w:r>
@@ -2184,7 +3102,7 @@
             <w:noProof/>
             <w:webHidden/>
           </w:rPr>
-          <w:instrText xml:space="preserve"> PAGEREF _Toc126753827 \h </w:instrText>
+          <w:instrText xml:space="preserve"> PAGEREF _Toc134523459 \h </w:instrText>
         </w:r>
         <w:r>
           <w:rPr>
@@ -2192,28 +3110,790 @@
             <w:webHidden/>
           </w:rPr>
         </w:r>
+      </w:ins>
+      <w:r>
+        <w:rPr>
+          <w:noProof/>
+          <w:webHidden/>
+        </w:rPr>
+        <w:fldChar w:fldCharType="separate"/>
+      </w:r>
+      <w:ins w:id="57" w:author="Huang, Lili" w:date="2023-05-09T11:17:00Z">
         <w:r>
           <w:rPr>
             <w:noProof/>
             <w:webHidden/>
           </w:rPr>
-          <w:fldChar w:fldCharType="separate"/>
+          <w:t>12</w:t>
         </w:r>
         <w:r>
           <w:rPr>
             <w:noProof/>
             <w:webHidden/>
           </w:rPr>
-          <w:t>13</w:t>
+          <w:fldChar w:fldCharType="end"/>
+        </w:r>
+        <w:r>
+          <w:rPr>
+            <w:rStyle w:val="Hyperlink"/>
+            <w:noProof/>
+          </w:rPr>
+          <w:fldChar w:fldCharType="end"/>
+        </w:r>
+      </w:ins>
+    </w:p>
+    <w:p>
+      <w:pPr>
+        <w:pStyle w:val="TOC1"/>
+        <w:tabs>
+          <w:tab w:val="left" w:pos="400"/>
+          <w:tab w:val="right" w:leader="dot" w:pos="8630"/>
+        </w:tabs>
+        <w:rPr>
+          <w:del w:id="58" w:author="Huang, Lili" w:date="2023-05-09T11:16:00Z"/>
+          <w:rFonts w:asciiTheme="minorHAnsi" w:eastAsiaTheme="minorEastAsia" w:hAnsiTheme="minorHAnsi" w:cstheme="minorBidi"/>
+          <w:noProof/>
+          <w:sz w:val="22"/>
+          <w:szCs w:val="22"/>
+        </w:rPr>
+      </w:pPr>
+      <w:del w:id="59" w:author="Huang, Lili" w:date="2023-05-09T11:16:00Z">
+        <w:r>
+          <w:rPr>
+            <w:bCs/>
+            <w:noProof/>
+            <w:rPrChange w:id="60" w:author="Huang, Lili" w:date="2023-05-09T11:16:00Z">
+              <w:rPr>
+                <w:rStyle w:val="Hyperlink"/>
+                <w:bCs/>
+                <w:noProof/>
+              </w:rPr>
+            </w:rPrChange>
+          </w:rPr>
+          <w:delText>1.</w:delText>
+        </w:r>
+        <w:r>
+          <w:rPr>
+            <w:rFonts w:asciiTheme="minorHAnsi" w:eastAsiaTheme="minorEastAsia" w:hAnsiTheme="minorHAnsi" w:cstheme="minorBidi"/>
+            <w:noProof/>
+            <w:sz w:val="22"/>
+            <w:szCs w:val="22"/>
+          </w:rPr>
+          <w:tab/>
+        </w:r>
+        <w:r>
+          <w:rPr>
+            <w:bCs/>
+            <w:noProof/>
+            <w:rPrChange w:id="61" w:author="Huang, Lili" w:date="2023-05-09T11:16:00Z">
+              <w:rPr>
+                <w:rStyle w:val="Hyperlink"/>
+                <w:bCs/>
+                <w:noProof/>
+              </w:rPr>
+            </w:rPrChange>
+          </w:rPr>
+          <w:delText>Description</w:delText>
         </w:r>
         <w:r>
           <w:rPr>
             <w:noProof/>
             <w:webHidden/>
           </w:rPr>
-          <w:fldChar w:fldCharType="end"/>
-        </w:r>
-      </w:hyperlink>
+          <w:tab/>
+        </w:r>
+        <w:r>
+          <w:rPr>
+            <w:noProof/>
+            <w:webHidden/>
+          </w:rPr>
+          <w:delText>4</w:delText>
+        </w:r>
+      </w:del>
+    </w:p>
+    <w:p>
+      <w:pPr>
+        <w:pStyle w:val="TOC1"/>
+        <w:tabs>
+          <w:tab w:val="left" w:pos="400"/>
+          <w:tab w:val="right" w:leader="dot" w:pos="8630"/>
+        </w:tabs>
+        <w:rPr>
+          <w:del w:id="62" w:author="Huang, Lili" w:date="2023-05-09T11:16:00Z"/>
+          <w:rFonts w:asciiTheme="minorHAnsi" w:eastAsiaTheme="minorEastAsia" w:hAnsiTheme="minorHAnsi" w:cstheme="minorBidi"/>
+          <w:noProof/>
+          <w:sz w:val="22"/>
+          <w:szCs w:val="22"/>
+        </w:rPr>
+      </w:pPr>
+      <w:del w:id="63" w:author="Huang, Lili" w:date="2023-05-09T11:16:00Z">
+        <w:r>
+          <w:rPr>
+            <w:bCs/>
+            <w:noProof/>
+            <w:rPrChange w:id="64" w:author="Huang, Lili" w:date="2023-05-09T11:16:00Z">
+              <w:rPr>
+                <w:rStyle w:val="Hyperlink"/>
+                <w:bCs/>
+                <w:noProof/>
+              </w:rPr>
+            </w:rPrChange>
+          </w:rPr>
+          <w:delText>2.</w:delText>
+        </w:r>
+        <w:r>
+          <w:rPr>
+            <w:rFonts w:asciiTheme="minorHAnsi" w:eastAsiaTheme="minorEastAsia" w:hAnsiTheme="minorHAnsi" w:cstheme="minorBidi"/>
+            <w:noProof/>
+            <w:sz w:val="22"/>
+            <w:szCs w:val="22"/>
+          </w:rPr>
+          <w:tab/>
+        </w:r>
+        <w:r>
+          <w:rPr>
+            <w:bCs/>
+            <w:noProof/>
+            <w:rPrChange w:id="65" w:author="Huang, Lili" w:date="2023-05-09T11:16:00Z">
+              <w:rPr>
+                <w:rStyle w:val="Hyperlink"/>
+                <w:bCs/>
+                <w:noProof/>
+              </w:rPr>
+            </w:rPrChange>
+          </w:rPr>
+          <w:delText>Business Logic</w:delText>
+        </w:r>
+        <w:r>
+          <w:rPr>
+            <w:noProof/>
+            <w:webHidden/>
+          </w:rPr>
+          <w:tab/>
+        </w:r>
+        <w:r>
+          <w:rPr>
+            <w:noProof/>
+            <w:webHidden/>
+          </w:rPr>
+          <w:delText>4</w:delText>
+        </w:r>
+      </w:del>
+    </w:p>
+    <w:p>
+      <w:pPr>
+        <w:pStyle w:val="TOC1"/>
+        <w:tabs>
+          <w:tab w:val="left" w:pos="400"/>
+          <w:tab w:val="right" w:leader="dot" w:pos="8630"/>
+        </w:tabs>
+        <w:rPr>
+          <w:del w:id="66" w:author="Huang, Lili" w:date="2023-05-09T11:16:00Z"/>
+          <w:rFonts w:asciiTheme="minorHAnsi" w:eastAsiaTheme="minorEastAsia" w:hAnsiTheme="minorHAnsi" w:cstheme="minorBidi"/>
+          <w:noProof/>
+          <w:sz w:val="22"/>
+          <w:szCs w:val="22"/>
+        </w:rPr>
+      </w:pPr>
+      <w:del w:id="67" w:author="Huang, Lili" w:date="2023-05-09T11:16:00Z">
+        <w:r>
+          <w:rPr>
+            <w:bCs/>
+            <w:noProof/>
+            <w:rPrChange w:id="68" w:author="Huang, Lili" w:date="2023-05-09T11:16:00Z">
+              <w:rPr>
+                <w:rStyle w:val="Hyperlink"/>
+                <w:bCs/>
+                <w:noProof/>
+              </w:rPr>
+            </w:rPrChange>
+          </w:rPr>
+          <w:delText>3.</w:delText>
+        </w:r>
+        <w:r>
+          <w:rPr>
+            <w:rFonts w:asciiTheme="minorHAnsi" w:eastAsiaTheme="minorEastAsia" w:hAnsiTheme="minorHAnsi" w:cstheme="minorBidi"/>
+            <w:noProof/>
+            <w:sz w:val="22"/>
+            <w:szCs w:val="22"/>
+          </w:rPr>
+          <w:tab/>
+        </w:r>
+        <w:r>
+          <w:rPr>
+            <w:bCs/>
+            <w:noProof/>
+            <w:rPrChange w:id="69" w:author="Huang, Lili" w:date="2023-05-09T11:16:00Z">
+              <w:rPr>
+                <w:rStyle w:val="Hyperlink"/>
+                <w:bCs/>
+                <w:noProof/>
+              </w:rPr>
+            </w:rPrChange>
+          </w:rPr>
+          <w:delText>Screenshot</w:delText>
+        </w:r>
+        <w:r>
+          <w:rPr>
+            <w:noProof/>
+            <w:webHidden/>
+          </w:rPr>
+          <w:tab/>
+        </w:r>
+        <w:r>
+          <w:rPr>
+            <w:noProof/>
+            <w:webHidden/>
+          </w:rPr>
+          <w:delText>4</w:delText>
+        </w:r>
+      </w:del>
+    </w:p>
+    <w:p>
+      <w:pPr>
+        <w:pStyle w:val="TOC2"/>
+        <w:rPr>
+          <w:del w:id="70" w:author="Huang, Lili" w:date="2023-05-09T11:16:00Z"/>
+          <w:rFonts w:asciiTheme="minorHAnsi" w:eastAsiaTheme="minorEastAsia" w:hAnsiTheme="minorHAnsi" w:cstheme="minorBidi"/>
+          <w:noProof/>
+          <w:sz w:val="22"/>
+          <w:szCs w:val="22"/>
+        </w:rPr>
+      </w:pPr>
+      <w:del w:id="71" w:author="Huang, Lili" w:date="2023-05-09T11:16:00Z">
+        <w:r>
+          <w:rPr>
+            <w:bCs/>
+            <w:noProof/>
+            <w:rPrChange w:id="72" w:author="Huang, Lili" w:date="2023-05-09T11:16:00Z">
+              <w:rPr>
+                <w:rStyle w:val="Hyperlink"/>
+                <w:bCs/>
+                <w:noProof/>
+              </w:rPr>
+            </w:rPrChange>
+          </w:rPr>
+          <w:delText>3.1.</w:delText>
+        </w:r>
+        <w:r>
+          <w:rPr>
+            <w:rFonts w:asciiTheme="minorHAnsi" w:eastAsiaTheme="minorEastAsia" w:hAnsiTheme="minorHAnsi" w:cstheme="minorBidi"/>
+            <w:noProof/>
+            <w:sz w:val="22"/>
+            <w:szCs w:val="22"/>
+          </w:rPr>
+          <w:tab/>
+        </w:r>
+        <w:r>
+          <w:rPr>
+            <w:bCs/>
+            <w:noProof/>
+            <w:rPrChange w:id="73" w:author="Huang, Lili" w:date="2023-05-09T11:16:00Z">
+              <w:rPr>
+                <w:rStyle w:val="Hyperlink"/>
+                <w:bCs/>
+                <w:noProof/>
+              </w:rPr>
+            </w:rPrChange>
+          </w:rPr>
+          <w:delText>Quality Now</w:delText>
+        </w:r>
+        <w:r>
+          <w:rPr>
+            <w:noProof/>
+            <w:webHidden/>
+          </w:rPr>
+          <w:tab/>
+        </w:r>
+        <w:r>
+          <w:rPr>
+            <w:noProof/>
+            <w:webHidden/>
+          </w:rPr>
+          <w:delText>4</w:delText>
+        </w:r>
+      </w:del>
+    </w:p>
+    <w:p>
+      <w:pPr>
+        <w:pStyle w:val="TOC2"/>
+        <w:rPr>
+          <w:del w:id="74" w:author="Huang, Lili" w:date="2023-05-09T11:16:00Z"/>
+          <w:rFonts w:asciiTheme="minorHAnsi" w:eastAsiaTheme="minorEastAsia" w:hAnsiTheme="minorHAnsi" w:cstheme="minorBidi"/>
+          <w:noProof/>
+          <w:sz w:val="22"/>
+          <w:szCs w:val="22"/>
+        </w:rPr>
+      </w:pPr>
+      <w:del w:id="75" w:author="Huang, Lili" w:date="2023-05-09T11:16:00Z">
+        <w:r>
+          <w:rPr>
+            <w:bCs/>
+            <w:noProof/>
+            <w:rPrChange w:id="76" w:author="Huang, Lili" w:date="2023-05-09T11:16:00Z">
+              <w:rPr>
+                <w:rStyle w:val="Hyperlink"/>
+                <w:bCs/>
+                <w:noProof/>
+              </w:rPr>
+            </w:rPrChange>
+          </w:rPr>
+          <w:delText>3.2.</w:delText>
+        </w:r>
+        <w:r>
+          <w:rPr>
+            <w:rFonts w:asciiTheme="minorHAnsi" w:eastAsiaTheme="minorEastAsia" w:hAnsiTheme="minorHAnsi" w:cstheme="minorBidi"/>
+            <w:noProof/>
+            <w:sz w:val="22"/>
+            <w:szCs w:val="22"/>
+          </w:rPr>
+          <w:tab/>
+        </w:r>
+        <w:r>
+          <w:rPr>
+            <w:bCs/>
+            <w:noProof/>
+            <w:rPrChange w:id="77" w:author="Huang, Lili" w:date="2023-05-09T11:16:00Z">
+              <w:rPr>
+                <w:rStyle w:val="Hyperlink"/>
+                <w:bCs/>
+                <w:noProof/>
+              </w:rPr>
+            </w:rPrChange>
+          </w:rPr>
+          <w:delText>Quality Now Supervisor</w:delText>
+        </w:r>
+        <w:r>
+          <w:rPr>
+            <w:noProof/>
+            <w:webHidden/>
+          </w:rPr>
+          <w:tab/>
+        </w:r>
+      </w:del>
+      <w:del w:id="78" w:author="Huang, Lili" w:date="2023-05-04T14:36:00Z">
+        <w:r>
+          <w:rPr>
+            <w:noProof/>
+            <w:webHidden/>
+          </w:rPr>
+          <w:delText>11</w:delText>
+        </w:r>
+      </w:del>
+    </w:p>
+    <w:p>
+      <w:pPr>
+        <w:pStyle w:val="TOC2"/>
+        <w:rPr>
+          <w:del w:id="79" w:author="Huang, Lili" w:date="2023-05-09T11:16:00Z"/>
+          <w:rFonts w:asciiTheme="minorHAnsi" w:eastAsiaTheme="minorEastAsia" w:hAnsiTheme="minorHAnsi" w:cstheme="minorBidi"/>
+          <w:noProof/>
+          <w:sz w:val="22"/>
+          <w:szCs w:val="22"/>
+        </w:rPr>
+      </w:pPr>
+      <w:del w:id="80" w:author="Huang, Lili" w:date="2023-05-09T11:16:00Z">
+        <w:r>
+          <w:rPr>
+            <w:bCs/>
+            <w:noProof/>
+            <w:rPrChange w:id="81" w:author="Huang, Lili" w:date="2023-05-09T11:16:00Z">
+              <w:rPr>
+                <w:rStyle w:val="Hyperlink"/>
+                <w:bCs/>
+                <w:noProof/>
+              </w:rPr>
+            </w:rPrChange>
+          </w:rPr>
+          <w:delText>3.3.</w:delText>
+        </w:r>
+        <w:r>
+          <w:rPr>
+            <w:rFonts w:asciiTheme="minorHAnsi" w:eastAsiaTheme="minorEastAsia" w:hAnsiTheme="minorHAnsi" w:cstheme="minorBidi"/>
+            <w:noProof/>
+            <w:sz w:val="22"/>
+            <w:szCs w:val="22"/>
+          </w:rPr>
+          <w:tab/>
+        </w:r>
+        <w:r>
+          <w:rPr>
+            <w:bCs/>
+            <w:noProof/>
+            <w:rPrChange w:id="82" w:author="Huang, Lili" w:date="2023-05-09T11:16:00Z">
+              <w:rPr>
+                <w:rStyle w:val="Hyperlink"/>
+                <w:bCs/>
+                <w:noProof/>
+              </w:rPr>
+            </w:rPrChange>
+          </w:rPr>
+          <w:delText>Unauthorized View</w:delText>
+        </w:r>
+        <w:r>
+          <w:rPr>
+            <w:noProof/>
+            <w:webHidden/>
+          </w:rPr>
+          <w:tab/>
+        </w:r>
+      </w:del>
+      <w:del w:id="83" w:author="Huang, Lili" w:date="2023-05-04T14:36:00Z">
+        <w:r>
+          <w:rPr>
+            <w:noProof/>
+            <w:webHidden/>
+          </w:rPr>
+          <w:delText>12</w:delText>
+        </w:r>
+      </w:del>
+    </w:p>
+    <w:p>
+      <w:pPr>
+        <w:pStyle w:val="TOC1"/>
+        <w:tabs>
+          <w:tab w:val="left" w:pos="400"/>
+          <w:tab w:val="right" w:leader="dot" w:pos="8630"/>
+        </w:tabs>
+        <w:rPr>
+          <w:del w:id="84" w:author="Huang, Lili" w:date="2023-05-09T11:16:00Z"/>
+          <w:rFonts w:asciiTheme="minorHAnsi" w:eastAsiaTheme="minorEastAsia" w:hAnsiTheme="minorHAnsi" w:cstheme="minorBidi"/>
+          <w:noProof/>
+          <w:sz w:val="22"/>
+          <w:szCs w:val="22"/>
+        </w:rPr>
+      </w:pPr>
+      <w:del w:id="85" w:author="Huang, Lili" w:date="2023-05-09T11:16:00Z">
+        <w:r>
+          <w:rPr>
+            <w:bCs/>
+            <w:noProof/>
+            <w:rPrChange w:id="86" w:author="Huang, Lili" w:date="2023-05-09T11:16:00Z">
+              <w:rPr>
+                <w:rStyle w:val="Hyperlink"/>
+                <w:bCs/>
+                <w:noProof/>
+              </w:rPr>
+            </w:rPrChange>
+          </w:rPr>
+          <w:delText>4.</w:delText>
+        </w:r>
+        <w:r>
+          <w:rPr>
+            <w:rFonts w:asciiTheme="minorHAnsi" w:eastAsiaTheme="minorEastAsia" w:hAnsiTheme="minorHAnsi" w:cstheme="minorBidi"/>
+            <w:noProof/>
+            <w:sz w:val="22"/>
+            <w:szCs w:val="22"/>
+          </w:rPr>
+          <w:tab/>
+        </w:r>
+        <w:r>
+          <w:rPr>
+            <w:bCs/>
+            <w:noProof/>
+            <w:rPrChange w:id="87" w:author="Huang, Lili" w:date="2023-05-09T11:16:00Z">
+              <w:rPr>
+                <w:rStyle w:val="Hyperlink"/>
+                <w:bCs/>
+                <w:noProof/>
+              </w:rPr>
+            </w:rPrChange>
+          </w:rPr>
+          <w:delText>Logic to determine who can view Log Details</w:delText>
+        </w:r>
+        <w:r>
+          <w:rPr>
+            <w:noProof/>
+            <w:webHidden/>
+          </w:rPr>
+          <w:tab/>
+        </w:r>
+      </w:del>
+      <w:del w:id="88" w:author="Huang, Lili" w:date="2023-05-04T14:36:00Z">
+        <w:r>
+          <w:rPr>
+            <w:noProof/>
+            <w:webHidden/>
+          </w:rPr>
+          <w:delText>12</w:delText>
+        </w:r>
+      </w:del>
+    </w:p>
+    <w:p>
+      <w:pPr>
+        <w:pStyle w:val="TOC1"/>
+        <w:tabs>
+          <w:tab w:val="left" w:pos="400"/>
+          <w:tab w:val="right" w:leader="dot" w:pos="8630"/>
+        </w:tabs>
+        <w:rPr>
+          <w:del w:id="89" w:author="Huang, Lili" w:date="2023-05-09T11:16:00Z"/>
+          <w:rFonts w:asciiTheme="minorHAnsi" w:eastAsiaTheme="minorEastAsia" w:hAnsiTheme="minorHAnsi" w:cstheme="minorBidi"/>
+          <w:noProof/>
+          <w:sz w:val="22"/>
+          <w:szCs w:val="22"/>
+        </w:rPr>
+      </w:pPr>
+      <w:del w:id="90" w:author="Huang, Lili" w:date="2023-05-09T11:16:00Z">
+        <w:r>
+          <w:rPr>
+            <w:bCs/>
+            <w:noProof/>
+            <w:rPrChange w:id="91" w:author="Huang, Lili" w:date="2023-05-09T11:16:00Z">
+              <w:rPr>
+                <w:rStyle w:val="Hyperlink"/>
+                <w:bCs/>
+                <w:noProof/>
+              </w:rPr>
+            </w:rPrChange>
+          </w:rPr>
+          <w:delText>5.</w:delText>
+        </w:r>
+        <w:r>
+          <w:rPr>
+            <w:rFonts w:asciiTheme="minorHAnsi" w:eastAsiaTheme="minorEastAsia" w:hAnsiTheme="minorHAnsi" w:cstheme="minorBidi"/>
+            <w:noProof/>
+            <w:sz w:val="22"/>
+            <w:szCs w:val="22"/>
+          </w:rPr>
+          <w:tab/>
+        </w:r>
+        <w:r>
+          <w:rPr>
+            <w:bCs/>
+            <w:noProof/>
+            <w:rPrChange w:id="92" w:author="Huang, Lili" w:date="2023-05-09T11:16:00Z">
+              <w:rPr>
+                <w:rStyle w:val="Hyperlink"/>
+                <w:bCs/>
+                <w:noProof/>
+              </w:rPr>
+            </w:rPrChange>
+          </w:rPr>
+          <w:delText>Logic to determine Review Page display mode (Ready Only vs Editable)</w:delText>
+        </w:r>
+        <w:r>
+          <w:rPr>
+            <w:noProof/>
+            <w:webHidden/>
+          </w:rPr>
+          <w:tab/>
+        </w:r>
+      </w:del>
+      <w:del w:id="93" w:author="Huang, Lili" w:date="2023-05-04T14:36:00Z">
+        <w:r>
+          <w:rPr>
+            <w:noProof/>
+            <w:webHidden/>
+          </w:rPr>
+          <w:delText>12</w:delText>
+        </w:r>
+      </w:del>
+    </w:p>
+    <w:p>
+      <w:pPr>
+        <w:pStyle w:val="TOC1"/>
+        <w:tabs>
+          <w:tab w:val="left" w:pos="400"/>
+          <w:tab w:val="right" w:leader="dot" w:pos="8630"/>
+        </w:tabs>
+        <w:rPr>
+          <w:del w:id="94" w:author="Huang, Lili" w:date="2023-05-09T11:16:00Z"/>
+          <w:rFonts w:asciiTheme="minorHAnsi" w:eastAsiaTheme="minorEastAsia" w:hAnsiTheme="minorHAnsi" w:cstheme="minorBidi"/>
+          <w:noProof/>
+          <w:sz w:val="22"/>
+          <w:szCs w:val="22"/>
+        </w:rPr>
+      </w:pPr>
+      <w:del w:id="95" w:author="Huang, Lili" w:date="2023-05-09T11:16:00Z">
+        <w:r>
+          <w:rPr>
+            <w:bCs/>
+            <w:noProof/>
+            <w:rPrChange w:id="96" w:author="Huang, Lili" w:date="2023-05-09T11:16:00Z">
+              <w:rPr>
+                <w:rStyle w:val="Hyperlink"/>
+                <w:bCs/>
+                <w:noProof/>
+              </w:rPr>
+            </w:rPrChange>
+          </w:rPr>
+          <w:delText>6.</w:delText>
+        </w:r>
+        <w:r>
+          <w:rPr>
+            <w:rFonts w:asciiTheme="minorHAnsi" w:eastAsiaTheme="minorEastAsia" w:hAnsiTheme="minorHAnsi" w:cstheme="minorBidi"/>
+            <w:noProof/>
+            <w:sz w:val="22"/>
+            <w:szCs w:val="22"/>
+          </w:rPr>
+          <w:tab/>
+        </w:r>
+        <w:r>
+          <w:rPr>
+            <w:bCs/>
+            <w:noProof/>
+            <w:rPrChange w:id="97" w:author="Huang, Lili" w:date="2023-05-09T11:16:00Z">
+              <w:rPr>
+                <w:rStyle w:val="Hyperlink"/>
+                <w:bCs/>
+                <w:noProof/>
+              </w:rPr>
+            </w:rPrChange>
+          </w:rPr>
+          <w:delText>Workflow</w:delText>
+        </w:r>
+        <w:r>
+          <w:rPr>
+            <w:noProof/>
+            <w:webHidden/>
+          </w:rPr>
+          <w:tab/>
+        </w:r>
+      </w:del>
+      <w:del w:id="98" w:author="Huang, Lili" w:date="2023-05-04T14:36:00Z">
+        <w:r>
+          <w:rPr>
+            <w:noProof/>
+            <w:webHidden/>
+          </w:rPr>
+          <w:delText>13</w:delText>
+        </w:r>
+      </w:del>
+    </w:p>
+    <w:p>
+      <w:pPr>
+        <w:pStyle w:val="TOC2"/>
+        <w:rPr>
+          <w:del w:id="99" w:author="Huang, Lili" w:date="2023-05-09T11:16:00Z"/>
+          <w:rFonts w:asciiTheme="minorHAnsi" w:eastAsiaTheme="minorEastAsia" w:hAnsiTheme="minorHAnsi" w:cstheme="minorBidi"/>
+          <w:noProof/>
+          <w:sz w:val="22"/>
+          <w:szCs w:val="22"/>
+        </w:rPr>
+      </w:pPr>
+      <w:del w:id="100" w:author="Huang, Lili" w:date="2023-05-09T11:16:00Z">
+        <w:r>
+          <w:rPr>
+            <w:bCs/>
+            <w:noProof/>
+            <w:rPrChange w:id="101" w:author="Huang, Lili" w:date="2023-05-09T11:16:00Z">
+              <w:rPr>
+                <w:rStyle w:val="Hyperlink"/>
+                <w:bCs/>
+                <w:noProof/>
+              </w:rPr>
+            </w:rPrChange>
+          </w:rPr>
+          <w:delText>6.1.</w:delText>
+        </w:r>
+        <w:r>
+          <w:rPr>
+            <w:rFonts w:asciiTheme="minorHAnsi" w:eastAsiaTheme="minorEastAsia" w:hAnsiTheme="minorHAnsi" w:cstheme="minorBidi"/>
+            <w:noProof/>
+            <w:sz w:val="22"/>
+            <w:szCs w:val="22"/>
+          </w:rPr>
+          <w:tab/>
+        </w:r>
+        <w:r>
+          <w:rPr>
+            <w:bCs/>
+            <w:noProof/>
+            <w:rPrChange w:id="102" w:author="Huang, Lili" w:date="2023-05-09T11:16:00Z">
+              <w:rPr>
+                <w:rStyle w:val="Hyperlink"/>
+                <w:bCs/>
+                <w:noProof/>
+              </w:rPr>
+            </w:rPrChange>
+          </w:rPr>
+          <w:delText>Quality Now</w:delText>
+        </w:r>
+        <w:r>
+          <w:rPr>
+            <w:noProof/>
+            <w:webHidden/>
+          </w:rPr>
+          <w:tab/>
+        </w:r>
+      </w:del>
+      <w:del w:id="103" w:author="Huang, Lili" w:date="2023-05-04T14:36:00Z">
+        <w:r>
+          <w:rPr>
+            <w:noProof/>
+            <w:webHidden/>
+          </w:rPr>
+          <w:delText>13</w:delText>
+        </w:r>
+      </w:del>
+    </w:p>
+    <w:p>
+      <w:pPr>
+        <w:pStyle w:val="TOC2"/>
+        <w:rPr>
+          <w:del w:id="104" w:author="Huang, Lili" w:date="2023-05-09T11:16:00Z"/>
+          <w:rFonts w:asciiTheme="minorHAnsi" w:eastAsiaTheme="minorEastAsia" w:hAnsiTheme="minorHAnsi" w:cstheme="minorBidi"/>
+          <w:noProof/>
+          <w:sz w:val="22"/>
+          <w:szCs w:val="22"/>
+        </w:rPr>
+      </w:pPr>
+      <w:del w:id="105" w:author="Huang, Lili" w:date="2023-05-09T11:16:00Z">
+        <w:r>
+          <w:rPr>
+            <w:bCs/>
+            <w:noProof/>
+            <w:rPrChange w:id="106" w:author="Huang, Lili" w:date="2023-05-09T11:16:00Z">
+              <w:rPr>
+                <w:rStyle w:val="Hyperlink"/>
+                <w:bCs/>
+                <w:noProof/>
+              </w:rPr>
+            </w:rPrChange>
+          </w:rPr>
+          <w:delText>6.2.</w:delText>
+        </w:r>
+        <w:r>
+          <w:rPr>
+            <w:rFonts w:asciiTheme="minorHAnsi" w:eastAsiaTheme="minorEastAsia" w:hAnsiTheme="minorHAnsi" w:cstheme="minorBidi"/>
+            <w:noProof/>
+            <w:sz w:val="22"/>
+            <w:szCs w:val="22"/>
+          </w:rPr>
+          <w:tab/>
+        </w:r>
+        <w:r>
+          <w:rPr>
+            <w:bCs/>
+            <w:noProof/>
+            <w:rPrChange w:id="107" w:author="Huang, Lili" w:date="2023-05-09T11:16:00Z">
+              <w:rPr>
+                <w:rStyle w:val="Hyperlink"/>
+                <w:bCs/>
+                <w:noProof/>
+              </w:rPr>
+            </w:rPrChange>
+          </w:rPr>
+          <w:delText>Quality Now Supervisor</w:delText>
+        </w:r>
+        <w:r>
+          <w:rPr>
+            <w:noProof/>
+            <w:webHidden/>
+          </w:rPr>
+          <w:tab/>
+        </w:r>
+      </w:del>
+      <w:del w:id="108" w:author="Huang, Lili" w:date="2023-05-04T14:36:00Z">
+        <w:r>
+          <w:rPr>
+            <w:noProof/>
+            <w:webHidden/>
+          </w:rPr>
+          <w:delText>13</w:delText>
+        </w:r>
+      </w:del>
     </w:p>
     <w:p>
       <w:pPr>
@@ -2262,7 +3942,7 @@
           <w:bCs/>
         </w:rPr>
       </w:pPr>
-      <w:bookmarkStart w:id="0" w:name="_Toc126753817"/>
+      <w:bookmarkStart w:id="109" w:name="_Toc134523448"/>
       <w:r>
         <w:rPr>
           <w:bCs/>
@@ -2270,7 +3950,7 @@
         <w:lastRenderedPageBreak/>
         <w:t>Description</w:t>
       </w:r>
-      <w:bookmarkEnd w:id="0"/>
+      <w:bookmarkEnd w:id="109"/>
       <w:r>
         <w:rPr>
           <w:bCs/>
@@ -2438,7 +4118,15 @@
         <w:ind w:left="1152"/>
       </w:pPr>
       <w:r>
-        <w:t>User has a role as “ECL” in Historical_Dashboard_ACL table</w:t>
+        <w:t xml:space="preserve">User has a role as “ECL” in </w:t>
+      </w:r>
+      <w:proofErr w:type="spellStart"/>
+      <w:r>
+        <w:t>Historical_Dashboard_ACL</w:t>
+      </w:r>
+      <w:proofErr w:type="spellEnd"/>
+      <w:r>
+        <w:t xml:space="preserve"> table</w:t>
       </w:r>
       <w:r>
         <w:t xml:space="preserve"> (for coaching logs only)</w:t>
@@ -2471,8 +4159,13 @@
         <w:t>ing</w:t>
       </w:r>
       <w:r>
-        <w:t xml:space="preserve"> with WHHR or WHER or WHRC);</w:t>
-      </w:r>
+        <w:t xml:space="preserve"> with WHHR or WHER or WHRC</w:t>
+      </w:r>
+      <w:proofErr w:type="gramStart"/>
+      <w:r>
+        <w:t>);</w:t>
+      </w:r>
+      <w:proofErr w:type="gramEnd"/>
     </w:p>
     <w:p>
       <w:pPr>
@@ -2713,14 +4406,14 @@
           <w:bCs/>
         </w:rPr>
       </w:pPr>
-      <w:bookmarkStart w:id="1" w:name="_Toc126753818"/>
+      <w:bookmarkStart w:id="110" w:name="_Toc134523449"/>
       <w:r>
         <w:rPr>
           <w:bCs/>
         </w:rPr>
         <w:t>Business Logic</w:t>
       </w:r>
-      <w:bookmarkEnd w:id="1"/>
+      <w:bookmarkEnd w:id="110"/>
     </w:p>
     <w:p>
       <w:pPr>
@@ -2802,7 +4495,15 @@
         <w:ind w:left="1080"/>
       </w:pPr>
       <w:r>
-        <w:t xml:space="preserve">Else call stored procedure sp_SelectReviewFrom_Coaching_Log to get </w:t>
+        <w:t xml:space="preserve">Else call stored procedure </w:t>
+      </w:r>
+      <w:proofErr w:type="spellStart"/>
+      <w:r>
+        <w:t>sp_SelectReviewFrom_Coaching_Log</w:t>
+      </w:r>
+      <w:proofErr w:type="spellEnd"/>
+      <w:r>
+        <w:t xml:space="preserve"> to get </w:t>
       </w:r>
       <w:r>
         <w:t>log details</w:t>
@@ -2865,8 +4566,13 @@
         <w:ind w:left="1800" w:firstLine="360"/>
       </w:pPr>
       <w:r>
-        <w:t>Determine Pending Form Type (See section 5 for details);</w:t>
-      </w:r>
+        <w:t>Determine Pending Form Type (See section 5 for details</w:t>
+      </w:r>
+      <w:proofErr w:type="gramStart"/>
+      <w:r>
+        <w:t>);</w:t>
+      </w:r>
+      <w:proofErr w:type="gramEnd"/>
     </w:p>
     <w:p>
       <w:pPr>
@@ -2877,7 +4583,15 @@
         <w:ind w:left="1800" w:firstLine="360"/>
       </w:pPr>
       <w:r>
-        <w:t>Determine Review Page display mode (Read Only vs Editable)</w:t>
+        <w:t xml:space="preserve">Determine Review Page display mode (Read Only </w:t>
+      </w:r>
+      <w:proofErr w:type="gramStart"/>
+      <w:r>
+        <w:t>vs</w:t>
+      </w:r>
+      <w:proofErr w:type="gramEnd"/>
+      <w:r>
+        <w:t xml:space="preserve"> Editable)</w:t>
       </w:r>
       <w:r>
         <w:t>;</w:t>
@@ -3084,14 +4798,14 @@
           <w:bCs/>
         </w:rPr>
       </w:pPr>
-      <w:bookmarkStart w:id="2" w:name="_Toc126753819"/>
+      <w:bookmarkStart w:id="111" w:name="_Toc134523450"/>
       <w:r>
         <w:rPr>
           <w:bCs/>
         </w:rPr>
         <w:t>Screenshot</w:t>
       </w:r>
-      <w:bookmarkEnd w:id="2"/>
+      <w:bookmarkEnd w:id="111"/>
     </w:p>
     <w:p>
       <w:pPr>
@@ -3120,14 +4834,14 @@
           <w:bCs/>
         </w:rPr>
       </w:pPr>
-      <w:bookmarkStart w:id="3" w:name="_Toc126753820"/>
+      <w:bookmarkStart w:id="112" w:name="_Toc134523451"/>
       <w:r>
         <w:rPr>
           <w:bCs/>
         </w:rPr>
         <w:t>Quality Now</w:t>
       </w:r>
-      <w:bookmarkEnd w:id="3"/>
+      <w:bookmarkEnd w:id="112"/>
     </w:p>
     <w:p>
       <w:pPr>
@@ -3201,46 +4915,90 @@
           <w:b/>
         </w:rPr>
       </w:pPr>
-      <w:r>
-        <w:rPr>
-          <w:noProof/>
-        </w:rPr>
-        <w:drawing>
-          <wp:inline distT="0" distB="0" distL="0" distR="0" wp14:anchorId="5DA8484A" wp14:editId="32AAF269">
-            <wp:extent cx="5486400" cy="2583180"/>
-            <wp:effectExtent l="0" t="0" r="0" b="7620"/>
-            <wp:docPr id="1" name="Picture 1"/>
-            <wp:cNvGraphicFramePr>
-              <a:graphicFrameLocks xmlns:a="http://schemas.openxmlformats.org/drawingml/2006/main" noChangeAspect="1"/>
-            </wp:cNvGraphicFramePr>
-            <a:graphic xmlns:a="http://schemas.openxmlformats.org/drawingml/2006/main">
-              <a:graphicData uri="http://schemas.openxmlformats.org/drawingml/2006/picture">
-                <pic:pic xmlns:pic="http://schemas.openxmlformats.org/drawingml/2006/picture">
-                  <pic:nvPicPr>
-                    <pic:cNvPr id="1" name=""/>
-                    <pic:cNvPicPr/>
-                  </pic:nvPicPr>
-                  <pic:blipFill>
-                    <a:blip r:embed="rId10"/>
-                    <a:stretch>
-                      <a:fillRect/>
-                    </a:stretch>
-                  </pic:blipFill>
-                  <pic:spPr>
-                    <a:xfrm>
-                      <a:off x="0" y="0"/>
-                      <a:ext cx="5486400" cy="2583180"/>
-                    </a:xfrm>
-                    <a:prstGeom prst="rect">
-                      <a:avLst/>
-                    </a:prstGeom>
-                  </pic:spPr>
-                </pic:pic>
-              </a:graphicData>
-            </a:graphic>
-          </wp:inline>
-        </w:drawing>
-      </w:r>
+      <w:del w:id="113" w:author="Huang, Lili" w:date="2023-05-04T14:29:00Z">
+        <w:r>
+          <w:rPr>
+            <w:noProof/>
+          </w:rPr>
+          <w:drawing>
+            <wp:inline distT="0" distB="0" distL="0" distR="0" wp14:anchorId="5DA8484A" wp14:editId="0DFD5FBB">
+              <wp:extent cx="5486400" cy="2583180"/>
+              <wp:effectExtent l="0" t="0" r="0" b="7620"/>
+              <wp:docPr id="1" name="Picture 1"/>
+              <wp:cNvGraphicFramePr>
+                <a:graphicFrameLocks xmlns:a="http://schemas.openxmlformats.org/drawingml/2006/main" noChangeAspect="1"/>
+              </wp:cNvGraphicFramePr>
+              <a:graphic xmlns:a="http://schemas.openxmlformats.org/drawingml/2006/main">
+                <a:graphicData uri="http://schemas.openxmlformats.org/drawingml/2006/picture">
+                  <pic:pic xmlns:pic="http://schemas.openxmlformats.org/drawingml/2006/picture">
+                    <pic:nvPicPr>
+                      <pic:cNvPr id="1" name=""/>
+                      <pic:cNvPicPr/>
+                    </pic:nvPicPr>
+                    <pic:blipFill>
+                      <a:blip r:embed="rId10"/>
+                      <a:stretch>
+                        <a:fillRect/>
+                      </a:stretch>
+                    </pic:blipFill>
+                    <pic:spPr>
+                      <a:xfrm>
+                        <a:off x="0" y="0"/>
+                        <a:ext cx="5486400" cy="2583180"/>
+                      </a:xfrm>
+                      <a:prstGeom prst="rect">
+                        <a:avLst/>
+                      </a:prstGeom>
+                    </pic:spPr>
+                  </pic:pic>
+                </a:graphicData>
+              </a:graphic>
+            </wp:inline>
+          </w:drawing>
+        </w:r>
+      </w:del>
+      <w:ins w:id="114" w:author="Huang, Lili" w:date="2023-05-04T14:30:00Z">
+        <w:r>
+          <w:rPr>
+            <w:noProof/>
+          </w:rPr>
+          <w:drawing>
+            <wp:inline distT="0" distB="0" distL="0" distR="0" wp14:anchorId="76303467" wp14:editId="2CD1082F">
+              <wp:extent cx="5486400" cy="2704465"/>
+              <wp:effectExtent l="0" t="0" r="0" b="635"/>
+              <wp:docPr id="6" name="Picture 6"/>
+              <wp:cNvGraphicFramePr>
+                <a:graphicFrameLocks xmlns:a="http://schemas.openxmlformats.org/drawingml/2006/main" noChangeAspect="1"/>
+              </wp:cNvGraphicFramePr>
+              <a:graphic xmlns:a="http://schemas.openxmlformats.org/drawingml/2006/main">
+                <a:graphicData uri="http://schemas.openxmlformats.org/drawingml/2006/picture">
+                  <pic:pic xmlns:pic="http://schemas.openxmlformats.org/drawingml/2006/picture">
+                    <pic:nvPicPr>
+                      <pic:cNvPr id="1" name=""/>
+                      <pic:cNvPicPr/>
+                    </pic:nvPicPr>
+                    <pic:blipFill>
+                      <a:blip r:embed="rId11"/>
+                      <a:stretch>
+                        <a:fillRect/>
+                      </a:stretch>
+                    </pic:blipFill>
+                    <pic:spPr>
+                      <a:xfrm>
+                        <a:off x="0" y="0"/>
+                        <a:ext cx="5486400" cy="2704465"/>
+                      </a:xfrm>
+                      <a:prstGeom prst="rect">
+                        <a:avLst/>
+                      </a:prstGeom>
+                    </pic:spPr>
+                  </pic:pic>
+                </a:graphicData>
+              </a:graphic>
+            </wp:inline>
+          </w:drawing>
+        </w:r>
+      </w:ins>
     </w:p>
     <w:p>
       <w:pPr>
@@ -3260,49 +5018,52 @@
         <w:adjustRightInd w:val="0"/>
         <w:ind w:left="360"/>
         <w:rPr>
+          <w:del w:id="115" w:author="Huang, Lili" w:date="2023-05-04T14:30:00Z"/>
           <w:b/>
         </w:rPr>
       </w:pPr>
-      <w:r>
-        <w:rPr>
-          <w:noProof/>
-        </w:rPr>
-        <w:drawing>
-          <wp:inline distT="0" distB="0" distL="0" distR="0" wp14:anchorId="7EC961B0" wp14:editId="3264AB14">
-            <wp:extent cx="5486400" cy="2397760"/>
-            <wp:effectExtent l="0" t="0" r="0" b="2540"/>
-            <wp:docPr id="2" name="Picture 2"/>
-            <wp:cNvGraphicFramePr>
-              <a:graphicFrameLocks xmlns:a="http://schemas.openxmlformats.org/drawingml/2006/main" noChangeAspect="1"/>
-            </wp:cNvGraphicFramePr>
-            <a:graphic xmlns:a="http://schemas.openxmlformats.org/drawingml/2006/main">
-              <a:graphicData uri="http://schemas.openxmlformats.org/drawingml/2006/picture">
-                <pic:pic xmlns:pic="http://schemas.openxmlformats.org/drawingml/2006/picture">
-                  <pic:nvPicPr>
-                    <pic:cNvPr id="1" name=""/>
-                    <pic:cNvPicPr/>
-                  </pic:nvPicPr>
-                  <pic:blipFill>
-                    <a:blip r:embed="rId11"/>
-                    <a:stretch>
-                      <a:fillRect/>
-                    </a:stretch>
-                  </pic:blipFill>
-                  <pic:spPr>
-                    <a:xfrm>
-                      <a:off x="0" y="0"/>
-                      <a:ext cx="5486400" cy="2397760"/>
-                    </a:xfrm>
-                    <a:prstGeom prst="rect">
-                      <a:avLst/>
-                    </a:prstGeom>
-                  </pic:spPr>
-                </pic:pic>
-              </a:graphicData>
-            </a:graphic>
-          </wp:inline>
-        </w:drawing>
-      </w:r>
+      <w:del w:id="116" w:author="Huang, Lili" w:date="2023-05-04T14:30:00Z">
+        <w:r>
+          <w:rPr>
+            <w:noProof/>
+          </w:rPr>
+          <w:drawing>
+            <wp:inline distT="0" distB="0" distL="0" distR="0" wp14:anchorId="7EC961B0" wp14:editId="4D15E16D">
+              <wp:extent cx="5486400" cy="2397760"/>
+              <wp:effectExtent l="0" t="0" r="0" b="2540"/>
+              <wp:docPr id="2" name="Picture 2"/>
+              <wp:cNvGraphicFramePr>
+                <a:graphicFrameLocks xmlns:a="http://schemas.openxmlformats.org/drawingml/2006/main" noChangeAspect="1"/>
+              </wp:cNvGraphicFramePr>
+              <a:graphic xmlns:a="http://schemas.openxmlformats.org/drawingml/2006/main">
+                <a:graphicData uri="http://schemas.openxmlformats.org/drawingml/2006/picture">
+                  <pic:pic xmlns:pic="http://schemas.openxmlformats.org/drawingml/2006/picture">
+                    <pic:nvPicPr>
+                      <pic:cNvPr id="1" name=""/>
+                      <pic:cNvPicPr/>
+                    </pic:nvPicPr>
+                    <pic:blipFill>
+                      <a:blip r:embed="rId12"/>
+                      <a:stretch>
+                        <a:fillRect/>
+                      </a:stretch>
+                    </pic:blipFill>
+                    <pic:spPr>
+                      <a:xfrm>
+                        <a:off x="0" y="0"/>
+                        <a:ext cx="5486400" cy="2397760"/>
+                      </a:xfrm>
+                      <a:prstGeom prst="rect">
+                        <a:avLst/>
+                      </a:prstGeom>
+                    </pic:spPr>
+                  </pic:pic>
+                </a:graphicData>
+              </a:graphic>
+            </wp:inline>
+          </w:drawing>
+        </w:r>
+      </w:del>
     </w:p>
     <w:p>
       <w:pPr>
@@ -3311,6 +5072,7 @@
         <w:adjustRightInd w:val="0"/>
         <w:ind w:left="360"/>
         <w:rPr>
+          <w:del w:id="117" w:author="Huang, Lili" w:date="2023-05-04T14:30:00Z"/>
           <w:b/>
         </w:rPr>
       </w:pPr>
@@ -3322,6 +5084,7 @@
         <w:adjustRightInd w:val="0"/>
         <w:ind w:left="360"/>
         <w:rPr>
+          <w:del w:id="118" w:author="Huang, Lili" w:date="2023-05-04T14:30:00Z"/>
           <w:b/>
         </w:rPr>
       </w:pPr>
@@ -3392,6 +5155,7 @@
         <w:adjustRightInd w:val="0"/>
         <w:ind w:left="360"/>
         <w:rPr>
+          <w:del w:id="119" w:author="Huang, Lili" w:date="2023-05-04T14:32:00Z"/>
           <w:bCs/>
           <w:u w:val="single"/>
         </w:rPr>
@@ -3408,61 +5172,104 @@
           <w:u w:val="single"/>
         </w:rPr>
       </w:pPr>
-      <w:r>
-        <w:rPr>
-          <w:b/>
-          <w:noProof/>
-        </w:rPr>
-        <w:lastRenderedPageBreak/>
-        <w:drawing>
-          <wp:inline distT="0" distB="0" distL="0" distR="0" wp14:anchorId="7412C9B8" wp14:editId="5A4864FB">
-            <wp:extent cx="5482590" cy="2830830"/>
-            <wp:effectExtent l="0" t="0" r="3810" b="7620"/>
-            <wp:docPr id="44" name="Picture 44"/>
-            <wp:cNvGraphicFramePr>
-              <a:graphicFrameLocks xmlns:a="http://schemas.openxmlformats.org/drawingml/2006/main" noChangeAspect="1"/>
-            </wp:cNvGraphicFramePr>
-            <a:graphic xmlns:a="http://schemas.openxmlformats.org/drawingml/2006/main">
-              <a:graphicData uri="http://schemas.openxmlformats.org/drawingml/2006/picture">
-                <pic:pic xmlns:pic="http://schemas.openxmlformats.org/drawingml/2006/picture">
-                  <pic:nvPicPr>
-                    <pic:cNvPr id="0" name="Picture 4"/>
-                    <pic:cNvPicPr>
-                      <a:picLocks noChangeAspect="1" noChangeArrowheads="1"/>
-                    </pic:cNvPicPr>
-                  </pic:nvPicPr>
-                  <pic:blipFill>
-                    <a:blip r:embed="rId12" cstate="print">
-                      <a:extLst>
-                        <a:ext uri="{28A0092B-C50C-407E-A947-70E740481C1C}">
-                          <a14:useLocalDpi xmlns:a14="http://schemas.microsoft.com/office/drawing/2010/main" val="0"/>
-                        </a:ext>
-                      </a:extLst>
-                    </a:blip>
-                    <a:srcRect/>
-                    <a:stretch>
-                      <a:fillRect/>
-                    </a:stretch>
-                  </pic:blipFill>
-                  <pic:spPr bwMode="auto">
-                    <a:xfrm>
-                      <a:off x="0" y="0"/>
-                      <a:ext cx="5482590" cy="2830830"/>
-                    </a:xfrm>
-                    <a:prstGeom prst="rect">
-                      <a:avLst/>
-                    </a:prstGeom>
-                    <a:noFill/>
-                    <a:ln>
+      <w:del w:id="120" w:author="Huang, Lili" w:date="2023-05-04T14:30:00Z">
+        <w:r>
+          <w:rPr>
+            <w:b/>
+            <w:noProof/>
+          </w:rPr>
+          <w:drawing>
+            <wp:inline distT="0" distB="0" distL="0" distR="0" wp14:anchorId="7412C9B8" wp14:editId="39EBE0AD">
+              <wp:extent cx="5482590" cy="2830830"/>
+              <wp:effectExtent l="0" t="0" r="3810" b="7620"/>
+              <wp:docPr id="44" name="Picture 44"/>
+              <wp:cNvGraphicFramePr>
+                <a:graphicFrameLocks xmlns:a="http://schemas.openxmlformats.org/drawingml/2006/main" noChangeAspect="1"/>
+              </wp:cNvGraphicFramePr>
+              <a:graphic xmlns:a="http://schemas.openxmlformats.org/drawingml/2006/main">
+                <a:graphicData uri="http://schemas.openxmlformats.org/drawingml/2006/picture">
+                  <pic:pic xmlns:pic="http://schemas.openxmlformats.org/drawingml/2006/picture">
+                    <pic:nvPicPr>
+                      <pic:cNvPr id="0" name="Picture 4"/>
+                      <pic:cNvPicPr>
+                        <a:picLocks noChangeAspect="1" noChangeArrowheads="1"/>
+                      </pic:cNvPicPr>
+                    </pic:nvPicPr>
+                    <pic:blipFill>
+                      <a:blip r:embed="rId13" cstate="print">
+                        <a:extLst>
+                          <a:ext uri="{28A0092B-C50C-407E-A947-70E740481C1C}">
+                            <a14:useLocalDpi xmlns:a14="http://schemas.microsoft.com/office/drawing/2010/main" val="0"/>
+                          </a:ext>
+                        </a:extLst>
+                      </a:blip>
+                      <a:srcRect/>
+                      <a:stretch>
+                        <a:fillRect/>
+                      </a:stretch>
+                    </pic:blipFill>
+                    <pic:spPr bwMode="auto">
+                      <a:xfrm>
+                        <a:off x="0" y="0"/>
+                        <a:ext cx="5482590" cy="2830830"/>
+                      </a:xfrm>
+                      <a:prstGeom prst="rect">
+                        <a:avLst/>
+                      </a:prstGeom>
                       <a:noFill/>
-                    </a:ln>
-                  </pic:spPr>
-                </pic:pic>
-              </a:graphicData>
-            </a:graphic>
-          </wp:inline>
-        </w:drawing>
-      </w:r>
+                      <a:ln>
+                        <a:noFill/>
+                      </a:ln>
+                    </pic:spPr>
+                  </pic:pic>
+                </a:graphicData>
+              </a:graphic>
+            </wp:inline>
+          </w:drawing>
+        </w:r>
+      </w:del>
+      <w:ins w:id="121" w:author="Huang, Lili" w:date="2023-05-04T14:32:00Z">
+        <w:r>
+          <w:rPr>
+            <w:noProof/>
+          </w:rPr>
+          <w:drawing>
+            <wp:inline distT="0" distB="0" distL="0" distR="0" wp14:anchorId="07539639" wp14:editId="0152D00D">
+              <wp:extent cx="5486400" cy="2750820"/>
+              <wp:effectExtent l="0" t="0" r="0" b="0"/>
+              <wp:docPr id="14" name="Picture 14"/>
+              <wp:cNvGraphicFramePr>
+                <a:graphicFrameLocks xmlns:a="http://schemas.openxmlformats.org/drawingml/2006/main" noChangeAspect="1"/>
+              </wp:cNvGraphicFramePr>
+              <a:graphic xmlns:a="http://schemas.openxmlformats.org/drawingml/2006/main">
+                <a:graphicData uri="http://schemas.openxmlformats.org/drawingml/2006/picture">
+                  <pic:pic xmlns:pic="http://schemas.openxmlformats.org/drawingml/2006/picture">
+                    <pic:nvPicPr>
+                      <pic:cNvPr id="1" name=""/>
+                      <pic:cNvPicPr/>
+                    </pic:nvPicPr>
+                    <pic:blipFill>
+                      <a:blip r:embed="rId14"/>
+                      <a:stretch>
+                        <a:fillRect/>
+                      </a:stretch>
+                    </pic:blipFill>
+                    <pic:spPr>
+                      <a:xfrm>
+                        <a:off x="0" y="0"/>
+                        <a:ext cx="5486400" cy="2750820"/>
+                      </a:xfrm>
+                      <a:prstGeom prst="rect">
+                        <a:avLst/>
+                      </a:prstGeom>
+                    </pic:spPr>
+                  </pic:pic>
+                </a:graphicData>
+              </a:graphic>
+            </wp:inline>
+          </w:drawing>
+        </w:r>
+      </w:ins>
     </w:p>
     <w:p>
       <w:pPr>
@@ -3501,7 +5308,14 @@
         <w:rPr>
           <w:bCs/>
         </w:rPr>
-        <w:t>Reviews/Acks</w:t>
+        <w:t>Reviews/</w:t>
+      </w:r>
+      <w:proofErr w:type="gramStart"/>
+      <w:r>
+        <w:rPr>
+          <w:bCs/>
+        </w:rPr>
+        <w:t>Acks</w:t>
       </w:r>
       <w:r>
         <w:rPr>
@@ -3513,7 +5327,14 @@
         <w:rPr>
           <w:bCs/>
         </w:rPr>
-        <w:t xml:space="preserve"> (triggered by clicking “</w:t>
+        <w:t xml:space="preserve"> (</w:t>
+      </w:r>
+      <w:proofErr w:type="gramEnd"/>
+      <w:r>
+        <w:rPr>
+          <w:bCs/>
+        </w:rPr>
+        <w:t>triggered by clicking “</w:t>
       </w:r>
       <w:r>
         <w:rPr>
@@ -3554,6 +5375,7 @@
           <w:b/>
           <w:noProof/>
         </w:rPr>
+        <w:lastRenderedPageBreak/>
         <w:drawing>
           <wp:inline distT="0" distB="0" distL="0" distR="0" wp14:anchorId="0C27D2C7" wp14:editId="79ED834D">
             <wp:extent cx="5482590" cy="2735580"/>
@@ -3572,7 +5394,7 @@
                     </pic:cNvPicPr>
                   </pic:nvPicPr>
                   <pic:blipFill>
-                    <a:blip r:embed="rId13" cstate="print">
+                    <a:blip r:embed="rId15" cstate="print">
                       <a:extLst>
                         <a:ext uri="{28A0092B-C50C-407E-A947-70E740481C1C}">
                           <a14:useLocalDpi xmlns:a14="http://schemas.microsoft.com/office/drawing/2010/main" val="0"/>
@@ -3674,6 +5496,7 @@
         <w:adjustRightInd w:val="0"/>
         <w:ind w:left="360"/>
         <w:rPr>
+          <w:del w:id="122" w:author="Huang, Lili" w:date="2023-05-04T14:32:00Z"/>
           <w:b/>
         </w:rPr>
       </w:pPr>
@@ -3685,6 +5508,7 @@
         <w:adjustRightInd w:val="0"/>
         <w:ind w:left="360"/>
         <w:rPr>
+          <w:del w:id="123" w:author="Huang, Lili" w:date="2023-05-04T14:32:00Z"/>
           <w:b/>
         </w:rPr>
       </w:pPr>
@@ -3696,6 +5520,7 @@
         <w:adjustRightInd w:val="0"/>
         <w:ind w:left="360"/>
         <w:rPr>
+          <w:del w:id="124" w:author="Huang, Lili" w:date="2023-05-04T14:32:00Z"/>
           <w:b/>
         </w:rPr>
       </w:pPr>
@@ -3707,64 +5532,66 @@
         <w:adjustRightInd w:val="0"/>
         <w:ind w:left="360"/>
         <w:rPr>
+          <w:del w:id="125" w:author="Huang, Lili" w:date="2023-05-04T14:35:00Z"/>
           <w:b/>
         </w:rPr>
       </w:pPr>
-      <w:r>
-        <w:rPr>
-          <w:b/>
-          <w:noProof/>
-        </w:rPr>
-        <w:lastRenderedPageBreak/>
-        <w:drawing>
-          <wp:inline distT="0" distB="0" distL="0" distR="0" wp14:anchorId="5ABE183F" wp14:editId="21D8012E">
-            <wp:extent cx="5482590" cy="2693670"/>
-            <wp:effectExtent l="0" t="0" r="3810" b="0"/>
-            <wp:docPr id="47" name="Picture 47"/>
-            <wp:cNvGraphicFramePr>
-              <a:graphicFrameLocks xmlns:a="http://schemas.openxmlformats.org/drawingml/2006/main" noChangeAspect="1"/>
-            </wp:cNvGraphicFramePr>
-            <a:graphic xmlns:a="http://schemas.openxmlformats.org/drawingml/2006/main">
-              <a:graphicData uri="http://schemas.openxmlformats.org/drawingml/2006/picture">
-                <pic:pic xmlns:pic="http://schemas.openxmlformats.org/drawingml/2006/picture">
-                  <pic:nvPicPr>
-                    <pic:cNvPr id="0" name="Picture 7"/>
-                    <pic:cNvPicPr>
-                      <a:picLocks noChangeAspect="1" noChangeArrowheads="1"/>
-                    </pic:cNvPicPr>
-                  </pic:nvPicPr>
-                  <pic:blipFill>
-                    <a:blip r:embed="rId14" cstate="print">
-                      <a:extLst>
-                        <a:ext uri="{28A0092B-C50C-407E-A947-70E740481C1C}">
-                          <a14:useLocalDpi xmlns:a14="http://schemas.microsoft.com/office/drawing/2010/main" val="0"/>
-                        </a:ext>
-                      </a:extLst>
-                    </a:blip>
-                    <a:srcRect/>
-                    <a:stretch>
-                      <a:fillRect/>
-                    </a:stretch>
-                  </pic:blipFill>
-                  <pic:spPr bwMode="auto">
-                    <a:xfrm>
-                      <a:off x="0" y="0"/>
-                      <a:ext cx="5482590" cy="2693670"/>
-                    </a:xfrm>
-                    <a:prstGeom prst="rect">
-                      <a:avLst/>
-                    </a:prstGeom>
-                    <a:noFill/>
-                    <a:ln>
+      <w:del w:id="126" w:author="Huang, Lili" w:date="2023-05-04T14:33:00Z">
+        <w:r>
+          <w:rPr>
+            <w:b/>
+            <w:noProof/>
+          </w:rPr>
+          <w:drawing>
+            <wp:inline distT="0" distB="0" distL="0" distR="0" wp14:anchorId="5ABE183F" wp14:editId="0AFF5B0F">
+              <wp:extent cx="5482590" cy="2693670"/>
+              <wp:effectExtent l="0" t="0" r="3810" b="0"/>
+              <wp:docPr id="47" name="Picture 47"/>
+              <wp:cNvGraphicFramePr>
+                <a:graphicFrameLocks xmlns:a="http://schemas.openxmlformats.org/drawingml/2006/main" noChangeAspect="1"/>
+              </wp:cNvGraphicFramePr>
+              <a:graphic xmlns:a="http://schemas.openxmlformats.org/drawingml/2006/main">
+                <a:graphicData uri="http://schemas.openxmlformats.org/drawingml/2006/picture">
+                  <pic:pic xmlns:pic="http://schemas.openxmlformats.org/drawingml/2006/picture">
+                    <pic:nvPicPr>
+                      <pic:cNvPr id="0" name="Picture 7"/>
+                      <pic:cNvPicPr>
+                        <a:picLocks noChangeAspect="1" noChangeArrowheads="1"/>
+                      </pic:cNvPicPr>
+                    </pic:nvPicPr>
+                    <pic:blipFill>
+                      <a:blip r:embed="rId16" cstate="print">
+                        <a:extLst>
+                          <a:ext uri="{28A0092B-C50C-407E-A947-70E740481C1C}">
+                            <a14:useLocalDpi xmlns:a14="http://schemas.microsoft.com/office/drawing/2010/main" val="0"/>
+                          </a:ext>
+                        </a:extLst>
+                      </a:blip>
+                      <a:srcRect/>
+                      <a:stretch>
+                        <a:fillRect/>
+                      </a:stretch>
+                    </pic:blipFill>
+                    <pic:spPr bwMode="auto">
+                      <a:xfrm>
+                        <a:off x="0" y="0"/>
+                        <a:ext cx="5482590" cy="2693670"/>
+                      </a:xfrm>
+                      <a:prstGeom prst="rect">
+                        <a:avLst/>
+                      </a:prstGeom>
                       <a:noFill/>
-                    </a:ln>
-                  </pic:spPr>
-                </pic:pic>
-              </a:graphicData>
-            </a:graphic>
-          </wp:inline>
-        </w:drawing>
-      </w:r>
+                      <a:ln>
+                        <a:noFill/>
+                      </a:ln>
+                    </pic:spPr>
+                  </pic:pic>
+                </a:graphicData>
+              </a:graphic>
+            </wp:inline>
+          </w:drawing>
+        </w:r>
+      </w:del>
     </w:p>
     <w:p>
       <w:pPr>
@@ -3773,6 +5600,7 @@
         <w:adjustRightInd w:val="0"/>
         <w:ind w:left="360"/>
         <w:rPr>
+          <w:del w:id="127" w:author="Huang, Lili" w:date="2023-05-04T14:35:00Z"/>
           <w:b/>
         </w:rPr>
       </w:pPr>
@@ -3787,60 +5615,104 @@
           <w:b/>
         </w:rPr>
       </w:pPr>
-      <w:r>
-        <w:rPr>
-          <w:b/>
-          <w:noProof/>
-        </w:rPr>
-        <w:drawing>
-          <wp:inline distT="0" distB="0" distL="0" distR="0" wp14:anchorId="53463EC6" wp14:editId="1E4CB20A">
-            <wp:extent cx="5478780" cy="2640330"/>
-            <wp:effectExtent l="0" t="0" r="7620" b="7620"/>
-            <wp:docPr id="49" name="Picture 49"/>
-            <wp:cNvGraphicFramePr>
-              <a:graphicFrameLocks xmlns:a="http://schemas.openxmlformats.org/drawingml/2006/main" noChangeAspect="1"/>
-            </wp:cNvGraphicFramePr>
-            <a:graphic xmlns:a="http://schemas.openxmlformats.org/drawingml/2006/main">
-              <a:graphicData uri="http://schemas.openxmlformats.org/drawingml/2006/picture">
-                <pic:pic xmlns:pic="http://schemas.openxmlformats.org/drawingml/2006/picture">
-                  <pic:nvPicPr>
-                    <pic:cNvPr id="0" name="Picture 9"/>
-                    <pic:cNvPicPr>
-                      <a:picLocks noChangeAspect="1" noChangeArrowheads="1"/>
-                    </pic:cNvPicPr>
-                  </pic:nvPicPr>
-                  <pic:blipFill>
-                    <a:blip r:embed="rId15" cstate="print">
-                      <a:extLst>
-                        <a:ext uri="{28A0092B-C50C-407E-A947-70E740481C1C}">
-                          <a14:useLocalDpi xmlns:a14="http://schemas.microsoft.com/office/drawing/2010/main" val="0"/>
-                        </a:ext>
-                      </a:extLst>
-                    </a:blip>
-                    <a:srcRect/>
-                    <a:stretch>
-                      <a:fillRect/>
-                    </a:stretch>
-                  </pic:blipFill>
-                  <pic:spPr bwMode="auto">
-                    <a:xfrm>
-                      <a:off x="0" y="0"/>
-                      <a:ext cx="5478780" cy="2640330"/>
-                    </a:xfrm>
-                    <a:prstGeom prst="rect">
-                      <a:avLst/>
-                    </a:prstGeom>
-                    <a:noFill/>
-                    <a:ln>
+      <w:del w:id="128" w:author="Huang, Lili" w:date="2023-05-04T14:35:00Z">
+        <w:r>
+          <w:rPr>
+            <w:b/>
+            <w:noProof/>
+          </w:rPr>
+          <w:drawing>
+            <wp:inline distT="0" distB="0" distL="0" distR="0" wp14:anchorId="53463EC6" wp14:editId="1CB2CCBF">
+              <wp:extent cx="5478780" cy="2640330"/>
+              <wp:effectExtent l="0" t="0" r="7620" b="7620"/>
+              <wp:docPr id="49" name="Picture 49"/>
+              <wp:cNvGraphicFramePr>
+                <a:graphicFrameLocks xmlns:a="http://schemas.openxmlformats.org/drawingml/2006/main" noChangeAspect="1"/>
+              </wp:cNvGraphicFramePr>
+              <a:graphic xmlns:a="http://schemas.openxmlformats.org/drawingml/2006/main">
+                <a:graphicData uri="http://schemas.openxmlformats.org/drawingml/2006/picture">
+                  <pic:pic xmlns:pic="http://schemas.openxmlformats.org/drawingml/2006/picture">
+                    <pic:nvPicPr>
+                      <pic:cNvPr id="0" name="Picture 9"/>
+                      <pic:cNvPicPr>
+                        <a:picLocks noChangeAspect="1" noChangeArrowheads="1"/>
+                      </pic:cNvPicPr>
+                    </pic:nvPicPr>
+                    <pic:blipFill>
+                      <a:blip r:embed="rId17" cstate="print">
+                        <a:extLst>
+                          <a:ext uri="{28A0092B-C50C-407E-A947-70E740481C1C}">
+                            <a14:useLocalDpi xmlns:a14="http://schemas.microsoft.com/office/drawing/2010/main" val="0"/>
+                          </a:ext>
+                        </a:extLst>
+                      </a:blip>
+                      <a:srcRect/>
+                      <a:stretch>
+                        <a:fillRect/>
+                      </a:stretch>
+                    </pic:blipFill>
+                    <pic:spPr bwMode="auto">
+                      <a:xfrm>
+                        <a:off x="0" y="0"/>
+                        <a:ext cx="5478780" cy="2640330"/>
+                      </a:xfrm>
+                      <a:prstGeom prst="rect">
+                        <a:avLst/>
+                      </a:prstGeom>
                       <a:noFill/>
-                    </a:ln>
-                  </pic:spPr>
-                </pic:pic>
-              </a:graphicData>
-            </a:graphic>
-          </wp:inline>
-        </w:drawing>
-      </w:r>
+                      <a:ln>
+                        <a:noFill/>
+                      </a:ln>
+                    </pic:spPr>
+                  </pic:pic>
+                </a:graphicData>
+              </a:graphic>
+            </wp:inline>
+          </w:drawing>
+        </w:r>
+      </w:del>
+      <w:ins w:id="129" w:author="Huang, Lili" w:date="2023-05-04T14:35:00Z">
+        <w:r>
+          <w:rPr>
+            <w:noProof/>
+          </w:rPr>
+          <w:drawing>
+            <wp:inline distT="0" distB="0" distL="0" distR="0" wp14:anchorId="0F6F965C" wp14:editId="3909F66C">
+              <wp:extent cx="5486400" cy="2809875"/>
+              <wp:effectExtent l="0" t="0" r="0" b="9525"/>
+              <wp:docPr id="16" name="Picture 16"/>
+              <wp:cNvGraphicFramePr>
+                <a:graphicFrameLocks xmlns:a="http://schemas.openxmlformats.org/drawingml/2006/main" noChangeAspect="1"/>
+              </wp:cNvGraphicFramePr>
+              <a:graphic xmlns:a="http://schemas.openxmlformats.org/drawingml/2006/main">
+                <a:graphicData uri="http://schemas.openxmlformats.org/drawingml/2006/picture">
+                  <pic:pic xmlns:pic="http://schemas.openxmlformats.org/drawingml/2006/picture">
+                    <pic:nvPicPr>
+                      <pic:cNvPr id="1" name=""/>
+                      <pic:cNvPicPr/>
+                    </pic:nvPicPr>
+                    <pic:blipFill>
+                      <a:blip r:embed="rId18"/>
+                      <a:stretch>
+                        <a:fillRect/>
+                      </a:stretch>
+                    </pic:blipFill>
+                    <pic:spPr>
+                      <a:xfrm>
+                        <a:off x="0" y="0"/>
+                        <a:ext cx="5486400" cy="2809875"/>
+                      </a:xfrm>
+                      <a:prstGeom prst="rect">
+                        <a:avLst/>
+                      </a:prstGeom>
+                    </pic:spPr>
+                  </pic:pic>
+                </a:graphicData>
+              </a:graphic>
+            </wp:inline>
+          </w:drawing>
+        </w:r>
+      </w:ins>
     </w:p>
     <w:p>
       <w:pPr>
@@ -3884,13 +5756,27 @@
         <w:rPr>
           <w:bCs/>
         </w:rPr>
-        <w:t xml:space="preserve"> (prepare log summary) </w:t>
-      </w:r>
-      <w:r>
-        <w:rPr>
-          <w:bCs/>
-        </w:rPr>
-        <w:t xml:space="preserve"> (triggered by clicking “Prepare” link from log list on My Dashboard – My Pending Follow-up </w:t>
+        <w:t xml:space="preserve"> (prepare log </w:t>
+      </w:r>
+      <w:proofErr w:type="gramStart"/>
+      <w:r>
+        <w:rPr>
+          <w:bCs/>
+        </w:rPr>
+        <w:t xml:space="preserve">summary) </w:t>
+      </w:r>
+      <w:r>
+        <w:rPr>
+          <w:bCs/>
+        </w:rPr>
+        <w:t xml:space="preserve"> (</w:t>
+      </w:r>
+      <w:proofErr w:type="gramEnd"/>
+      <w:r>
+        <w:rPr>
+          <w:bCs/>
+        </w:rPr>
+        <w:t xml:space="preserve">triggered by clicking “Prepare” link from log list on My Dashboard – My Pending Follow-up </w:t>
       </w:r>
       <w:r>
         <w:rPr>
@@ -3939,7 +5825,7 @@
                     </pic:cNvPicPr>
                   </pic:nvPicPr>
                   <pic:blipFill>
-                    <a:blip r:embed="rId16" cstate="print">
+                    <a:blip r:embed="rId19" cstate="print">
                       <a:extLst>
                         <a:ext uri="{28A0092B-C50C-407E-A947-70E740481C1C}">
                           <a14:useLocalDpi xmlns:a14="http://schemas.microsoft.com/office/drawing/2010/main" val="0"/>
@@ -4013,7 +5899,21 @@
         <w:rPr>
           <w:bCs/>
         </w:rPr>
-        <w:t xml:space="preserve">(coaches csr) </w:t>
+        <w:t xml:space="preserve">(coaches </w:t>
+      </w:r>
+      <w:proofErr w:type="spellStart"/>
+      <w:r>
+        <w:rPr>
+          <w:bCs/>
+        </w:rPr>
+        <w:t>csr</w:t>
+      </w:r>
+      <w:proofErr w:type="spellEnd"/>
+      <w:r>
+        <w:rPr>
+          <w:bCs/>
+        </w:rPr>
+        <w:t xml:space="preserve">) </w:t>
       </w:r>
       <w:r>
         <w:rPr>
@@ -4066,7 +5966,7 @@
                     </pic:cNvPicPr>
                   </pic:nvPicPr>
                   <pic:blipFill>
-                    <a:blip r:embed="rId17" cstate="print">
+                    <a:blip r:embed="rId20" cstate="print">
                       <a:extLst>
                         <a:ext uri="{28A0092B-C50C-407E-A947-70E740481C1C}">
                           <a14:useLocalDpi xmlns:a14="http://schemas.microsoft.com/office/drawing/2010/main" val="0"/>
@@ -4135,13 +6035,27 @@
         <w:rPr>
           <w:bCs/>
         </w:rPr>
-        <w:t>acks after follow-up coaching</w:t>
-      </w:r>
-      <w:r>
-        <w:rPr>
-          <w:bCs/>
-        </w:rPr>
-        <w:t>)  (triggered by clicking “Review” link from log list on My Dashboard – My Pending Review):</w:t>
+        <w:t xml:space="preserve">acks after follow-up </w:t>
+      </w:r>
+      <w:proofErr w:type="gramStart"/>
+      <w:r>
+        <w:rPr>
+          <w:bCs/>
+        </w:rPr>
+        <w:t>coaching</w:t>
+      </w:r>
+      <w:r>
+        <w:rPr>
+          <w:bCs/>
+        </w:rPr>
+        <w:t>)  (</w:t>
+      </w:r>
+      <w:proofErr w:type="gramEnd"/>
+      <w:r>
+        <w:rPr>
+          <w:bCs/>
+        </w:rPr>
+        <w:t>triggered by clicking “Review” link from log list on My Dashboard – My Pending Review):</w:t>
       </w:r>
     </w:p>
     <w:p>
@@ -4189,7 +6103,7 @@
                     </pic:cNvPicPr>
                   </pic:nvPicPr>
                   <pic:blipFill>
-                    <a:blip r:embed="rId18" cstate="print">
+                    <a:blip r:embed="rId21" cstate="print">
                       <a:extLst>
                         <a:ext uri="{28A0092B-C50C-407E-A947-70E740481C1C}">
                           <a14:useLocalDpi xmlns:a14="http://schemas.microsoft.com/office/drawing/2010/main" val="0"/>
@@ -4246,7 +6160,21 @@
         <w:rPr>
           <w:bCs/>
         </w:rPr>
-        <w:t>CSR views completed log  (triggered by clicking “View” link from log list on My Dashboard – My Completed):</w:t>
+        <w:t xml:space="preserve">CSR views completed </w:t>
+      </w:r>
+      <w:proofErr w:type="gramStart"/>
+      <w:r>
+        <w:rPr>
+          <w:bCs/>
+        </w:rPr>
+        <w:t>log  (</w:t>
+      </w:r>
+      <w:proofErr w:type="gramEnd"/>
+      <w:r>
+        <w:rPr>
+          <w:bCs/>
+        </w:rPr>
+        <w:t>triggered by clicking “View” link from log list on My Dashboard – My Completed):</w:t>
       </w:r>
     </w:p>
     <w:p>
@@ -4282,7 +6210,7 @@
                     </pic:cNvPicPr>
                   </pic:nvPicPr>
                   <pic:blipFill>
-                    <a:blip r:embed="rId19" cstate="print">
+                    <a:blip r:embed="rId22" cstate="print">
                       <a:extLst>
                         <a:ext uri="{28A0092B-C50C-407E-A947-70E740481C1C}">
                           <a14:useLocalDpi xmlns:a14="http://schemas.microsoft.com/office/drawing/2010/main" val="0"/>
@@ -4339,7 +6267,21 @@
         <w:rPr>
           <w:bCs/>
         </w:rPr>
-        <w:t xml:space="preserve">Supervisor views completed log  (triggered by clicking “View” link from log list on My Dashboard – My </w:t>
+        <w:t xml:space="preserve">Supervisor views completed </w:t>
+      </w:r>
+      <w:proofErr w:type="gramStart"/>
+      <w:r>
+        <w:rPr>
+          <w:bCs/>
+        </w:rPr>
+        <w:t>log  (</w:t>
+      </w:r>
+      <w:proofErr w:type="gramEnd"/>
+      <w:r>
+        <w:rPr>
+          <w:bCs/>
+        </w:rPr>
+        <w:t xml:space="preserve">triggered by clicking “View” link from log list on My Dashboard – My </w:t>
       </w:r>
       <w:r>
         <w:rPr>
@@ -4399,7 +6341,7 @@
                     </pic:cNvPicPr>
                   </pic:nvPicPr>
                   <pic:blipFill>
-                    <a:blip r:embed="rId20" cstate="print">
+                    <a:blip r:embed="rId23" cstate="print">
                       <a:extLst>
                         <a:ext uri="{28A0092B-C50C-407E-A947-70E740481C1C}">
                           <a14:useLocalDpi xmlns:a14="http://schemas.microsoft.com/office/drawing/2010/main" val="0"/>
@@ -4456,7 +6398,21 @@
         <w:rPr>
           <w:bCs/>
         </w:rPr>
-        <w:t>Manager views completed log  (triggered by clicking “View” link from log list on My Dashboard – My Team’s Completed):</w:t>
+        <w:t xml:space="preserve">Manager views completed </w:t>
+      </w:r>
+      <w:proofErr w:type="gramStart"/>
+      <w:r>
+        <w:rPr>
+          <w:bCs/>
+        </w:rPr>
+        <w:t>log  (</w:t>
+      </w:r>
+      <w:proofErr w:type="gramEnd"/>
+      <w:r>
+        <w:rPr>
+          <w:bCs/>
+        </w:rPr>
+        <w:t>triggered by clicking “View” link from log list on My Dashboard – My Team’s Completed):</w:t>
       </w:r>
     </w:p>
     <w:p>
@@ -4501,7 +6457,21 @@
         <w:rPr>
           <w:bCs/>
         </w:rPr>
-        <w:t xml:space="preserve">Manager views pending log  (triggered by clicking “View” link from log list on My Dashboard – My Team’s </w:t>
+        <w:t xml:space="preserve">Manager views pending </w:t>
+      </w:r>
+      <w:proofErr w:type="gramStart"/>
+      <w:r>
+        <w:rPr>
+          <w:bCs/>
+        </w:rPr>
+        <w:t>log  (</w:t>
+      </w:r>
+      <w:proofErr w:type="gramEnd"/>
+      <w:r>
+        <w:rPr>
+          <w:bCs/>
+        </w:rPr>
+        <w:t xml:space="preserve">triggered by clicking “View” link from log list on My Dashboard – My Team’s </w:t>
       </w:r>
       <w:r>
         <w:rPr>
@@ -4560,7 +6530,7 @@
                     </pic:cNvPicPr>
                   </pic:nvPicPr>
                   <pic:blipFill>
-                    <a:blip r:embed="rId21" cstate="print">
+                    <a:blip r:embed="rId24" cstate="print">
                       <a:extLst>
                         <a:ext uri="{28A0092B-C50C-407E-A947-70E740481C1C}">
                           <a14:useLocalDpi xmlns:a14="http://schemas.microsoft.com/office/drawing/2010/main" val="0"/>
@@ -4653,7 +6623,7 @@
                     </pic:cNvPicPr>
                   </pic:nvPicPr>
                   <pic:blipFill>
-                    <a:blip r:embed="rId20" cstate="print">
+                    <a:blip r:embed="rId23" cstate="print">
                       <a:extLst>
                         <a:ext uri="{28A0092B-C50C-407E-A947-70E740481C1C}">
                           <a14:useLocalDpi xmlns:a14="http://schemas.microsoft.com/office/drawing/2010/main" val="0"/>
@@ -4731,14 +6701,14 @@
           <w:bCs/>
         </w:rPr>
       </w:pPr>
-      <w:bookmarkStart w:id="4" w:name="_Toc126753821"/>
+      <w:bookmarkStart w:id="130" w:name="_Toc134523452"/>
       <w:r>
         <w:rPr>
           <w:bCs/>
         </w:rPr>
         <w:t>Quality Now Supervisor</w:t>
       </w:r>
-      <w:bookmarkEnd w:id="4"/>
+      <w:bookmarkEnd w:id="130"/>
     </w:p>
     <w:p>
       <w:pPr>
@@ -4800,7 +6770,7 @@
                     <pic:cNvPicPr/>
                   </pic:nvPicPr>
                   <pic:blipFill>
-                    <a:blip r:embed="rId22"/>
+                    <a:blip r:embed="rId25"/>
                     <a:stretch>
                       <a:fillRect/>
                     </a:stretch>
@@ -4880,7 +6850,7 @@
                     <pic:cNvPicPr/>
                   </pic:nvPicPr>
                   <pic:blipFill>
-                    <a:blip r:embed="rId23"/>
+                    <a:blip r:embed="rId26"/>
                     <a:stretch>
                       <a:fillRect/>
                     </a:stretch>
@@ -4927,7 +6897,21 @@
         <w:rPr>
           <w:bCs/>
         </w:rPr>
-        <w:t>CSR views completed log  (triggered by clicking “View” link from log list on My Dashboard – My Completed):</w:t>
+        <w:t xml:space="preserve">CSR views completed </w:t>
+      </w:r>
+      <w:proofErr w:type="gramStart"/>
+      <w:r>
+        <w:rPr>
+          <w:bCs/>
+        </w:rPr>
+        <w:t>log  (</w:t>
+      </w:r>
+      <w:proofErr w:type="gramEnd"/>
+      <w:r>
+        <w:rPr>
+          <w:bCs/>
+        </w:rPr>
+        <w:t>triggered by clicking “View” link from log list on My Dashboard – My Completed):</w:t>
       </w:r>
     </w:p>
     <w:p>
@@ -4974,7 +6958,7 @@
                     <pic:cNvPicPr/>
                   </pic:nvPicPr>
                   <pic:blipFill>
-                    <a:blip r:embed="rId24"/>
+                    <a:blip r:embed="rId27"/>
                     <a:stretch>
                       <a:fillRect/>
                     </a:stretch>
@@ -5042,7 +7026,7 @@
           <w:bCs/>
         </w:rPr>
       </w:pPr>
-      <w:bookmarkStart w:id="5" w:name="_Toc126753822"/>
+      <w:bookmarkStart w:id="131" w:name="_Toc134523453"/>
       <w:r>
         <w:rPr>
           <w:bCs/>
@@ -5061,7 +7045,7 @@
         </w:rPr>
         <w:t>iew</w:t>
       </w:r>
-      <w:bookmarkEnd w:id="5"/>
+      <w:bookmarkEnd w:id="131"/>
     </w:p>
     <w:p>
       <w:pPr>
@@ -5103,7 +7087,7 @@
                     </pic:cNvPicPr>
                   </pic:nvPicPr>
                   <pic:blipFill>
-                    <a:blip r:embed="rId25">
+                    <a:blip r:embed="rId28">
                       <a:extLst>
                         <a:ext uri="{28A0092B-C50C-407E-A947-70E740481C1C}">
                           <a14:useLocalDpi xmlns:a14="http://schemas.microsoft.com/office/drawing/2010/main" val="0"/>
@@ -5166,7 +7150,7 @@
           <w:bCs/>
         </w:rPr>
       </w:pPr>
-      <w:bookmarkStart w:id="6" w:name="_Toc126753823"/>
+      <w:bookmarkStart w:id="132" w:name="_Toc134523454"/>
       <w:r>
         <w:rPr>
           <w:bCs/>
@@ -5185,7 +7169,7 @@
         </w:rPr>
         <w:t xml:space="preserve"> Log Details</w:t>
       </w:r>
-      <w:bookmarkEnd w:id="6"/>
+      <w:bookmarkEnd w:id="132"/>
     </w:p>
     <w:p>
       <w:pPr>
@@ -5286,7 +7270,14 @@
               <w:rPr>
                 <w:bCs/>
               </w:rPr>
-              <w:t xml:space="preserve"> – other than “My Submission”</w:t>
+              <w:t xml:space="preserve"> – other than “My Submission</w:t>
+            </w:r>
+            <w:proofErr w:type="gramStart"/>
+            <w:r>
+              <w:rPr>
+                <w:bCs/>
+              </w:rPr>
+              <w:t>”</w:t>
             </w:r>
             <w:r>
               <w:rPr>
@@ -5294,6 +7285,7 @@
               </w:rPr>
               <w:t>;</w:t>
             </w:r>
+            <w:proofErr w:type="gramEnd"/>
           </w:p>
           <w:p>
             <w:pPr>
@@ -5319,12 +7311,14 @@
                 <w:bCs/>
               </w:rPr>
             </w:pPr>
+            <w:proofErr w:type="gramStart"/>
             <w:r>
               <w:rPr>
                 <w:bCs/>
               </w:rPr>
               <w:t>Employee;</w:t>
             </w:r>
+            <w:proofErr w:type="gramEnd"/>
           </w:p>
           <w:p>
             <w:pPr>
@@ -5335,12 +7329,14 @@
                 <w:bCs/>
               </w:rPr>
             </w:pPr>
+            <w:proofErr w:type="gramStart"/>
             <w:r>
               <w:rPr>
                 <w:bCs/>
               </w:rPr>
               <w:t>Supervisor;</w:t>
             </w:r>
+            <w:proofErr w:type="gramEnd"/>
           </w:p>
           <w:p>
             <w:pPr>
@@ -5351,12 +7347,14 @@
                 <w:bCs/>
               </w:rPr>
             </w:pPr>
+            <w:proofErr w:type="gramStart"/>
             <w:r>
               <w:rPr>
                 <w:bCs/>
               </w:rPr>
               <w:t>Manager;</w:t>
             </w:r>
+            <w:proofErr w:type="gramEnd"/>
           </w:p>
           <w:p>
             <w:pPr>
@@ -5411,12 +7409,14 @@
                 <w:bCs/>
               </w:rPr>
             </w:pPr>
+            <w:proofErr w:type="gramStart"/>
             <w:r>
               <w:rPr>
                 <w:bCs/>
               </w:rPr>
               <w:t>ARC;</w:t>
             </w:r>
+            <w:proofErr w:type="gramEnd"/>
           </w:p>
           <w:p>
             <w:pPr>
@@ -5427,12 +7427,14 @@
                 <w:bCs/>
               </w:rPr>
             </w:pPr>
+            <w:proofErr w:type="gramStart"/>
             <w:r>
               <w:rPr>
                 <w:bCs/>
               </w:rPr>
               <w:t>ECL;</w:t>
             </w:r>
+            <w:proofErr w:type="gramEnd"/>
           </w:p>
           <w:p>
             <w:pPr>
@@ -5443,12 +7445,14 @@
                 <w:bCs/>
               </w:rPr>
             </w:pPr>
+            <w:proofErr w:type="gramStart"/>
             <w:r>
               <w:rPr>
                 <w:bCs/>
               </w:rPr>
               <w:t>Employee;</w:t>
             </w:r>
+            <w:proofErr w:type="gramEnd"/>
           </w:p>
           <w:p>
             <w:pPr>
@@ -5459,12 +7463,14 @@
                 <w:bCs/>
               </w:rPr>
             </w:pPr>
+            <w:proofErr w:type="gramStart"/>
             <w:r>
               <w:rPr>
                 <w:bCs/>
               </w:rPr>
               <w:t>Supervisor;</w:t>
             </w:r>
+            <w:proofErr w:type="gramEnd"/>
           </w:p>
           <w:p>
             <w:pPr>
@@ -5475,12 +7481,14 @@
                 <w:bCs/>
               </w:rPr>
             </w:pPr>
+            <w:proofErr w:type="gramStart"/>
             <w:r>
               <w:rPr>
                 <w:bCs/>
               </w:rPr>
               <w:t>Manager;</w:t>
             </w:r>
+            <w:proofErr w:type="gramEnd"/>
           </w:p>
           <w:p>
             <w:pPr>
@@ -5529,17 +7537,374 @@
         <w:adjustRightInd w:val="0"/>
         <w:outlineLvl w:val="0"/>
         <w:rPr>
-          <w:bCs/>
-        </w:rPr>
-      </w:pPr>
-      <w:bookmarkStart w:id="7" w:name="_Toc126753824"/>
+          <w:ins w:id="133" w:author="Huang, Lili" w:date="2023-05-09T11:13:00Z"/>
+          <w:bCs/>
+        </w:rPr>
+      </w:pPr>
+      <w:bookmarkStart w:id="134" w:name="_Toc134523455"/>
+      <w:ins w:id="135" w:author="Huang, Lili" w:date="2023-05-09T11:12:00Z">
+        <w:r>
+          <w:rPr>
+            <w:bCs/>
+          </w:rPr>
+          <w:t>When</w:t>
+        </w:r>
+      </w:ins>
+      <w:ins w:id="136" w:author="Huang, Lili" w:date="2023-05-09T11:07:00Z">
+        <w:r>
+          <w:rPr>
+            <w:bCs/>
+          </w:rPr>
+          <w:t xml:space="preserve"> to display</w:t>
+        </w:r>
+      </w:ins>
+      <w:ins w:id="137" w:author="Huang, Lili" w:date="2023-05-09T11:12:00Z">
+        <w:r>
+          <w:rPr>
+            <w:bCs/>
+          </w:rPr>
+          <w:t xml:space="preserve"> </w:t>
+        </w:r>
+      </w:ins>
+      <w:ins w:id="138" w:author="Huang, Lili" w:date="2023-05-09T11:13:00Z">
+        <w:r>
+          <w:rPr>
+            <w:bCs/>
+          </w:rPr>
+          <w:t>the following text:</w:t>
+        </w:r>
+        <w:bookmarkEnd w:id="134"/>
+      </w:ins>
+    </w:p>
+    <w:p>
+      <w:pPr>
+        <w:autoSpaceDE w:val="0"/>
+        <w:autoSpaceDN w:val="0"/>
+        <w:adjustRightInd w:val="0"/>
+        <w:ind w:left="360"/>
+        <w:rPr>
+          <w:ins w:id="139" w:author="Huang, Lili" w:date="2023-05-09T11:10:00Z"/>
+          <w:bCs/>
+          <w:color w:val="365F91" w:themeColor="accent1" w:themeShade="BF"/>
+          <w:rPrChange w:id="140" w:author="Huang, Lili" w:date="2023-05-09T11:13:00Z">
+            <w:rPr>
+              <w:ins w:id="141" w:author="Huang, Lili" w:date="2023-05-09T11:10:00Z"/>
+              <w:bCs/>
+            </w:rPr>
+          </w:rPrChange>
+        </w:rPr>
+        <w:pPrChange w:id="142" w:author="Huang, Lili" w:date="2023-05-09T11:16:00Z">
+          <w:pPr>
+            <w:numPr>
+              <w:numId w:val="4"/>
+            </w:numPr>
+            <w:tabs>
+              <w:tab w:val="num" w:pos="1080"/>
+            </w:tabs>
+            <w:autoSpaceDE w:val="0"/>
+            <w:autoSpaceDN w:val="0"/>
+            <w:adjustRightInd w:val="0"/>
+            <w:ind w:left="360" w:hanging="360"/>
+            <w:outlineLvl w:val="0"/>
+          </w:pPr>
+        </w:pPrChange>
+      </w:pPr>
+      <w:ins w:id="143" w:author="Huang, Lili" w:date="2023-05-09T11:13:00Z">
+        <w:r>
+          <w:rPr>
+            <w:bCs/>
+          </w:rPr>
+          <w:t xml:space="preserve">There is no appeal process for Quality Now, but </w:t>
+        </w:r>
+        <w:r>
+          <w:rPr>
+            <w:bCs/>
+            <w:color w:val="365F91" w:themeColor="accent1" w:themeShade="BF"/>
+            <w:rPrChange w:id="144" w:author="Huang, Lili" w:date="2023-05-09T11:13:00Z">
+              <w:rPr>
+                <w:bCs/>
+              </w:rPr>
+            </w:rPrChange>
+          </w:rPr>
+          <w:t>"</w:t>
+        </w:r>
+        <w:r>
+          <w:rPr>
+            <w:bCs/>
+            <w:color w:val="4F81BD" w:themeColor="accent1"/>
+            <w:rPrChange w:id="145" w:author="Huang, Lili" w:date="2023-05-09T11:18:00Z">
+              <w:rPr>
+                <w:bCs/>
+              </w:rPr>
+            </w:rPrChange>
+          </w:rPr>
+          <w:t>&lt;a href='https://maximus365.sharepoint.com/sites/CCO/Support/QA-OPS/Leads/Lists/Quality_NOW_Feedback/NewForm.aspx?Source=https%3a%2f%2fmaximus365.sharepoint.com%2fsites%2fCCO%2fSupport%2fQA-OPS%2fLeads%2fLists%2fQuality_NOW_Feedback%2fMy_Items.aspx%3fviewid%3d9bec3890%252D53e3%252D40f9%252D8dc6%252Df8400e9a4f4d%26OR%3dTeams%252DHL%26CT%3d1681396370842%26clickparams%3deyJBcHBOYW1lIjoiVGVhbXMtRGVza3RvcCIsIkFwcFZlcnNpb24iOiIyNy8yMzAzMDUwMTExMCIsIkhhc0ZlZGVyYXRlZFVzZXIiOmZhbHNlfQ%253D%253D&amp;ContentTypeId=0x0100E3688E643B7C874CAD85E7C0C4441EFE&amp;RootFolder=%2fsites%2fCCO%2fSu</w:t>
+        </w:r>
+        <w:r>
+          <w:rPr>
+            <w:bCs/>
+            <w:color w:val="4F81BD" w:themeColor="accent1"/>
+            <w:rPrChange w:id="146" w:author="Huang, Lili" w:date="2023-05-09T11:18:00Z">
+              <w:rPr>
+                <w:bCs/>
+              </w:rPr>
+            </w:rPrChange>
+          </w:rPr>
+          <w:lastRenderedPageBreak/>
+          <w:t>pport%2fQA-OPS%2fLeads%2fLists%2fQuality_NOW_Feedback' target='_blank'&gt;</w:t>
+        </w:r>
+        <w:r>
+          <w:rPr>
+            <w:bCs/>
+          </w:rPr>
+          <w:t>feedback</w:t>
+        </w:r>
+        <w:r>
+          <w:rPr>
+            <w:bCs/>
+            <w:color w:val="4F81BD" w:themeColor="accent1"/>
+            <w:rPrChange w:id="147" w:author="Huang, Lili" w:date="2023-05-09T11:18:00Z">
+              <w:rPr>
+                <w:bCs/>
+              </w:rPr>
+            </w:rPrChange>
+          </w:rPr>
+          <w:t xml:space="preserve">&lt;/a&gt; </w:t>
+        </w:r>
+        <w:r>
+          <w:rPr>
+            <w:bCs/>
+          </w:rPr>
+          <w:t>for the Quality Team concerning this batch is welcomed. Please see SOP QA 33.0 for additional guidance.</w:t>
+        </w:r>
+      </w:ins>
+    </w:p>
+    <w:p>
+      <w:pPr>
+        <w:autoSpaceDE w:val="0"/>
+        <w:autoSpaceDN w:val="0"/>
+        <w:adjustRightInd w:val="0"/>
+        <w:ind w:left="360"/>
+        <w:outlineLvl w:val="0"/>
+        <w:rPr>
+          <w:ins w:id="148" w:author="Huang, Lili" w:date="2023-05-09T11:08:00Z"/>
+          <w:bCs/>
+        </w:rPr>
+        <w:pPrChange w:id="149" w:author="Huang, Lili" w:date="2023-05-09T11:10:00Z">
+          <w:pPr>
+            <w:numPr>
+              <w:numId w:val="4"/>
+            </w:numPr>
+            <w:tabs>
+              <w:tab w:val="num" w:pos="1080"/>
+            </w:tabs>
+            <w:autoSpaceDE w:val="0"/>
+            <w:autoSpaceDN w:val="0"/>
+            <w:adjustRightInd w:val="0"/>
+            <w:ind w:left="360" w:hanging="360"/>
+            <w:outlineLvl w:val="0"/>
+          </w:pPr>
+        </w:pPrChange>
+      </w:pPr>
+    </w:p>
+    <w:tbl>
+      <w:tblPr>
+        <w:tblStyle w:val="TableGrid"/>
+        <w:tblW w:w="0" w:type="auto"/>
+        <w:tblInd w:w="360" w:type="dxa"/>
+        <w:tblLook w:val="04A0" w:firstRow="1" w:lastRow="0" w:firstColumn="1" w:lastColumn="0" w:noHBand="0" w:noVBand="1"/>
+      </w:tblPr>
+      <w:tblGrid>
+        <w:gridCol w:w="4256"/>
+        <w:gridCol w:w="4240"/>
+      </w:tblGrid>
+      <w:tr>
+        <w:trPr>
+          <w:ins w:id="150" w:author="Huang, Lili" w:date="2023-05-09T11:10:00Z"/>
+        </w:trPr>
+        <w:tc>
+          <w:tcPr>
+            <w:tcW w:w="4256" w:type="dxa"/>
+          </w:tcPr>
+          <w:p>
+            <w:pPr>
+              <w:autoSpaceDE w:val="0"/>
+              <w:autoSpaceDN w:val="0"/>
+              <w:adjustRightInd w:val="0"/>
+              <w:rPr>
+                <w:ins w:id="151" w:author="Huang, Lili" w:date="2023-05-09T11:10:00Z"/>
+                <w:bCs/>
+              </w:rPr>
+            </w:pPr>
+            <w:ins w:id="152" w:author="Huang, Lili" w:date="2023-05-09T11:10:00Z">
+              <w:r>
+                <w:rPr>
+                  <w:bCs/>
+                </w:rPr>
+                <w:t>Pending Supervisor Review</w:t>
+              </w:r>
+            </w:ins>
+          </w:p>
+        </w:tc>
+        <w:tc>
+          <w:tcPr>
+            <w:tcW w:w="4240" w:type="dxa"/>
+          </w:tcPr>
+          <w:p>
+            <w:pPr>
+              <w:autoSpaceDE w:val="0"/>
+              <w:autoSpaceDN w:val="0"/>
+              <w:adjustRightInd w:val="0"/>
+              <w:rPr>
+                <w:ins w:id="153" w:author="Huang, Lili" w:date="2023-05-09T11:11:00Z"/>
+                <w:bCs/>
+              </w:rPr>
+            </w:pPr>
+            <w:ins w:id="154" w:author="Huang, Lili" w:date="2023-05-09T11:11:00Z">
+              <w:r>
+                <w:rPr>
+                  <w:bCs/>
+                </w:rPr>
+                <w:t>Prepare</w:t>
+              </w:r>
+            </w:ins>
+          </w:p>
+          <w:p>
+            <w:pPr>
+              <w:autoSpaceDE w:val="0"/>
+              <w:autoSpaceDN w:val="0"/>
+              <w:adjustRightInd w:val="0"/>
+              <w:rPr>
+                <w:ins w:id="155" w:author="Huang, Lili" w:date="2023-05-09T11:10:00Z"/>
+                <w:bCs/>
+              </w:rPr>
+            </w:pPr>
+            <w:ins w:id="156" w:author="Huang, Lili" w:date="2023-05-09T11:11:00Z">
+              <w:r>
+                <w:rPr>
+                  <w:bCs/>
+                </w:rPr>
+                <w:t>Coach</w:t>
+              </w:r>
+            </w:ins>
+            <w:ins w:id="157" w:author="Huang, Lili" w:date="2023-05-09T11:10:00Z">
+              <w:r>
+                <w:rPr>
+                  <w:bCs/>
+                </w:rPr>
+                <w:t xml:space="preserve"> </w:t>
+              </w:r>
+            </w:ins>
+          </w:p>
+        </w:tc>
+      </w:tr>
+      <w:tr>
+        <w:trPr>
+          <w:ins w:id="158" w:author="Huang, Lili" w:date="2023-05-09T11:10:00Z"/>
+        </w:trPr>
+        <w:tc>
+          <w:tcPr>
+            <w:tcW w:w="4256" w:type="dxa"/>
+          </w:tcPr>
+          <w:p>
+            <w:pPr>
+              <w:autoSpaceDE w:val="0"/>
+              <w:autoSpaceDN w:val="0"/>
+              <w:adjustRightInd w:val="0"/>
+              <w:rPr>
+                <w:ins w:id="159" w:author="Huang, Lili" w:date="2023-05-09T11:10:00Z"/>
+                <w:bCs/>
+              </w:rPr>
+            </w:pPr>
+            <w:ins w:id="160" w:author="Huang, Lili" w:date="2023-05-09T11:10:00Z">
+              <w:r>
+                <w:rPr>
+                  <w:bCs/>
+                </w:rPr>
+                <w:t>Pending Follow-up Preparation</w:t>
+              </w:r>
+            </w:ins>
+          </w:p>
+        </w:tc>
+        <w:tc>
+          <w:tcPr>
+            <w:tcW w:w="4240" w:type="dxa"/>
+          </w:tcPr>
+          <w:p>
+            <w:pPr>
+              <w:autoSpaceDE w:val="0"/>
+              <w:autoSpaceDN w:val="0"/>
+              <w:adjustRightInd w:val="0"/>
+              <w:rPr>
+                <w:ins w:id="161" w:author="Huang, Lili" w:date="2023-05-09T11:10:00Z"/>
+                <w:bCs/>
+              </w:rPr>
+            </w:pPr>
+            <w:ins w:id="162" w:author="Huang, Lili" w:date="2023-05-09T11:14:00Z">
+              <w:r>
+                <w:rPr>
+                  <w:bCs/>
+                </w:rPr>
+                <w:t>Review</w:t>
+              </w:r>
+            </w:ins>
+          </w:p>
+        </w:tc>
+      </w:tr>
+    </w:tbl>
+    <w:p>
+      <w:pPr>
+        <w:autoSpaceDE w:val="0"/>
+        <w:autoSpaceDN w:val="0"/>
+        <w:adjustRightInd w:val="0"/>
+        <w:ind w:left="360"/>
+        <w:outlineLvl w:val="0"/>
+        <w:rPr>
+          <w:ins w:id="163" w:author="Huang, Lili" w:date="2023-05-09T11:07:00Z"/>
+          <w:bCs/>
+        </w:rPr>
+        <w:pPrChange w:id="164" w:author="Huang, Lili" w:date="2023-05-09T11:08:00Z">
+          <w:pPr>
+            <w:numPr>
+              <w:numId w:val="4"/>
+            </w:numPr>
+            <w:tabs>
+              <w:tab w:val="num" w:pos="1080"/>
+            </w:tabs>
+            <w:autoSpaceDE w:val="0"/>
+            <w:autoSpaceDN w:val="0"/>
+            <w:adjustRightInd w:val="0"/>
+            <w:ind w:left="360" w:hanging="360"/>
+            <w:outlineLvl w:val="0"/>
+          </w:pPr>
+        </w:pPrChange>
+      </w:pPr>
+    </w:p>
+    <w:p>
+      <w:pPr>
+        <w:numPr>
+          <w:ilvl w:val="0"/>
+          <w:numId w:val="4"/>
+        </w:numPr>
+        <w:tabs>
+          <w:tab w:val="num" w:pos="1080"/>
+        </w:tabs>
+        <w:autoSpaceDE w:val="0"/>
+        <w:autoSpaceDN w:val="0"/>
+        <w:adjustRightInd w:val="0"/>
+        <w:outlineLvl w:val="0"/>
+        <w:rPr>
+          <w:bCs/>
+        </w:rPr>
+      </w:pPr>
+      <w:bookmarkStart w:id="165" w:name="_Toc134523456"/>
       <w:r>
         <w:rPr>
           <w:bCs/>
         </w:rPr>
         <w:t>Logic to determine Review Page display mode (Ready Only vs Editable)</w:t>
       </w:r>
-      <w:bookmarkEnd w:id="7"/>
+      <w:bookmarkEnd w:id="165"/>
     </w:p>
     <w:p>
       <w:pPr>
@@ -5800,7 +8165,6 @@
               <w:rPr>
                 <w:bCs/>
               </w:rPr>
-              <w:lastRenderedPageBreak/>
               <w:t>Pending Follow-up Coaching</w:t>
             </w:r>
           </w:p>
@@ -5891,14 +8255,14 @@
           <w:bCs/>
         </w:rPr>
       </w:pPr>
-      <w:bookmarkStart w:id="8" w:name="_Toc126753825"/>
+      <w:bookmarkStart w:id="166" w:name="_Toc134523457"/>
       <w:r>
         <w:rPr>
           <w:bCs/>
         </w:rPr>
         <w:t>Workflow</w:t>
       </w:r>
-      <w:bookmarkEnd w:id="8"/>
+      <w:bookmarkEnd w:id="166"/>
     </w:p>
     <w:p>
       <w:pPr>
@@ -5930,14 +8294,14 @@
           <w:bCs/>
         </w:rPr>
       </w:pPr>
-      <w:bookmarkStart w:id="9" w:name="_Toc126753826"/>
+      <w:bookmarkStart w:id="167" w:name="_Toc134523458"/>
       <w:r>
         <w:rPr>
           <w:bCs/>
         </w:rPr>
         <w:t>Quality Now</w:t>
       </w:r>
-      <w:bookmarkEnd w:id="9"/>
+      <w:bookmarkEnd w:id="167"/>
     </w:p>
     <w:p>
       <w:pPr>
@@ -6031,8 +8395,16 @@
         <w:rPr>
           <w:bCs/>
         </w:rPr>
-        <w:t xml:space="preserve"> Pending Follow-up Preparation;</w:t>
-      </w:r>
+        <w:t xml:space="preserve"> Pending Follow-up </w:t>
+      </w:r>
+      <w:proofErr w:type="gramStart"/>
+      <w:r>
+        <w:rPr>
+          <w:bCs/>
+        </w:rPr>
+        <w:t>Preparation;</w:t>
+      </w:r>
+      <w:proofErr w:type="gramEnd"/>
     </w:p>
     <w:p>
       <w:pPr>
@@ -6058,6 +8430,7 @@
         </w:rPr>
         <w:t xml:space="preserve">Supervisor checks two more activities (phone, webchat, or written correspondence) and decide if follow-up coaching is </w:t>
       </w:r>
+      <w:proofErr w:type="gramStart"/>
       <w:r>
         <w:rPr>
           <w:bCs/>
@@ -6078,6 +8451,7 @@
         </w:rPr>
         <w:t>;</w:t>
       </w:r>
+      <w:proofErr w:type="gramEnd"/>
     </w:p>
     <w:p>
       <w:pPr>
@@ -6248,14 +8622,14 @@
           <w:bCs/>
         </w:rPr>
       </w:pPr>
-      <w:bookmarkStart w:id="10" w:name="_Toc126753827"/>
+      <w:bookmarkStart w:id="168" w:name="_Toc134523459"/>
       <w:r>
         <w:rPr>
           <w:bCs/>
         </w:rPr>
         <w:t>Quality Now Supervisor</w:t>
       </w:r>
-      <w:bookmarkEnd w:id="10"/>
+      <w:bookmarkEnd w:id="168"/>
     </w:p>
     <w:p>
       <w:pPr>
@@ -6364,7 +8738,7 @@
       </w:pPr>
     </w:p>
     <w:sectPr>
-      <w:footerReference w:type="default" r:id="rId26"/>
+      <w:footerReference w:type="default" r:id="rId29"/>
       <w:pgSz w:w="12240" w:h="15840"/>
       <w:pgMar w:top="1440" w:right="1800" w:bottom="1440" w:left="1800" w:header="720" w:footer="720" w:gutter="0"/>
       <w:cols w:space="720"/>
@@ -6421,8 +8795,33 @@
         <w:sz w:val="18"/>
       </w:rPr>
       <w:tab/>
-      <w:t xml:space="preserve">                                         CCO_eCoaching_Log_Review _QualityNow_DD</w:t>
+      <w:t xml:space="preserve">                                         </w:t>
     </w:r>
+    <w:proofErr w:type="spellStart"/>
+    <w:r>
+      <w:rPr>
+        <w:b/>
+        <w:sz w:val="18"/>
+      </w:rPr>
+      <w:t>CCO_eCoaching_Log_Review</w:t>
+    </w:r>
+    <w:proofErr w:type="spellEnd"/>
+    <w:r>
+      <w:rPr>
+        <w:b/>
+        <w:sz w:val="18"/>
+      </w:rPr>
+      <w:t xml:space="preserve"> _</w:t>
+    </w:r>
+    <w:proofErr w:type="spellStart"/>
+    <w:r>
+      <w:rPr>
+        <w:b/>
+        <w:sz w:val="18"/>
+      </w:rPr>
+      <w:t>QualityNow_DD</w:t>
+    </w:r>
+    <w:proofErr w:type="spellEnd"/>
   </w:p>
   <w:p>
     <w:pPr>
@@ -6679,7 +9078,7 @@
   <w:abstractNum w:abstractNumId="1" w15:restartNumberingAfterBreak="0">
     <w:nsid w:val="081E1461"/>
     <w:multiLevelType w:val="hybridMultilevel"/>
-    <w:tmpl w:val="46048482"/>
+    <w:tmpl w:val="7764BD3A"/>
     <w:lvl w:ilvl="0" w:tplc="04090001">
       <w:start w:val="1"/>
       <w:numFmt w:val="bullet"/>
@@ -10469,6 +12868,14 @@
   </w:num>
   <w:numIdMacAtCleanup w:val="16"/>
 </w:numbering>
+</file>
+
+<file path=word/people.xml><?xml version="1.0" encoding="utf-8"?>
+<w15:people xmlns:wpc="http://schemas.microsoft.com/office/word/2010/wordprocessingCanvas" xmlns:cx="http://schemas.microsoft.com/office/drawing/2014/chartex" xmlns:cx1="http://schemas.microsoft.com/office/drawing/2015/9/8/chartex" xmlns:cx2="http://schemas.microsoft.com/office/drawing/2015/10/21/chartex" xmlns:cx3="http://schemas.microsoft.com/office/drawing/2016/5/9/chartex" xmlns:cx4="http://schemas.microsoft.com/office/drawing/2016/5/10/chartex" xmlns:cx5="http://schemas.microsoft.com/office/drawing/2016/5/11/chartex" xmlns:cx6="http://schemas.microsoft.com/office/drawing/2016/5/12/chartex" xmlns:cx7="http://schemas.microsoft.com/office/drawing/2016/5/13/chartex" xmlns:cx8="http://schemas.microsoft.com/office/drawing/2016/5/14/chartex" xmlns:mc="http://schemas.openxmlformats.org/markup-compatibility/2006" xmlns:aink="http://schemas.microsoft.com/office/drawing/2016/ink" xmlns:am3d="http://schemas.microsoft.com/office/drawing/2017/model3d" xmlns:o="urn:schemas-microsoft-com:office:office" xmlns:oel="http://schemas.microsoft.com/office/2019/extlst" xmlns:r="http://schemas.openxmlformats.org/officeDocument/2006/relationships" xmlns:m="http://schemas.openxmlformats.org/officeDocument/2006/math" xmlns:v="urn:schemas-microsoft-com:vml" xmlns:wp14="http://schemas.microsoft.com/office/word/2010/wordprocessingDrawing" xmlns:wp="http://schemas.openxmlformats.org/drawingml/2006/wordprocessingDrawing" xmlns:w10="urn:schemas-microsoft-com:office:word" xmlns:w="http://schemas.openxmlformats.org/wordprocessingml/2006/main" xmlns:w14="http://schemas.microsoft.com/office/word/2010/wordml" xmlns:w15="http://schemas.microsoft.com/office/word/2012/wordml" xmlns:w16cex="http://schemas.microsoft.com/office/word/2018/wordml/cex" xmlns:w16cid="http://schemas.microsoft.com/office/word/2016/wordml/cid" xmlns:w16="http://schemas.microsoft.com/office/word/2018/wordml" xmlns:w16sdtdh="http://schemas.microsoft.com/office/word/2020/wordml/sdtdatahash" xmlns:w16se="http://schemas.microsoft.com/office/word/2015/wordml/symex" xmlns:wpg="http://schemas.microsoft.com/office/word/2010/wordprocessingGroup" xmlns:wpi="http://schemas.microsoft.com/office/word/2010/wordprocessingInk" xmlns:wne="http://schemas.microsoft.com/office/word/2006/wordml" xmlns:wps="http://schemas.microsoft.com/office/word/2010/wordprocessingShape" mc:Ignorable="w14 w15 w16se w16cid w16 w16cex w16sdtdh wp14">
+  <w15:person w15:author="Huang, Lili">
+    <w15:presenceInfo w15:providerId="AD" w15:userId="S::lilihuang@maximus.com::62084b72-7463-4b72-8e66-19edcbf4e565"/>
+  </w15:person>
+</w15:people>
 </file>
 
 <file path=word/styles.xml><?xml version="1.0" encoding="utf-8"?>
@@ -11079,14 +13486,30 @@
     <w:next w:val="Normal"/>
     <w:autoRedefine/>
     <w:uiPriority w:val="39"/>
-    <w:rsid w:val="00551603"/>
+    <w:rsid w:val="00184EEB"/>
     <w:pPr>
       <w:tabs>
         <w:tab w:val="left" w:pos="1000"/>
         <w:tab w:val="right" w:leader="dot" w:pos="8630"/>
       </w:tabs>
       <w:ind w:left="200"/>
+      <w:pPrChange w:id="0" w:author="Huang, Lili" w:date="2023-05-04T14:36:00Z">
+        <w:pPr>
+          <w:tabs>
+            <w:tab w:val="left" w:pos="1000"/>
+            <w:tab w:val="right" w:leader="dot" w:pos="8630"/>
+          </w:tabs>
+          <w:ind w:left="200"/>
+        </w:pPr>
+      </w:pPrChange>
     </w:pPr>
+    <w:rPr>
+      <w:rPrChange w:id="0" w:author="Huang, Lili" w:date="2023-05-04T14:36:00Z">
+        <w:rPr>
+          <w:lang w:val="en-US" w:eastAsia="en-US" w:bidi="ar-SA"/>
+        </w:rPr>
+      </w:rPrChange>
+    </w:rPr>
   </w:style>
   <w:style w:type="paragraph" w:styleId="TOC3">
     <w:name w:val="toc 3"/>

</xml_diff>